<commit_message>
fixed estimate downloading views
</commit_message>
<xml_diff>
--- a/templates/estimates/BCK_En.docx
+++ b/templates/estimates/BCK_En.docx
@@ -89,27 +89,7 @@
                 <w:sz w:val="12"/>
                 <w:lang w:eastAsia="de-DE" w:bidi="de-DE"/>
               </w:rPr>
-              <w:t xml:space="preserve"> </w:t>
-            </w:r>
-            <w:proofErr w:type="spellStart"/>
-            <w:r>
-              <w:rPr>
-                <w:rFonts w:ascii="Neue Hans Kendrick" w:eastAsia="Neue Hans Kendrick" w:hAnsi="Neue Hans Kendrick" w:cs="Neue Hans Kendrick"/>
-                <w:color w:val="7E7E7E"/>
-                <w:sz w:val="12"/>
-                <w:lang w:eastAsia="de-DE" w:bidi="de-DE"/>
-              </w:rPr>
-              <w:t>Münzstr</w:t>
-            </w:r>
-            <w:proofErr w:type="spellEnd"/>
-            <w:r>
-              <w:rPr>
-                <w:rFonts w:ascii="Neue Hans Kendrick" w:eastAsia="Neue Hans Kendrick" w:hAnsi="Neue Hans Kendrick" w:cs="Neue Hans Kendrick"/>
-                <w:color w:val="7E7E7E"/>
-                <w:sz w:val="12"/>
-                <w:lang w:eastAsia="de-DE" w:bidi="de-DE"/>
-              </w:rPr>
-              <w:t>. 10 • D-10178 Berlin</w:t>
+              <w:t xml:space="preserve"> Münzstr. 10 • D-10178 Berlin</w:t>
             </w:r>
           </w:p>
         </w:tc>
@@ -130,7 +110,6 @@
                 <w:lang w:val="en-US"/>
               </w:rPr>
             </w:pPr>
-            <w:proofErr w:type="gramStart"/>
             <w:r>
               <w:rPr>
                 <w:rFonts w:ascii="Neue Hans Kendrick" w:hAnsi="Neue Hans Kendrick"/>
@@ -148,17 +127,7 @@
                 <w:szCs w:val="16"/>
                 <w:lang w:val="en-US"/>
               </w:rPr>
-              <w:t>client</w:t>
-            </w:r>
-            <w:proofErr w:type="gramEnd"/>
-            <w:r>
-              <w:rPr>
-                <w:rFonts w:ascii="Neue Hans Kendrick" w:hAnsi="Neue Hans Kendrick"/>
-                <w:sz w:val="16"/>
-                <w:szCs w:val="16"/>
-                <w:lang w:val="en-US"/>
-              </w:rPr>
-              <w:t>_firm</w:t>
+              <w:t>client_firm</w:t>
             </w:r>
             <w:proofErr w:type="spellEnd"/>
             <w:r>
@@ -191,7 +160,6 @@
                 <w:lang w:val="en-US" w:eastAsia="de-DE" w:bidi="de-DE"/>
               </w:rPr>
             </w:pPr>
-            <w:proofErr w:type="gramStart"/>
             <w:r>
               <w:rPr>
                 <w:rFonts w:ascii="Neue Hans Kendrick" w:hAnsi="Neue Hans Kendrick"/>
@@ -209,17 +177,7 @@
                 <w:szCs w:val="16"/>
                 <w:lang w:val="en-US"/>
               </w:rPr>
-              <w:t>client</w:t>
-            </w:r>
-            <w:proofErr w:type="gramEnd"/>
-            <w:r>
-              <w:rPr>
-                <w:rFonts w:ascii="Neue Hans Kendrick" w:hAnsi="Neue Hans Kendrick"/>
-                <w:sz w:val="16"/>
-                <w:szCs w:val="16"/>
-                <w:lang w:val="en-US"/>
-              </w:rPr>
-              <w:t>_address</w:t>
+              <w:t>client_address</w:t>
             </w:r>
             <w:proofErr w:type="spellEnd"/>
             <w:r>
@@ -325,7 +283,6 @@
                 <w:lang w:val="en-US"/>
               </w:rPr>
             </w:pPr>
-            <w:proofErr w:type="gramStart"/>
             <w:r>
               <w:rPr>
                 <w:lang w:val="en-US"/>
@@ -337,14 +294,7 @@
               <w:rPr>
                 <w:lang w:val="en-US"/>
               </w:rPr>
-              <w:t>today</w:t>
-            </w:r>
-            <w:proofErr w:type="gramEnd"/>
-            <w:r>
-              <w:rPr>
-                <w:lang w:val="en-US"/>
-              </w:rPr>
-              <w:t>_date</w:t>
+              <w:t>today_date</w:t>
             </w:r>
             <w:proofErr w:type="spellEnd"/>
             <w:r>
@@ -406,28 +356,14 @@
               <w:rPr>
                 <w:lang w:val="en-US"/>
               </w:rPr>
-              <w:t xml:space="preserve">}} Estimate </w:t>
-            </w:r>
-            <w:proofErr w:type="gramStart"/>
-            <w:r>
-              <w:rPr>
-                <w:lang w:val="en-US"/>
-              </w:rPr>
-              <w:t xml:space="preserve">{{ </w:t>
+              <w:t xml:space="preserve">}} Estimate {{ </w:t>
             </w:r>
             <w:proofErr w:type="spellStart"/>
             <w:r>
               <w:rPr>
                 <w:lang w:val="en-US"/>
               </w:rPr>
-              <w:t>contract</w:t>
-            </w:r>
-            <w:proofErr w:type="gramEnd"/>
-            <w:r>
-              <w:rPr>
-                <w:lang w:val="en-US"/>
-              </w:rPr>
-              <w:t>_name</w:t>
+              <w:t>contract_name</w:t>
             </w:r>
             <w:proofErr w:type="spellEnd"/>
             <w:r>
@@ -461,28 +397,14 @@
               <w:rPr>
                 <w:lang w:val="en-US"/>
               </w:rPr>
-              <w:t xml:space="preserve">}} - </w:t>
-            </w:r>
-            <w:proofErr w:type="gramStart"/>
-            <w:r>
-              <w:rPr>
-                <w:lang w:val="en-US"/>
-              </w:rPr>
-              <w:t xml:space="preserve">{{ </w:t>
+              <w:t xml:space="preserve">}} - {{ </w:t>
             </w:r>
             <w:proofErr w:type="spellStart"/>
             <w:r>
               <w:rPr>
                 <w:lang w:val="en-US"/>
               </w:rPr>
-              <w:t>project</w:t>
-            </w:r>
-            <w:proofErr w:type="gramEnd"/>
-            <w:r>
-              <w:rPr>
-                <w:lang w:val="en-US"/>
-              </w:rPr>
-              <w:t>_name</w:t>
+              <w:t>project_name</w:t>
             </w:r>
             <w:proofErr w:type="spellEnd"/>
             <w:r>
@@ -531,7 +453,6 @@
                 <w:lang w:val="en-US"/>
               </w:rPr>
             </w:pPr>
-            <w:proofErr w:type="gramStart"/>
             <w:r>
               <w:rPr>
                 <w:lang w:val="en-US"/>
@@ -543,14 +464,7 @@
               <w:rPr>
                 <w:lang w:val="en-US"/>
               </w:rPr>
-              <w:t>project</w:t>
-            </w:r>
-            <w:proofErr w:type="gramEnd"/>
-            <w:r>
-              <w:rPr>
-                <w:lang w:val="en-US"/>
-              </w:rPr>
-              <w:t>_no</w:t>
+              <w:t>project_no</w:t>
             </w:r>
             <w:proofErr w:type="spellEnd"/>
             <w:r>
@@ -566,7 +480,6 @@
                 <w:lang w:val="en-US"/>
               </w:rPr>
             </w:pPr>
-            <w:proofErr w:type="gramStart"/>
             <w:r>
               <w:rPr>
                 <w:lang w:val="en-US"/>
@@ -578,14 +491,7 @@
               <w:rPr>
                 <w:lang w:val="en-US"/>
               </w:rPr>
-              <w:t>project</w:t>
-            </w:r>
-            <w:proofErr w:type="gramEnd"/>
-            <w:r>
-              <w:rPr>
-                <w:lang w:val="en-US"/>
-              </w:rPr>
-              <w:t>_name</w:t>
+              <w:t>project_name</w:t>
             </w:r>
             <w:proofErr w:type="spellEnd"/>
             <w:r>
@@ -636,7 +542,6 @@
                 <w:lang w:val="en-US"/>
               </w:rPr>
             </w:pPr>
-            <w:proofErr w:type="gramStart"/>
             <w:r>
               <w:rPr>
                 <w:lang w:val="en-US"/>
@@ -648,14 +553,7 @@
               <w:rPr>
                 <w:lang w:val="en-US"/>
               </w:rPr>
-              <w:t>valid</w:t>
-            </w:r>
-            <w:proofErr w:type="gramEnd"/>
-            <w:r>
-              <w:rPr>
-                <w:lang w:val="en-US"/>
-              </w:rPr>
-              <w:t>_until</w:t>
+              <w:t>valid_until</w:t>
             </w:r>
             <w:proofErr w:type="spellEnd"/>
             <w:r>
@@ -754,30 +652,8 @@
               <w:rPr>
                 <w:lang w:bidi="de-DE"/>
               </w:rPr>
-              <w:t xml:space="preserve">Total </w:t>
+              <w:t>Total amount net</w:t>
             </w:r>
-            <w:proofErr w:type="spellStart"/>
-            <w:r>
-              <w:rPr>
-                <w:lang w:bidi="de-DE"/>
-              </w:rPr>
-              <w:t>amount</w:t>
-            </w:r>
-            <w:proofErr w:type="spellEnd"/>
-            <w:r>
-              <w:rPr>
-                <w:lang w:bidi="de-DE"/>
-              </w:rPr>
-              <w:t xml:space="preserve"> </w:t>
-            </w:r>
-            <w:proofErr w:type="spellStart"/>
-            <w:r>
-              <w:rPr>
-                <w:lang w:bidi="de-DE"/>
-              </w:rPr>
-              <w:t>net</w:t>
-            </w:r>
-            <w:proofErr w:type="spellEnd"/>
           </w:p>
         </w:tc>
         <w:tc>
@@ -807,21 +683,7 @@
               <w:rPr>
                 <w:lang w:bidi="de-DE"/>
               </w:rPr>
-              <w:t>{{</w:t>
-            </w:r>
-            <w:proofErr w:type="spellStart"/>
-            <w:r>
-              <w:rPr>
-                <w:lang w:bidi="de-DE"/>
-              </w:rPr>
-              <w:t>net_contract</w:t>
-            </w:r>
-            <w:proofErr w:type="spellEnd"/>
-            <w:r>
-              <w:rPr>
-                <w:lang w:bidi="de-DE"/>
-              </w:rPr>
-              <w:t>}} €</w:t>
+              <w:t>{{net_contract}} €</w:t>
             </w:r>
           </w:p>
         </w:tc>
@@ -872,24 +734,8 @@
               <w:rPr>
                 <w:lang w:bidi="de-DE"/>
               </w:rPr>
-              <w:t>VAT {{</w:t>
+              <w:t>VAT {{vat_percentage}}%</w:t>
             </w:r>
-            <w:proofErr w:type="spellStart"/>
-            <w:r>
-              <w:rPr>
-                <w:lang w:bidi="de-DE"/>
-              </w:rPr>
-              <w:t>vat_percentage</w:t>
-            </w:r>
-            <w:proofErr w:type="spellEnd"/>
-            <w:proofErr w:type="gramStart"/>
-            <w:r>
-              <w:rPr>
-                <w:lang w:bidi="de-DE"/>
-              </w:rPr>
-              <w:t>}}%</w:t>
-            </w:r>
-            <w:proofErr w:type="gramEnd"/>
           </w:p>
         </w:tc>
         <w:tc>
@@ -919,21 +765,7 @@
               <w:rPr>
                 <w:lang w:bidi="de-DE"/>
               </w:rPr>
-              <w:t>{{</w:t>
-            </w:r>
-            <w:proofErr w:type="spellStart"/>
-            <w:r>
-              <w:rPr>
-                <w:lang w:bidi="de-DE"/>
-              </w:rPr>
-              <w:t>tax</w:t>
-            </w:r>
-            <w:proofErr w:type="spellEnd"/>
-            <w:r>
-              <w:rPr>
-                <w:lang w:bidi="de-DE"/>
-              </w:rPr>
-              <w:t>}} €</w:t>
+              <w:t>{{tax}} €</w:t>
             </w:r>
           </w:p>
         </w:tc>
@@ -1052,30 +884,8 @@
               <w:rPr>
                 <w:lang w:bidi="de-DE"/>
               </w:rPr>
-              <w:t xml:space="preserve">Total </w:t>
+              <w:t>Total amount gross</w:t>
             </w:r>
-            <w:proofErr w:type="spellStart"/>
-            <w:r>
-              <w:rPr>
-                <w:lang w:bidi="de-DE"/>
-              </w:rPr>
-              <w:t>amount</w:t>
-            </w:r>
-            <w:proofErr w:type="spellEnd"/>
-            <w:r>
-              <w:rPr>
-                <w:lang w:bidi="de-DE"/>
-              </w:rPr>
-              <w:t xml:space="preserve"> </w:t>
-            </w:r>
-            <w:proofErr w:type="spellStart"/>
-            <w:r>
-              <w:rPr>
-                <w:lang w:bidi="de-DE"/>
-              </w:rPr>
-              <w:t>gross</w:t>
-            </w:r>
-            <w:proofErr w:type="spellEnd"/>
           </w:p>
         </w:tc>
         <w:tc>
@@ -1105,21 +915,7 @@
               <w:rPr>
                 <w:lang w:bidi="de-DE"/>
               </w:rPr>
-              <w:t>{{</w:t>
-            </w:r>
-            <w:proofErr w:type="spellStart"/>
-            <w:r>
-              <w:rPr>
-                <w:lang w:bidi="de-DE"/>
-              </w:rPr>
-              <w:t>gross_contract</w:t>
-            </w:r>
-            <w:proofErr w:type="spellEnd"/>
-            <w:r>
-              <w:rPr>
-                <w:lang w:bidi="de-DE"/>
-              </w:rPr>
-              <w:t>}} €</w:t>
+              <w:t>{{gross_contract}} €</w:t>
             </w:r>
           </w:p>
         </w:tc>
@@ -1298,14 +1094,12 @@
                 <w:lang w:bidi="de-DE"/>
               </w:rPr>
             </w:pPr>
-            <w:proofErr w:type="spellStart"/>
             <w:r>
               <w:rPr>
                 <w:lang w:bidi="de-DE"/>
               </w:rPr>
               <w:t>Sincerely</w:t>
             </w:r>
-            <w:proofErr w:type="spellEnd"/>
           </w:p>
           <w:p>
             <w:pPr>
@@ -1338,16 +1132,8 @@
               <w:rPr>
                 <w:lang w:bidi="de-DE"/>
               </w:rPr>
-              <w:t xml:space="preserve">Benjamin </w:t>
+              <w:t>Benjamin Koziczinski</w:t>
             </w:r>
-            <w:proofErr w:type="spellStart"/>
-            <w:r>
-              <w:rPr>
-                <w:lang w:bidi="de-DE"/>
-              </w:rPr>
-              <w:t>Koziczinski</w:t>
-            </w:r>
-            <w:proofErr w:type="spellEnd"/>
           </w:p>
           <w:p>
             <w:pPr>
@@ -1448,7 +1234,173 @@
     </w:p>
     <w:p>
       <w:pPr>
-        <w:pStyle w:val="berschrift1"/>
+        <w:rPr>
+          <w:lang w:bidi="de-DE"/>
+        </w:rPr>
+      </w:pPr>
+    </w:p>
+    <w:p>
+      <w:pPr>
+        <w:rPr>
+          <w:lang w:bidi="de-DE"/>
+        </w:rPr>
+      </w:pPr>
+    </w:p>
+    <w:p>
+      <w:pPr>
+        <w:rPr>
+          <w:lang w:bidi="de-DE"/>
+        </w:rPr>
+      </w:pPr>
+    </w:p>
+    <w:p>
+      <w:pPr>
+        <w:rPr>
+          <w:lang w:bidi="de-DE"/>
+        </w:rPr>
+      </w:pPr>
+    </w:p>
+    <w:p>
+      <w:pPr>
+        <w:rPr>
+          <w:lang w:bidi="de-DE"/>
+        </w:rPr>
+      </w:pPr>
+    </w:p>
+    <w:p>
+      <w:pPr>
+        <w:rPr>
+          <w:lang w:bidi="de-DE"/>
+        </w:rPr>
+      </w:pPr>
+    </w:p>
+    <w:p>
+      <w:pPr>
+        <w:rPr>
+          <w:lang w:bidi="de-DE"/>
+        </w:rPr>
+      </w:pPr>
+    </w:p>
+    <w:p>
+      <w:pPr>
+        <w:rPr>
+          <w:lang w:bidi="de-DE"/>
+        </w:rPr>
+      </w:pPr>
+    </w:p>
+    <w:p>
+      <w:pPr>
+        <w:rPr>
+          <w:lang w:bidi="de-DE"/>
+        </w:rPr>
+      </w:pPr>
+    </w:p>
+    <w:p>
+      <w:pPr>
+        <w:rPr>
+          <w:lang w:bidi="de-DE"/>
+        </w:rPr>
+      </w:pPr>
+    </w:p>
+    <w:p>
+      <w:pPr>
+        <w:rPr>
+          <w:lang w:bidi="de-DE"/>
+        </w:rPr>
+      </w:pPr>
+    </w:p>
+    <w:p>
+      <w:pPr>
+        <w:rPr>
+          <w:lang w:bidi="de-DE"/>
+        </w:rPr>
+      </w:pPr>
+    </w:p>
+    <w:p>
+      <w:pPr>
+        <w:widowControl w:val="0"/>
+        <w:tabs>
+          <w:tab w:val="decimal" w:pos="6236"/>
+          <w:tab w:val="right" w:pos="9524"/>
+          <w:tab w:val="left" w:pos="10080"/>
+          <w:tab w:val="left" w:pos="10800"/>
+          <w:tab w:val="left" w:pos="11520"/>
+          <w:tab w:val="left" w:pos="12240"/>
+          <w:tab w:val="left" w:pos="12960"/>
+          <w:tab w:val="left" w:pos="13680"/>
+          <w:tab w:val="left" w:pos="14400"/>
+          <w:tab w:val="left" w:pos="15120"/>
+          <w:tab w:val="left" w:pos="15840"/>
+          <w:tab w:val="left" w:pos="16560"/>
+          <w:tab w:val="left" w:pos="17280"/>
+          <w:tab w:val="left" w:pos="18000"/>
+        </w:tabs>
+        <w:spacing w:line="240" w:lineRule="atLeast"/>
+        <w:rPr>
+          <w:lang w:val="en-US" w:bidi="de-DE"/>
+        </w:rPr>
+      </w:pPr>
+      <w:r>
+        <w:rPr>
+          <w:rFonts w:ascii="Neue Hans Kendrick" w:eastAsia="Neue Hans Kendrick Light" w:hAnsi="Neue Hans Kendrick" w:cs="Neue Hans Kendrick Light"/>
+          <w:b/>
+          <w:color w:val="000000"/>
+          <w:sz w:val="18"/>
+          <w:u w:val="single"/>
+          <w:lang w:val="en-US" w:eastAsia="de-DE" w:bidi="de-DE"/>
+        </w:rPr>
+        <w:t xml:space="preserve">{% if </w:t>
+      </w:r>
+      <w:proofErr w:type="spellStart"/>
+      <w:r>
+        <w:rPr>
+          <w:rFonts w:ascii="Neue Hans Kendrick" w:eastAsia="Neue Hans Kendrick Light" w:hAnsi="Neue Hans Kendrick" w:cs="Neue Hans Kendrick Light"/>
+          <w:b/>
+          <w:color w:val="000000"/>
+          <w:sz w:val="18"/>
+          <w:u w:val="single"/>
+          <w:lang w:val="en-US" w:eastAsia="de-DE" w:bidi="de-DE"/>
+        </w:rPr>
+        <w:t>include_scope_of_work</w:t>
+      </w:r>
+      <w:proofErr w:type="spellEnd"/>
+      <w:r>
+        <w:rPr>
+          <w:rFonts w:ascii="Neue Hans Kendrick" w:eastAsia="Neue Hans Kendrick Light" w:hAnsi="Neue Hans Kendrick" w:cs="Neue Hans Kendrick Light"/>
+          <w:b/>
+          <w:color w:val="000000"/>
+          <w:sz w:val="18"/>
+          <w:u w:val="single"/>
+          <w:lang w:val="en-US" w:eastAsia="de-DE" w:bidi="de-DE"/>
+        </w:rPr>
+        <w:t xml:space="preserve"> == ‘on</w:t>
+      </w:r>
+      <w:r>
+        <w:rPr>
+          <w:rFonts w:ascii="Neue Hans Kendrick" w:eastAsia="Neue Hans Kendrick Light" w:hAnsi="Neue Hans Kendrick" w:cs="Neue Hans Kendrick Light"/>
+          <w:b/>
+          <w:color w:val="000000"/>
+          <w:sz w:val="18"/>
+          <w:u w:val="single"/>
+          <w:lang w:val="en-US" w:eastAsia="de-DE" w:bidi="de-DE"/>
+        </w:rPr>
+        <w:t xml:space="preserve">’ </w:t>
+      </w:r>
+      <w:r>
+        <w:rPr>
+          <w:rFonts w:ascii="Neue Hans Kendrick" w:eastAsia="Neue Hans Kendrick Light" w:hAnsi="Neue Hans Kendrick" w:cs="Neue Hans Kendrick Light"/>
+          <w:b/>
+          <w:color w:val="000000"/>
+          <w:sz w:val="18"/>
+          <w:u w:val="single"/>
+          <w:lang w:val="en-US" w:eastAsia="de-DE" w:bidi="de-DE"/>
+        </w:rPr>
+        <w:t>%}</w:t>
+      </w:r>
+    </w:p>
+    <w:p>
+      <w:pPr>
+        <w:pStyle w:val="Heading1"/>
         <w:numPr>
           <w:ilvl w:val="0"/>
           <w:numId w:val="0"/>
@@ -1460,58 +1412,21 @@
           <w:sz w:val="18"/>
           <w:szCs w:val="18"/>
           <w:u w:val="single"/>
-        </w:rPr>
-      </w:pPr>
-      <w:r>
-        <w:rPr>
-          <w:lang w:bidi="de-DE"/>
+          <w:lang w:val="en-US"/>
+        </w:rPr>
+      </w:pPr>
+      <w:r>
+        <w:rPr>
+          <w:lang w:val="en-US" w:bidi="de-DE"/>
         </w:rPr>
         <w:br w:type="page"/>
       </w:r>
-      <w:proofErr w:type="spellStart"/>
-      <w:r>
-        <w:rPr>
-          <w:b/>
-          <w:bCs/>
-          <w:sz w:val="18"/>
-          <w:szCs w:val="18"/>
-          <w:u w:val="single"/>
+      <w:r>
+        <w:rPr>
+          <w:lang w:val="en-US" w:bidi="de-DE"/>
         </w:rPr>
         <w:lastRenderedPageBreak/>
-        <w:t>Scope</w:t>
-      </w:r>
-      <w:proofErr w:type="spellEnd"/>
-      <w:r>
-        <w:rPr>
-          <w:b/>
-          <w:bCs/>
-          <w:sz w:val="18"/>
-          <w:szCs w:val="18"/>
-          <w:u w:val="single"/>
-        </w:rPr>
         <w:t xml:space="preserve"> </w:t>
-      </w:r>
-      <w:proofErr w:type="spellStart"/>
-      <w:r>
-        <w:rPr>
-          <w:b/>
-          <w:bCs/>
-          <w:sz w:val="18"/>
-          <w:szCs w:val="18"/>
-          <w:u w:val="single"/>
-        </w:rPr>
-        <w:t>of</w:t>
-      </w:r>
-      <w:proofErr w:type="spellEnd"/>
-      <w:r>
-        <w:rPr>
-          <w:b/>
-          <w:bCs/>
-          <w:sz w:val="18"/>
-          <w:szCs w:val="18"/>
-          <w:u w:val="single"/>
-        </w:rPr>
-        <w:t xml:space="preserve"> Work</w:t>
       </w:r>
     </w:p>
     <w:p>
@@ -1599,27 +1514,7 @@
           <w:sz w:val="18"/>
           <w:lang w:eastAsia="de-DE" w:bidi="de-DE"/>
         </w:rPr>
-        <w:t xml:space="preserve">{% </w:t>
-      </w:r>
-      <w:proofErr w:type="spellStart"/>
-      <w:r>
-        <w:rPr>
-          <w:rFonts w:ascii="Neue Hans Kendrick" w:eastAsia="Neue Hans Kendrick Light" w:hAnsi="Neue Hans Kendrick" w:cs="Neue Hans Kendrick Light"/>
-          <w:b/>
-          <w:sz w:val="18"/>
-          <w:lang w:eastAsia="de-DE" w:bidi="de-DE"/>
-        </w:rPr>
-        <w:t>endif</w:t>
-      </w:r>
-      <w:proofErr w:type="spellEnd"/>
-      <w:r>
-        <w:rPr>
-          <w:rFonts w:ascii="Neue Hans Kendrick" w:eastAsia="Neue Hans Kendrick Light" w:hAnsi="Neue Hans Kendrick" w:cs="Neue Hans Kendrick Light"/>
-          <w:b/>
-          <w:sz w:val="18"/>
-          <w:lang w:eastAsia="de-DE" w:bidi="de-DE"/>
-        </w:rPr>
-        <w:t xml:space="preserve"> %}</w:t>
+        <w:t>{% endif %}</w:t>
       </w:r>
     </w:p>
     <w:p>
@@ -1655,7 +1550,6 @@
         </w:rPr>
       </w:pPr>
       <w:bookmarkStart w:id="0" w:name="_Hlk173919112"/>
-      <w:proofErr w:type="spellStart"/>
       <w:r>
         <w:rPr>
           <w:b/>
@@ -1665,62 +1559,7 @@
           <w:lang w:bidi="de-DE"/>
         </w:rPr>
         <w:lastRenderedPageBreak/>
-        <w:t>Calculation</w:t>
-      </w:r>
-      <w:proofErr w:type="spellEnd"/>
-      <w:r>
-        <w:rPr>
-          <w:b/>
-          <w:sz w:val="18"/>
-          <w:szCs w:val="18"/>
-          <w:u w:val="single"/>
-          <w:lang w:bidi="de-DE"/>
-        </w:rPr>
-        <w:t xml:space="preserve"> </w:t>
-      </w:r>
-      <w:proofErr w:type="spellStart"/>
-      <w:r>
-        <w:rPr>
-          <w:b/>
-          <w:sz w:val="18"/>
-          <w:szCs w:val="18"/>
-          <w:u w:val="single"/>
-          <w:lang w:bidi="de-DE"/>
-        </w:rPr>
-        <w:t>of</w:t>
-      </w:r>
-      <w:proofErr w:type="spellEnd"/>
-      <w:r>
-        <w:rPr>
-          <w:b/>
-          <w:sz w:val="18"/>
-          <w:szCs w:val="18"/>
-          <w:u w:val="single"/>
-          <w:lang w:bidi="de-DE"/>
-        </w:rPr>
-        <w:t xml:space="preserve"> </w:t>
-      </w:r>
-      <w:proofErr w:type="spellStart"/>
-      <w:r>
-        <w:rPr>
-          <w:b/>
-          <w:sz w:val="18"/>
-          <w:szCs w:val="18"/>
-          <w:u w:val="single"/>
-          <w:lang w:bidi="de-DE"/>
-        </w:rPr>
-        <w:t>services</w:t>
-      </w:r>
-      <w:proofErr w:type="spellEnd"/>
-      <w:r>
-        <w:rPr>
-          <w:b/>
-          <w:sz w:val="18"/>
-          <w:szCs w:val="18"/>
-          <w:u w:val="single"/>
-          <w:lang w:bidi="de-DE"/>
-        </w:rPr>
-        <w:t xml:space="preserve">  </w:t>
+        <w:t xml:space="preserve">Calculation of services  </w:t>
       </w:r>
       <w:bookmarkEnd w:id="0"/>
     </w:p>
@@ -1799,7 +1638,6 @@
                 <w:lang w:bidi="de-DE"/>
               </w:rPr>
             </w:pPr>
-            <w:proofErr w:type="spellStart"/>
             <w:r>
               <w:rPr>
                 <w:b/>
@@ -1809,7 +1647,6 @@
               </w:rPr>
               <w:t>Quantity</w:t>
             </w:r>
-            <w:proofErr w:type="spellEnd"/>
           </w:p>
         </w:tc>
         <w:tc>
@@ -1886,39 +1723,8 @@
                 <w:szCs w:val="18"/>
                 <w:lang w:bidi="de-DE"/>
               </w:rPr>
-              <w:t xml:space="preserve">Fee </w:t>
+              <w:t>Fee for services</w:t>
             </w:r>
-            <w:proofErr w:type="spellStart"/>
-            <w:r>
-              <w:rPr>
-                <w:b/>
-                <w:sz w:val="18"/>
-                <w:szCs w:val="18"/>
-                <w:lang w:bidi="de-DE"/>
-              </w:rPr>
-              <w:t>for</w:t>
-            </w:r>
-            <w:proofErr w:type="spellEnd"/>
-            <w:r>
-              <w:rPr>
-                <w:b/>
-                <w:sz w:val="18"/>
-                <w:szCs w:val="18"/>
-                <w:lang w:bidi="de-DE"/>
-              </w:rPr>
-              <w:t xml:space="preserve"> </w:t>
-            </w:r>
-            <w:proofErr w:type="spellStart"/>
-            <w:r>
-              <w:rPr>
-                <w:b/>
-                <w:sz w:val="18"/>
-                <w:szCs w:val="18"/>
-                <w:lang w:bidi="de-DE"/>
-              </w:rPr>
-              <w:t>services</w:t>
-            </w:r>
-            <w:proofErr w:type="spellEnd"/>
           </w:p>
         </w:tc>
       </w:tr>
@@ -2000,59 +1806,31 @@
               <w:t>{{</w:t>
             </w:r>
             <w:proofErr w:type="spellStart"/>
-            <w:proofErr w:type="gramStart"/>
             <w:r>
               <w:rPr>
                 <w:sz w:val="18"/>
                 <w:szCs w:val="18"/>
                 <w:lang w:val="en-US"/>
               </w:rPr>
-              <w:t>section.section</w:t>
+              <w:t>section.section_serial</w:t>
             </w:r>
-            <w:proofErr w:type="gramEnd"/>
+            <w:proofErr w:type="spellEnd"/>
             <w:r>
               <w:rPr>
                 <w:sz w:val="18"/>
                 <w:szCs w:val="18"/>
                 <w:lang w:val="en-US"/>
               </w:rPr>
-              <w:t>_serial</w:t>
+              <w:t xml:space="preserve"> }}. {{ </w:t>
             </w:r>
-            <w:proofErr w:type="spellEnd"/>
+            <w:proofErr w:type="spellStart"/>
             <w:r>
               <w:rPr>
                 <w:sz w:val="18"/>
                 <w:szCs w:val="18"/>
                 <w:lang w:val="en-US"/>
               </w:rPr>
-              <w:t xml:space="preserve"> }}. </w:t>
-            </w:r>
-            <w:proofErr w:type="gramStart"/>
-            <w:r>
-              <w:rPr>
-                <w:sz w:val="18"/>
-                <w:szCs w:val="18"/>
-                <w:lang w:val="en-US"/>
-              </w:rPr>
-              <w:t xml:space="preserve">{{ </w:t>
-            </w:r>
-            <w:proofErr w:type="spellStart"/>
-            <w:r>
-              <w:rPr>
-                <w:sz w:val="18"/>
-                <w:szCs w:val="18"/>
-                <w:lang w:val="en-US"/>
-              </w:rPr>
-              <w:t>section</w:t>
-            </w:r>
-            <w:proofErr w:type="gramEnd"/>
-            <w:r>
-              <w:rPr>
-                <w:sz w:val="18"/>
-                <w:szCs w:val="18"/>
-                <w:lang w:val="en-US"/>
-              </w:rPr>
-              <w:t>.section_name</w:t>
+              <w:t>section.section_name</w:t>
             </w:r>
             <w:proofErr w:type="spellEnd"/>
             <w:r>
@@ -2103,29 +1881,7 @@
                 <w:szCs w:val="18"/>
                 <w:lang w:bidi="de-DE"/>
               </w:rPr>
-              <w:t>{{</w:t>
-            </w:r>
-            <w:proofErr w:type="spellStart"/>
-            <w:r>
-              <w:rPr>
-                <w:b/>
-                <w:bCs/>
-                <w:sz w:val="18"/>
-                <w:szCs w:val="18"/>
-                <w:lang w:bidi="de-DE"/>
-              </w:rPr>
-              <w:t>section.net_section</w:t>
-            </w:r>
-            <w:proofErr w:type="spellEnd"/>
-            <w:r>
-              <w:rPr>
-                <w:b/>
-                <w:bCs/>
-                <w:sz w:val="18"/>
-                <w:szCs w:val="18"/>
-                <w:lang w:bidi="de-DE"/>
-              </w:rPr>
-              <w:t xml:space="preserve">}} </w:t>
+              <w:t xml:space="preserve">{{section.net_section}} </w:t>
             </w:r>
             <w:r>
               <w:rPr>
@@ -2158,7 +1914,6 @@
         <w:t xml:space="preserve">{% for item in </w:t>
       </w:r>
       <w:proofErr w:type="spellStart"/>
-      <w:proofErr w:type="gramStart"/>
       <w:r>
         <w:rPr>
           <w:b/>
@@ -2169,7 +1924,6 @@
         <w:t>section.Item</w:t>
       </w:r>
       <w:proofErr w:type="spellEnd"/>
-      <w:proofErr w:type="gramEnd"/>
       <w:r>
         <w:rPr>
           <w:b/>
@@ -2215,7 +1969,6 @@
                 <w:lang w:val="en-US"/>
               </w:rPr>
             </w:pPr>
-            <w:proofErr w:type="gramStart"/>
             <w:r>
               <w:rPr>
                 <w:sz w:val="18"/>
@@ -2231,16 +1984,7 @@
                 <w:szCs w:val="18"/>
                 <w:lang w:val="en-US"/>
               </w:rPr>
-              <w:t>item</w:t>
-            </w:r>
-            <w:proofErr w:type="gramEnd"/>
-            <w:r>
-              <w:rPr>
-                <w:sz w:val="18"/>
-                <w:szCs w:val="18"/>
-                <w:lang w:val="en-US"/>
-              </w:rPr>
-              <w:t>.Item_serial</w:t>
+              <w:t>item.Item_serial</w:t>
             </w:r>
             <w:proofErr w:type="spellEnd"/>
             <w:r>
@@ -2275,23 +2019,13 @@
               <w:t>{{</w:t>
             </w:r>
             <w:proofErr w:type="spellStart"/>
-            <w:proofErr w:type="gramStart"/>
             <w:r>
               <w:rPr>
                 <w:sz w:val="18"/>
                 <w:szCs w:val="18"/>
                 <w:lang w:val="en-US"/>
               </w:rPr>
-              <w:t>item.Item</w:t>
-            </w:r>
-            <w:proofErr w:type="gramEnd"/>
-            <w:r>
-              <w:rPr>
-                <w:sz w:val="18"/>
-                <w:szCs w:val="18"/>
-                <w:lang w:val="en-US"/>
-              </w:rPr>
-              <w:t>_name</w:t>
+              <w:t>item.Item_name</w:t>
             </w:r>
             <w:proofErr w:type="spellEnd"/>
             <w:r>
@@ -2318,41 +2052,13 @@
                 <w:lang w:bidi="de-DE"/>
               </w:rPr>
             </w:pPr>
-            <w:proofErr w:type="gramStart"/>
             <w:r>
               <w:rPr>
                 <w:sz w:val="18"/>
                 <w:szCs w:val="18"/>
                 <w:lang w:bidi="de-DE"/>
               </w:rPr>
-              <w:t xml:space="preserve">{{ </w:t>
-            </w:r>
-            <w:proofErr w:type="spellStart"/>
-            <w:r>
-              <w:rPr>
-                <w:sz w:val="18"/>
-                <w:szCs w:val="18"/>
-                <w:lang w:bidi="de-DE"/>
-              </w:rPr>
-              <w:t>item</w:t>
-            </w:r>
-            <w:proofErr w:type="gramEnd"/>
-            <w:r>
-              <w:rPr>
-                <w:sz w:val="18"/>
-                <w:szCs w:val="18"/>
-                <w:lang w:bidi="de-DE"/>
-              </w:rPr>
-              <w:t>.quantity</w:t>
-            </w:r>
-            <w:proofErr w:type="spellEnd"/>
-            <w:r>
-              <w:rPr>
-                <w:sz w:val="18"/>
-                <w:szCs w:val="18"/>
-                <w:lang w:bidi="de-DE"/>
-              </w:rPr>
-              <w:t xml:space="preserve"> }}</w:t>
+              <w:t>{{ item.quantity }}</w:t>
             </w:r>
           </w:p>
         </w:tc>
@@ -2370,41 +2076,13 @@
                 <w:lang w:bidi="de-DE"/>
               </w:rPr>
             </w:pPr>
-            <w:proofErr w:type="gramStart"/>
             <w:r>
               <w:rPr>
                 <w:sz w:val="18"/>
                 <w:szCs w:val="18"/>
                 <w:lang w:bidi="de-DE"/>
               </w:rPr>
-              <w:t xml:space="preserve">{{ </w:t>
-            </w:r>
-            <w:proofErr w:type="spellStart"/>
-            <w:r>
-              <w:rPr>
-                <w:sz w:val="18"/>
-                <w:szCs w:val="18"/>
-                <w:lang w:bidi="de-DE"/>
-              </w:rPr>
-              <w:t>item</w:t>
-            </w:r>
-            <w:proofErr w:type="gramEnd"/>
-            <w:r>
-              <w:rPr>
-                <w:sz w:val="18"/>
-                <w:szCs w:val="18"/>
-                <w:lang w:bidi="de-DE"/>
-              </w:rPr>
-              <w:t>.unit</w:t>
-            </w:r>
-            <w:proofErr w:type="spellEnd"/>
-            <w:r>
-              <w:rPr>
-                <w:sz w:val="18"/>
-                <w:szCs w:val="18"/>
-                <w:lang w:bidi="de-DE"/>
-              </w:rPr>
-              <w:t xml:space="preserve"> }}</w:t>
+              <w:t>{{ item.unit }}</w:t>
             </w:r>
           </w:p>
         </w:tc>
@@ -2422,59 +2100,13 @@
                 <w:lang w:bidi="de-DE"/>
               </w:rPr>
             </w:pPr>
-            <w:proofErr w:type="gramStart"/>
             <w:r>
               <w:rPr>
                 <w:sz w:val="18"/>
                 <w:szCs w:val="18"/>
                 <w:lang w:bidi="de-DE"/>
               </w:rPr>
-              <w:t xml:space="preserve">{{ </w:t>
-            </w:r>
-            <w:proofErr w:type="spellStart"/>
-            <w:r>
-              <w:rPr>
-                <w:sz w:val="18"/>
-                <w:szCs w:val="18"/>
-                <w:lang w:bidi="de-DE"/>
-              </w:rPr>
-              <w:t>item</w:t>
-            </w:r>
-            <w:proofErr w:type="gramEnd"/>
-            <w:r>
-              <w:rPr>
-                <w:sz w:val="18"/>
-                <w:szCs w:val="18"/>
-                <w:lang w:bidi="de-DE"/>
-              </w:rPr>
-              <w:t>.rate</w:t>
-            </w:r>
-            <w:proofErr w:type="spellEnd"/>
-            <w:r>
-              <w:rPr>
-                <w:sz w:val="18"/>
-                <w:szCs w:val="18"/>
-                <w:lang w:bidi="de-DE"/>
-              </w:rPr>
-              <w:t xml:space="preserve"> }} €/{{ </w:t>
-            </w:r>
-            <w:proofErr w:type="spellStart"/>
-            <w:r>
-              <w:rPr>
-                <w:sz w:val="18"/>
-                <w:szCs w:val="18"/>
-                <w:lang w:bidi="de-DE"/>
-              </w:rPr>
-              <w:t>item.unit</w:t>
-            </w:r>
-            <w:proofErr w:type="spellEnd"/>
-            <w:r>
-              <w:rPr>
-                <w:sz w:val="18"/>
-                <w:szCs w:val="18"/>
-                <w:lang w:bidi="de-DE"/>
-              </w:rPr>
-              <w:t xml:space="preserve"> }}</w:t>
+              <w:t>{{ item.rate }} €/{{ item.unit }}</w:t>
             </w:r>
           </w:p>
         </w:tc>
@@ -2492,41 +2124,13 @@
                 <w:lang w:bidi="de-DE"/>
               </w:rPr>
             </w:pPr>
-            <w:proofErr w:type="gramStart"/>
             <w:r>
               <w:rPr>
                 <w:sz w:val="18"/>
                 <w:szCs w:val="18"/>
                 <w:lang w:bidi="de-DE"/>
               </w:rPr>
-              <w:t xml:space="preserve">{{ </w:t>
-            </w:r>
-            <w:proofErr w:type="spellStart"/>
-            <w:r>
-              <w:rPr>
-                <w:sz w:val="18"/>
-                <w:szCs w:val="18"/>
-                <w:lang w:bidi="de-DE"/>
-              </w:rPr>
-              <w:t>item</w:t>
-            </w:r>
-            <w:proofErr w:type="gramEnd"/>
-            <w:r>
-              <w:rPr>
-                <w:sz w:val="18"/>
-                <w:szCs w:val="18"/>
-                <w:lang w:bidi="de-DE"/>
-              </w:rPr>
-              <w:t>.total</w:t>
-            </w:r>
-            <w:proofErr w:type="spellEnd"/>
-            <w:r>
-              <w:rPr>
-                <w:sz w:val="18"/>
-                <w:szCs w:val="18"/>
-                <w:lang w:bidi="de-DE"/>
-              </w:rPr>
-              <w:t xml:space="preserve"> }} €</w:t>
+              <w:t>{{ item.total }} €</w:t>
             </w:r>
           </w:p>
         </w:tc>
@@ -2548,49 +2152,7 @@
           <w:szCs w:val="8"/>
           <w:lang w:bidi="de-DE"/>
         </w:rPr>
-        <w:t xml:space="preserve">{% </w:t>
-      </w:r>
-      <w:proofErr w:type="spellStart"/>
-      <w:r>
-        <w:rPr>
-          <w:b/>
-          <w:sz w:val="2"/>
-          <w:szCs w:val="8"/>
-          <w:lang w:bidi="de-DE"/>
-        </w:rPr>
-        <w:t>if</w:t>
-      </w:r>
-      <w:proofErr w:type="spellEnd"/>
-      <w:r>
-        <w:rPr>
-          <w:b/>
-          <w:sz w:val="2"/>
-          <w:szCs w:val="8"/>
-          <w:lang w:bidi="de-DE"/>
-        </w:rPr>
-        <w:t xml:space="preserve"> </w:t>
-      </w:r>
-      <w:proofErr w:type="spellStart"/>
-      <w:proofErr w:type="gramStart"/>
-      <w:r>
-        <w:rPr>
-          <w:b/>
-          <w:sz w:val="2"/>
-          <w:szCs w:val="8"/>
-          <w:lang w:bidi="de-DE"/>
-        </w:rPr>
-        <w:t>item.description</w:t>
-      </w:r>
-      <w:proofErr w:type="spellEnd"/>
-      <w:proofErr w:type="gramEnd"/>
-      <w:r>
-        <w:rPr>
-          <w:b/>
-          <w:sz w:val="2"/>
-          <w:szCs w:val="8"/>
-          <w:lang w:bidi="de-DE"/>
-        </w:rPr>
-        <w:t xml:space="preserve"> %}</w:t>
+        <w:t>{% if item.description %}</w:t>
       </w:r>
     </w:p>
     <w:tbl>
@@ -2639,41 +2201,13 @@
                 <w:lang w:bidi="de-DE"/>
               </w:rPr>
             </w:pPr>
-            <w:proofErr w:type="gramStart"/>
             <w:r>
               <w:rPr>
                 <w:sz w:val="18"/>
                 <w:szCs w:val="18"/>
                 <w:lang w:bidi="de-DE"/>
               </w:rPr>
-              <w:t xml:space="preserve">{{ </w:t>
-            </w:r>
-            <w:proofErr w:type="spellStart"/>
-            <w:r>
-              <w:rPr>
-                <w:sz w:val="18"/>
-                <w:szCs w:val="18"/>
-                <w:lang w:bidi="de-DE"/>
-              </w:rPr>
-              <w:t>item</w:t>
-            </w:r>
-            <w:proofErr w:type="gramEnd"/>
-            <w:r>
-              <w:rPr>
-                <w:sz w:val="18"/>
-                <w:szCs w:val="18"/>
-                <w:lang w:bidi="de-DE"/>
-              </w:rPr>
-              <w:t>.description</w:t>
-            </w:r>
-            <w:proofErr w:type="spellEnd"/>
-            <w:r>
-              <w:rPr>
-                <w:sz w:val="18"/>
-                <w:szCs w:val="18"/>
-                <w:lang w:bidi="de-DE"/>
-              </w:rPr>
-              <w:t>}}</w:t>
+              <w:t>{{ item.description}}</w:t>
             </w:r>
           </w:p>
         </w:tc>
@@ -2709,27 +2243,7 @@
           <w:szCs w:val="8"/>
           <w:lang w:bidi="de-DE"/>
         </w:rPr>
-        <w:t xml:space="preserve">{% </w:t>
-      </w:r>
-      <w:proofErr w:type="spellStart"/>
-      <w:r>
-        <w:rPr>
-          <w:b/>
-          <w:sz w:val="2"/>
-          <w:szCs w:val="8"/>
-          <w:lang w:bidi="de-DE"/>
-        </w:rPr>
-        <w:t>else</w:t>
-      </w:r>
-      <w:proofErr w:type="spellEnd"/>
-      <w:r>
-        <w:rPr>
-          <w:b/>
-          <w:sz w:val="2"/>
-          <w:szCs w:val="8"/>
-          <w:lang w:bidi="de-DE"/>
-        </w:rPr>
-        <w:t xml:space="preserve"> %}</w:t>
+        <w:t>{% else %}</w:t>
       </w:r>
     </w:p>
     <w:p>
@@ -2886,7 +2400,6 @@
                 <w:lang w:bidi="de-DE"/>
               </w:rPr>
             </w:pPr>
-            <w:proofErr w:type="spellStart"/>
             <w:r>
               <w:rPr>
                 <w:b/>
@@ -2894,29 +2407,8 @@
                 <w:szCs w:val="18"/>
                 <w:lang w:bidi="de-DE"/>
               </w:rPr>
-              <w:t>Sum</w:t>
+              <w:t>Sum of services</w:t>
             </w:r>
-            <w:proofErr w:type="spellEnd"/>
-            <w:r>
-              <w:rPr>
-                <w:b/>
-                <w:sz w:val="18"/>
-                <w:szCs w:val="18"/>
-                <w:lang w:bidi="de-DE"/>
-              </w:rPr>
-              <w:t xml:space="preserve"> of </w:t>
-            </w:r>
-            <w:proofErr w:type="spellStart"/>
-            <w:r>
-              <w:rPr>
-                <w:b/>
-                <w:sz w:val="18"/>
-                <w:szCs w:val="18"/>
-                <w:lang w:bidi="de-DE"/>
-              </w:rPr>
-              <w:t>services</w:t>
-            </w:r>
-            <w:proofErr w:type="spellEnd"/>
           </w:p>
         </w:tc>
         <w:tc>
@@ -3053,29 +2545,7 @@
                 <w:szCs w:val="18"/>
                 <w:lang w:bidi="de-DE"/>
               </w:rPr>
-              <w:t>{{</w:t>
-            </w:r>
-            <w:proofErr w:type="spellStart"/>
-            <w:r>
-              <w:rPr>
-                <w:b/>
-                <w:bCs/>
-                <w:sz w:val="18"/>
-                <w:szCs w:val="18"/>
-                <w:lang w:bidi="de-DE"/>
-              </w:rPr>
-              <w:t>sum_of_items</w:t>
-            </w:r>
-            <w:proofErr w:type="spellEnd"/>
-            <w:r>
-              <w:rPr>
-                <w:b/>
-                <w:bCs/>
-                <w:sz w:val="18"/>
-                <w:szCs w:val="18"/>
-                <w:lang w:bidi="de-DE"/>
-              </w:rPr>
-              <w:t xml:space="preserve">}} </w:t>
+              <w:t xml:space="preserve">{{sum_of_items}} </w:t>
             </w:r>
             <w:r>
               <w:rPr>
@@ -3117,51 +2587,7 @@
           <w:u w:val="single"/>
           <w:lang w:bidi="de-DE"/>
         </w:rPr>
-        <w:t xml:space="preserve">{% </w:t>
-      </w:r>
-      <w:proofErr w:type="spellStart"/>
-      <w:r>
-        <w:rPr>
-          <w:b/>
-          <w:sz w:val="18"/>
-          <w:szCs w:val="18"/>
-          <w:u w:val="single"/>
-          <w:lang w:bidi="de-DE"/>
-        </w:rPr>
-        <w:t>if</w:t>
-      </w:r>
-      <w:proofErr w:type="spellEnd"/>
-      <w:r>
-        <w:rPr>
-          <w:b/>
-          <w:sz w:val="18"/>
-          <w:szCs w:val="18"/>
-          <w:u w:val="single"/>
-          <w:lang w:bidi="de-DE"/>
-        </w:rPr>
-        <w:t xml:space="preserve"> </w:t>
-      </w:r>
-      <w:proofErr w:type="spellStart"/>
-      <w:r>
-        <w:rPr>
-          <w:b/>
-          <w:sz w:val="18"/>
-          <w:szCs w:val="18"/>
-          <w:u w:val="single"/>
-          <w:lang w:bidi="de-DE"/>
-        </w:rPr>
-        <w:t>additional_fee_percentage</w:t>
-      </w:r>
-      <w:proofErr w:type="spellEnd"/>
-      <w:r>
-        <w:rPr>
-          <w:b/>
-          <w:sz w:val="18"/>
-          <w:szCs w:val="18"/>
-          <w:u w:val="single"/>
-          <w:lang w:bidi="de-DE"/>
-        </w:rPr>
-        <w:t xml:space="preserve"> %}</w:t>
+        <w:t>{% if additional_fee_percentage %}</w:t>
       </w:r>
     </w:p>
     <w:p>
@@ -3225,19 +2651,8 @@
                 <w:szCs w:val="18"/>
                 <w:lang w:bidi="de-DE"/>
               </w:rPr>
-              <w:t xml:space="preserve">Additional </w:t>
+              <w:t>Additional costs</w:t>
             </w:r>
-            <w:proofErr w:type="spellStart"/>
-            <w:r>
-              <w:rPr>
-                <w:bCs/>
-                <w:sz w:val="18"/>
-                <w:szCs w:val="18"/>
-                <w:lang w:bidi="de-DE"/>
-              </w:rPr>
-              <w:t>costs</w:t>
-            </w:r>
-            <w:proofErr w:type="spellEnd"/>
           </w:p>
         </w:tc>
         <w:tc>
@@ -3254,7 +2669,6 @@
                 <w:lang w:bidi="de-DE"/>
               </w:rPr>
             </w:pPr>
-            <w:proofErr w:type="spellStart"/>
             <w:r>
               <w:rPr>
                 <w:bCs/>
@@ -3262,49 +2676,8 @@
                 <w:szCs w:val="18"/>
                 <w:lang w:bidi="de-DE"/>
               </w:rPr>
-              <w:t>Sum</w:t>
+              <w:t>Sum of services</w:t>
             </w:r>
-            <w:proofErr w:type="spellEnd"/>
-            <w:r>
-              <w:rPr>
-                <w:bCs/>
-                <w:sz w:val="18"/>
-                <w:szCs w:val="18"/>
-                <w:lang w:bidi="de-DE"/>
-              </w:rPr>
-              <w:t xml:space="preserve"> </w:t>
-            </w:r>
-            <w:proofErr w:type="spellStart"/>
-            <w:r>
-              <w:rPr>
-                <w:bCs/>
-                <w:sz w:val="18"/>
-                <w:szCs w:val="18"/>
-                <w:lang w:bidi="de-DE"/>
-              </w:rPr>
-              <w:t>of</w:t>
-            </w:r>
-            <w:proofErr w:type="spellEnd"/>
-            <w:r>
-              <w:rPr>
-                <w:bCs/>
-                <w:sz w:val="18"/>
-                <w:szCs w:val="18"/>
-                <w:lang w:bidi="de-DE"/>
-              </w:rPr>
-              <w:t xml:space="preserve"> </w:t>
-            </w:r>
-            <w:proofErr w:type="spellStart"/>
-            <w:r>
-              <w:rPr>
-                <w:bCs/>
-                <w:sz w:val="18"/>
-                <w:szCs w:val="18"/>
-                <w:lang w:bidi="de-DE"/>
-              </w:rPr>
-              <w:t>services</w:t>
-            </w:r>
-            <w:proofErr w:type="spellEnd"/>
           </w:p>
         </w:tc>
         <w:tc>
@@ -3321,41 +2694,13 @@
                 <w:lang w:bidi="de-DE"/>
               </w:rPr>
             </w:pPr>
-            <w:proofErr w:type="gramStart"/>
             <w:r>
               <w:rPr>
                 <w:sz w:val="18"/>
                 <w:szCs w:val="18"/>
                 <w:lang w:bidi="de-DE"/>
               </w:rPr>
-              <w:t xml:space="preserve">{{ </w:t>
-            </w:r>
-            <w:proofErr w:type="spellStart"/>
-            <w:r>
-              <w:rPr>
-                <w:sz w:val="18"/>
-                <w:szCs w:val="18"/>
-                <w:lang w:bidi="de-DE"/>
-              </w:rPr>
-              <w:t>additional</w:t>
-            </w:r>
-            <w:proofErr w:type="gramEnd"/>
-            <w:r>
-              <w:rPr>
-                <w:sz w:val="18"/>
-                <w:szCs w:val="18"/>
-                <w:lang w:bidi="de-DE"/>
-              </w:rPr>
-              <w:t>_fee_percentage</w:t>
-            </w:r>
-            <w:proofErr w:type="spellEnd"/>
-            <w:r>
-              <w:rPr>
-                <w:sz w:val="18"/>
-                <w:szCs w:val="18"/>
-                <w:lang w:bidi="de-DE"/>
-              </w:rPr>
-              <w:t>}}%</w:t>
+              <w:t>{{ additional_fee_percentage}}%</w:t>
             </w:r>
           </w:p>
         </w:tc>
@@ -3383,29 +2728,7 @@
                 <w:szCs w:val="18"/>
                 <w:lang w:bidi="de-DE"/>
               </w:rPr>
-              <w:t>{{</w:t>
-            </w:r>
-            <w:proofErr w:type="spellStart"/>
-            <w:r>
-              <w:rPr>
-                <w:b/>
-                <w:bCs/>
-                <w:sz w:val="18"/>
-                <w:szCs w:val="18"/>
-                <w:lang w:bidi="de-DE"/>
-              </w:rPr>
-              <w:t>additional_fee_value</w:t>
-            </w:r>
-            <w:proofErr w:type="spellEnd"/>
-            <w:r>
-              <w:rPr>
-                <w:b/>
-                <w:bCs/>
-                <w:sz w:val="18"/>
-                <w:szCs w:val="18"/>
-                <w:lang w:bidi="de-DE"/>
-              </w:rPr>
-              <w:t xml:space="preserve">}} </w:t>
+              <w:t xml:space="preserve">{{additional_fee_value}} </w:t>
             </w:r>
             <w:r>
               <w:rPr>
@@ -3435,27 +2758,7 @@
           <w:szCs w:val="18"/>
           <w:lang w:bidi="de-DE"/>
         </w:rPr>
-        <w:t xml:space="preserve">{% </w:t>
-      </w:r>
-      <w:proofErr w:type="spellStart"/>
-      <w:r>
-        <w:rPr>
-          <w:b/>
-          <w:sz w:val="18"/>
-          <w:szCs w:val="18"/>
-          <w:lang w:bidi="de-DE"/>
-        </w:rPr>
-        <w:t>endif</w:t>
-      </w:r>
-      <w:proofErr w:type="spellEnd"/>
-      <w:r>
-        <w:rPr>
-          <w:b/>
-          <w:sz w:val="18"/>
-          <w:szCs w:val="18"/>
-          <w:lang w:bidi="de-DE"/>
-        </w:rPr>
-        <w:t xml:space="preserve"> %}</w:t>
+        <w:t>{% endif %}</w:t>
       </w:r>
     </w:p>
     <w:p>
@@ -3511,7 +2814,6 @@
                 <w:lang w:bidi="de-DE"/>
               </w:rPr>
             </w:pPr>
-            <w:proofErr w:type="spellStart"/>
             <w:r>
               <w:rPr>
                 <w:b/>
@@ -3520,31 +2822,8 @@
                 <w:u w:val="single"/>
                 <w:lang w:bidi="de-DE"/>
               </w:rPr>
-              <w:t>Calculated</w:t>
+              <w:t>Calculated total fee</w:t>
             </w:r>
-            <w:proofErr w:type="spellEnd"/>
-            <w:r>
-              <w:rPr>
-                <w:b/>
-                <w:sz w:val="18"/>
-                <w:szCs w:val="18"/>
-                <w:u w:val="single"/>
-                <w:lang w:bidi="de-DE"/>
-              </w:rPr>
-              <w:t xml:space="preserve"> total </w:t>
-            </w:r>
-            <w:proofErr w:type="spellStart"/>
-            <w:r>
-              <w:rPr>
-                <w:b/>
-                <w:sz w:val="18"/>
-                <w:szCs w:val="18"/>
-                <w:u w:val="single"/>
-                <w:lang w:bidi="de-DE"/>
-              </w:rPr>
-              <w:t>fee</w:t>
-            </w:r>
-            <w:proofErr w:type="spellEnd"/>
           </w:p>
           <w:p>
             <w:pPr>
@@ -3650,29 +2929,7 @@
                 <w:szCs w:val="18"/>
                 <w:lang w:bidi="de-DE"/>
               </w:rPr>
-              <w:t>{{</w:t>
-            </w:r>
-            <w:proofErr w:type="spellStart"/>
-            <w:r>
-              <w:rPr>
-                <w:b/>
-                <w:bCs/>
-                <w:sz w:val="18"/>
-                <w:szCs w:val="18"/>
-                <w:lang w:bidi="de-DE"/>
-              </w:rPr>
-              <w:t>net_contract</w:t>
-            </w:r>
-            <w:proofErr w:type="spellEnd"/>
-            <w:r>
-              <w:rPr>
-                <w:b/>
-                <w:bCs/>
-                <w:sz w:val="18"/>
-                <w:szCs w:val="18"/>
-                <w:lang w:bidi="de-DE"/>
-              </w:rPr>
-              <w:t xml:space="preserve">}} </w:t>
+              <w:t xml:space="preserve">{{net_contract}} </w:t>
             </w:r>
             <w:r>
               <w:rPr>
@@ -3707,7 +2964,6 @@
         </w:rPr>
       </w:pPr>
       <w:bookmarkStart w:id="1" w:name="_Hlk173919179"/>
-      <w:proofErr w:type="spellStart"/>
       <w:r>
         <w:rPr>
           <w:b/>
@@ -3716,31 +2972,8 @@
           <w:u w:val="single"/>
           <w:lang w:bidi="de-DE"/>
         </w:rPr>
-        <w:t>Proposed</w:t>
-      </w:r>
-      <w:proofErr w:type="spellEnd"/>
-      <w:r>
-        <w:rPr>
-          <w:b/>
-          <w:sz w:val="18"/>
-          <w:szCs w:val="18"/>
-          <w:u w:val="single"/>
-          <w:lang w:bidi="de-DE"/>
-        </w:rPr>
-        <w:t xml:space="preserve"> </w:t>
-      </w:r>
-      <w:proofErr w:type="spellStart"/>
-      <w:r>
-        <w:rPr>
-          <w:b/>
-          <w:sz w:val="18"/>
-          <w:szCs w:val="18"/>
-          <w:u w:val="single"/>
-          <w:lang w:bidi="de-DE"/>
-        </w:rPr>
-        <w:t>Estimate</w:t>
-      </w:r>
-      <w:proofErr w:type="spellEnd"/>
+        <w:t>Proposed Estimate</w:t>
+      </w:r>
     </w:p>
     <w:tbl>
       <w:tblPr>
@@ -3793,39 +3026,8 @@
                 <w:szCs w:val="18"/>
                 <w:lang w:bidi="de-DE"/>
               </w:rPr>
-              <w:t xml:space="preserve">Net </w:t>
+              <w:t>Net Proposed Estimate</w:t>
             </w:r>
-            <w:proofErr w:type="spellStart"/>
-            <w:r>
-              <w:rPr>
-                <w:b/>
-                <w:sz w:val="18"/>
-                <w:szCs w:val="18"/>
-                <w:lang w:bidi="de-DE"/>
-              </w:rPr>
-              <w:t>Proposed</w:t>
-            </w:r>
-            <w:proofErr w:type="spellEnd"/>
-            <w:r>
-              <w:rPr>
-                <w:b/>
-                <w:sz w:val="18"/>
-                <w:szCs w:val="18"/>
-                <w:lang w:bidi="de-DE"/>
-              </w:rPr>
-              <w:t xml:space="preserve"> </w:t>
-            </w:r>
-            <w:proofErr w:type="spellStart"/>
-            <w:r>
-              <w:rPr>
-                <w:b/>
-                <w:sz w:val="18"/>
-                <w:szCs w:val="18"/>
-                <w:lang w:bidi="de-DE"/>
-              </w:rPr>
-              <w:t>Estimate</w:t>
-            </w:r>
-            <w:proofErr w:type="spellEnd"/>
           </w:p>
         </w:tc>
         <w:tc>
@@ -3920,28 +3122,8 @@
                 <w:szCs w:val="18"/>
                 <w:lang w:bidi="de-DE"/>
               </w:rPr>
-              <w:t>{{</w:t>
+              <w:t>{{net_contract}}€</w:t>
             </w:r>
-            <w:proofErr w:type="spellStart"/>
-            <w:r>
-              <w:rPr>
-                <w:sz w:val="18"/>
-                <w:szCs w:val="18"/>
-                <w:lang w:bidi="de-DE"/>
-              </w:rPr>
-              <w:t>net_contract</w:t>
-            </w:r>
-            <w:proofErr w:type="spellEnd"/>
-            <w:proofErr w:type="gramStart"/>
-            <w:r>
-              <w:rPr>
-                <w:sz w:val="18"/>
-                <w:szCs w:val="18"/>
-                <w:lang w:bidi="de-DE"/>
-              </w:rPr>
-              <w:t>}}€</w:t>
-            </w:r>
-            <w:proofErr w:type="gramEnd"/>
           </w:p>
         </w:tc>
       </w:tr>
@@ -3977,28 +3159,8 @@
                 <w:szCs w:val="18"/>
                 <w:lang w:bidi="de-DE"/>
               </w:rPr>
-              <w:t>VAT {{</w:t>
+              <w:t>VAT {{vat_percentage}}%</w:t>
             </w:r>
-            <w:proofErr w:type="spellStart"/>
-            <w:r>
-              <w:rPr>
-                <w:sz w:val="18"/>
-                <w:szCs w:val="18"/>
-                <w:lang w:bidi="de-DE"/>
-              </w:rPr>
-              <w:t>vat_percentage</w:t>
-            </w:r>
-            <w:proofErr w:type="spellEnd"/>
-            <w:proofErr w:type="gramStart"/>
-            <w:r>
-              <w:rPr>
-                <w:sz w:val="18"/>
-                <w:szCs w:val="18"/>
-                <w:lang w:bidi="de-DE"/>
-              </w:rPr>
-              <w:t>}}%</w:t>
-            </w:r>
-            <w:proofErr w:type="gramEnd"/>
           </w:p>
         </w:tc>
         <w:tc>
@@ -4093,25 +3255,7 @@
                 <w:szCs w:val="18"/>
                 <w:lang w:bidi="de-DE"/>
               </w:rPr>
-              <w:t>{{</w:t>
-            </w:r>
-            <w:proofErr w:type="spellStart"/>
-            <w:r>
-              <w:rPr>
-                <w:sz w:val="18"/>
-                <w:szCs w:val="18"/>
-                <w:lang w:bidi="de-DE"/>
-              </w:rPr>
-              <w:t>tax</w:t>
-            </w:r>
-            <w:proofErr w:type="spellEnd"/>
-            <w:r>
-              <w:rPr>
-                <w:sz w:val="18"/>
-                <w:szCs w:val="18"/>
-                <w:lang w:bidi="de-DE"/>
-              </w:rPr>
-              <w:t>}} €</w:t>
+              <w:t>{{tax}} €</w:t>
             </w:r>
           </w:p>
         </w:tc>
@@ -4144,7 +3288,6 @@
                 <w:lang w:bidi="de-DE"/>
               </w:rPr>
             </w:pPr>
-            <w:proofErr w:type="spellStart"/>
             <w:r>
               <w:rPr>
                 <w:b/>
@@ -4153,53 +3296,8 @@
                 <w:u w:val="single"/>
                 <w:lang w:bidi="de-DE"/>
               </w:rPr>
-              <w:t>Gross</w:t>
+              <w:t>Gross Proposed Estimate</w:t>
             </w:r>
-            <w:proofErr w:type="spellEnd"/>
-            <w:r>
-              <w:rPr>
-                <w:b/>
-                <w:sz w:val="18"/>
-                <w:szCs w:val="18"/>
-                <w:u w:val="single"/>
-                <w:lang w:bidi="de-DE"/>
-              </w:rPr>
-              <w:t xml:space="preserve"> </w:t>
-            </w:r>
-            <w:proofErr w:type="spellStart"/>
-            <w:r>
-              <w:rPr>
-                <w:b/>
-                <w:sz w:val="18"/>
-                <w:szCs w:val="18"/>
-                <w:u w:val="single"/>
-                <w:lang w:bidi="de-DE"/>
-              </w:rPr>
-              <w:t>Proposed</w:t>
-            </w:r>
-            <w:proofErr w:type="spellEnd"/>
-            <w:r>
-              <w:rPr>
-                <w:b/>
-                <w:sz w:val="18"/>
-                <w:szCs w:val="18"/>
-                <w:u w:val="single"/>
-                <w:lang w:bidi="de-DE"/>
-              </w:rPr>
-              <w:t xml:space="preserve"> </w:t>
-            </w:r>
-            <w:proofErr w:type="spellStart"/>
-            <w:r>
-              <w:rPr>
-                <w:b/>
-                <w:sz w:val="18"/>
-                <w:szCs w:val="18"/>
-                <w:u w:val="single"/>
-                <w:lang w:bidi="de-DE"/>
-              </w:rPr>
-              <w:t>Estimate</w:t>
-            </w:r>
-            <w:proofErr w:type="spellEnd"/>
           </w:p>
         </w:tc>
         <w:tc>
@@ -4325,29 +3423,7 @@
                 <w:szCs w:val="18"/>
                 <w:lang w:bidi="de-DE"/>
               </w:rPr>
-              <w:t>{{</w:t>
-            </w:r>
-            <w:proofErr w:type="spellStart"/>
-            <w:r>
-              <w:rPr>
-                <w:b/>
-                <w:bCs/>
-                <w:sz w:val="18"/>
-                <w:szCs w:val="18"/>
-                <w:lang w:bidi="de-DE"/>
-              </w:rPr>
-              <w:t>gross_contract</w:t>
-            </w:r>
-            <w:proofErr w:type="spellEnd"/>
-            <w:r>
-              <w:rPr>
-                <w:b/>
-                <w:bCs/>
-                <w:sz w:val="18"/>
-                <w:szCs w:val="18"/>
-                <w:lang w:bidi="de-DE"/>
-              </w:rPr>
-              <w:t>}}</w:t>
+              <w:t>{{gross_contract}}</w:t>
             </w:r>
             <w:r>
               <w:rPr>
@@ -4512,7 +3588,7 @@
     </w:p>
     <w:p>
       <w:pPr>
-        <w:pStyle w:val="berschrift1"/>
+        <w:pStyle w:val="Heading1"/>
         <w:rPr>
           <w:lang w:val="en-US"/>
         </w:rPr>
@@ -4548,9 +3624,9 @@
           <w:color w:val="000000"/>
           <w:lang w:val="en-US" w:eastAsia="de-DE" w:bidi="de-DE"/>
         </w:rPr>
-        <w:t xml:space="preserve">The client will provide 3D project models in suitable formats (preferably .3dm </w:t>
-      </w:r>
-      <w:proofErr w:type="gramStart"/>
+        <w:t>The client will provide 3D project models in suitable formats (preferably .3dm or .</w:t>
+      </w:r>
+      <w:proofErr w:type="spellStart"/>
       <w:r>
         <w:rPr>
           <w:rFonts w:ascii="Neue Hans Kendrick" w:eastAsia="Neue Hans Kendrick Light" w:hAnsi="Neue Hans Kendrick" w:cs="Neue Hans Kendrick Light"/>
@@ -4558,9 +3634,9 @@
           <w:color w:val="000000"/>
           <w:lang w:val="en-US" w:eastAsia="de-DE" w:bidi="de-DE"/>
         </w:rPr>
-        <w:t>or .</w:t>
-      </w:r>
-      <w:proofErr w:type="spellStart"/>
+        <w:t>rvt</w:t>
+      </w:r>
+      <w:proofErr w:type="spellEnd"/>
       <w:r>
         <w:rPr>
           <w:rFonts w:ascii="Neue Hans Kendrick" w:eastAsia="Neue Hans Kendrick Light" w:hAnsi="Neue Hans Kendrick" w:cs="Neue Hans Kendrick Light"/>
@@ -4568,10 +3644,8 @@
           <w:color w:val="000000"/>
           <w:lang w:val="en-US" w:eastAsia="de-DE" w:bidi="de-DE"/>
         </w:rPr>
-        <w:t>rvt</w:t>
-      </w:r>
-      <w:proofErr w:type="spellEnd"/>
-      <w:proofErr w:type="gramEnd"/>
+        <w:t>, but at least .dwg). If corresponding models are not available or are incomplete, the necessary additional modeling services will be billed on an hourly basis according to the hourly rates listed below.</w:t>
+      </w:r>
       <w:r>
         <w:rPr>
           <w:rFonts w:ascii="Neue Hans Kendrick" w:eastAsia="Neue Hans Kendrick Light" w:hAnsi="Neue Hans Kendrick" w:cs="Neue Hans Kendrick Light"/>
@@ -4579,42 +3653,13 @@
           <w:color w:val="000000"/>
           <w:lang w:val="en-US" w:eastAsia="de-DE" w:bidi="de-DE"/>
         </w:rPr>
-        <w:t>, but at least .dwg). If corresponding models are not available or are incomplete, the necessary additional modeling services will be billed on an hourly basis according to the hourly rates listed below.</w:t>
-      </w:r>
-      <w:r>
-        <w:rPr>
-          <w:rFonts w:ascii="Neue Hans Kendrick" w:eastAsia="Neue Hans Kendrick Light" w:hAnsi="Neue Hans Kendrick" w:cs="Neue Hans Kendrick Light"/>
-          <w:bCs/>
-          <w:color w:val="000000"/>
-          <w:lang w:val="en-US" w:eastAsia="de-DE" w:bidi="de-DE"/>
-        </w:rPr>
         <w:br/>
-        <w:t xml:space="preserve">Collaboration will preferably be conducted via Building Information Modeling (BIM), ideally in the IFC exchange format. Timely and comprehensive cooperation from all project participants, </w:t>
-      </w:r>
-      <w:proofErr w:type="gramStart"/>
-      <w:r>
-        <w:rPr>
-          <w:rFonts w:ascii="Neue Hans Kendrick" w:eastAsia="Neue Hans Kendrick Light" w:hAnsi="Neue Hans Kendrick" w:cs="Neue Hans Kendrick Light"/>
-          <w:bCs/>
-          <w:color w:val="000000"/>
-          <w:lang w:val="en-US" w:eastAsia="de-DE" w:bidi="de-DE"/>
-        </w:rPr>
-        <w:t>especially</w:t>
-      </w:r>
-      <w:proofErr w:type="gramEnd"/>
-      <w:r>
-        <w:rPr>
-          <w:rFonts w:ascii="Neue Hans Kendrick" w:eastAsia="Neue Hans Kendrick Light" w:hAnsi="Neue Hans Kendrick" w:cs="Neue Hans Kendrick Light"/>
-          <w:bCs/>
-          <w:color w:val="000000"/>
-          <w:lang w:val="en-US" w:eastAsia="de-DE" w:bidi="de-DE"/>
-        </w:rPr>
-        <w:t xml:space="preserve"> design architects and MEP engineers (HVAC, electrical, plumbing), must be ensured.</w:t>
-      </w:r>
-    </w:p>
-    <w:p>
-      <w:pPr>
-        <w:pStyle w:val="berschrift1"/>
+        <w:t>Collaboration will preferably be conducted via Building Information Modeling (BIM), ideally in the IFC exchange format. Timely and comprehensive cooperation from all project participants, especially design architects and MEP engineers (HVAC, electrical, plumbing), must be ensured.</w:t>
+      </w:r>
+    </w:p>
+    <w:p>
+      <w:pPr>
+        <w:pStyle w:val="Heading1"/>
         <w:rPr>
           <w:lang w:val="en-US"/>
         </w:rPr>
@@ -4703,27 +3748,7 @@
           <w:color w:val="000000"/>
           <w:lang w:val="en-US" w:eastAsia="de-DE" w:bidi="de-DE"/>
         </w:rPr>
-        <w:t xml:space="preserve">Changes to the design after the formal approval of layouts/floor plans, which affect our further planning, will be billed additionally on a time-and-materials basis (hourly/daily rate). This includes adjustments required by subsequent planning changes </w:t>
-      </w:r>
-      <w:proofErr w:type="gramStart"/>
-      <w:r>
-        <w:rPr>
-          <w:rFonts w:ascii="Neue Hans Kendrick" w:eastAsia="Neue Hans Kendrick Light" w:hAnsi="Neue Hans Kendrick" w:cs="Neue Hans Kendrick Light"/>
-          <w:bCs/>
-          <w:color w:val="000000"/>
-          <w:lang w:val="en-US" w:eastAsia="de-DE" w:bidi="de-DE"/>
-        </w:rPr>
-        <w:t>from</w:t>
-      </w:r>
-      <w:proofErr w:type="gramEnd"/>
-      <w:r>
-        <w:rPr>
-          <w:rFonts w:ascii="Neue Hans Kendrick" w:eastAsia="Neue Hans Kendrick Light" w:hAnsi="Neue Hans Kendrick" w:cs="Neue Hans Kendrick Light"/>
-          <w:bCs/>
-          <w:color w:val="000000"/>
-          <w:lang w:val="en-US" w:eastAsia="de-DE" w:bidi="de-DE"/>
-        </w:rPr>
-        <w:t xml:space="preserve"> other project participants (e.g., engineers, interior designers, client representatives).</w:t>
+        <w:t>Changes to the design after the formal approval of layouts/floor plans, which affect our further planning, will be billed additionally on a time-and-materials basis (hourly/daily rate). This includes adjustments required by subsequent planning changes from other project participants (e.g., engineers, interior designers, client representatives).</w:t>
       </w:r>
     </w:p>
     <w:p>
@@ -4757,9 +3782,8 @@
     </w:p>
     <w:p>
       <w:pPr>
-        <w:pStyle w:val="berschrift1"/>
-      </w:pPr>
-      <w:proofErr w:type="spellStart"/>
+        <w:pStyle w:val="Heading1"/>
+      </w:pPr>
       <w:r>
         <w:rPr>
           <w:rFonts w:ascii="Neue Hans Kendrick" w:eastAsia="Neue Hans Kendrick Light" w:hAnsi="Neue Hans Kendrick" w:cs="Neue Hans Kendrick Light"/>
@@ -4768,18 +3792,7 @@
           <w:color w:val="000000"/>
           <w:lang w:eastAsia="de-DE" w:bidi="de-DE"/>
         </w:rPr>
-        <w:t>Participation</w:t>
-      </w:r>
-      <w:proofErr w:type="spellEnd"/>
-      <w:r>
-        <w:rPr>
-          <w:rFonts w:ascii="Neue Hans Kendrick" w:eastAsia="Neue Hans Kendrick Light" w:hAnsi="Neue Hans Kendrick" w:cs="Neue Hans Kendrick Light"/>
-          <w:b/>
-          <w:bCs/>
-          <w:color w:val="000000"/>
-          <w:lang w:eastAsia="de-DE" w:bidi="de-DE"/>
-        </w:rPr>
-        <w:t xml:space="preserve"> in Construction Meeting</w:t>
+        <w:t>Participation in Construction Meeting</w:t>
       </w:r>
       <w:r>
         <w:rPr>
@@ -4832,7 +3845,7 @@
     </w:p>
     <w:p>
       <w:pPr>
-        <w:pStyle w:val="berschrift1"/>
+        <w:pStyle w:val="Heading1"/>
       </w:pPr>
       <w:r>
         <w:rPr>
@@ -4954,9 +3967,8 @@
     </w:p>
     <w:p>
       <w:pPr>
-        <w:pStyle w:val="berschrift1"/>
-      </w:pPr>
-      <w:proofErr w:type="spellStart"/>
+        <w:pStyle w:val="Heading1"/>
+      </w:pPr>
       <w:r>
         <w:rPr>
           <w:rFonts w:ascii="Neue Hans Kendrick" w:eastAsia="Neue Hans Kendrick Light" w:hAnsi="Neue Hans Kendrick" w:cs="Neue Hans Kendrick Light"/>
@@ -4965,18 +3977,7 @@
           <w:color w:val="000000"/>
           <w:lang w:eastAsia="de-DE" w:bidi="de-DE"/>
         </w:rPr>
-        <w:t>Hourly</w:t>
-      </w:r>
-      <w:proofErr w:type="spellEnd"/>
-      <w:r>
-        <w:rPr>
-          <w:rFonts w:ascii="Neue Hans Kendrick" w:eastAsia="Neue Hans Kendrick Light" w:hAnsi="Neue Hans Kendrick" w:cs="Neue Hans Kendrick Light"/>
-          <w:b/>
-          <w:bCs/>
-          <w:color w:val="000000"/>
-          <w:lang w:eastAsia="de-DE" w:bidi="de-DE"/>
-        </w:rPr>
-        <w:t xml:space="preserve"> and Daily Rates (2025) </w:t>
+        <w:t xml:space="preserve">Hourly and Daily Rates (2025) </w:t>
       </w:r>
     </w:p>
     <w:p>
@@ -5009,7 +4010,6 @@
           <w:lang w:val="x-none" w:eastAsia="de-DE" w:bidi="de-DE"/>
         </w:rPr>
       </w:pPr>
-      <w:proofErr w:type="spellStart"/>
       <w:r>
         <w:rPr>
           <w:rFonts w:ascii="Neue Hans Kendrick" w:eastAsia="Neue Hans Kendrick Light" w:hAnsi="Neue Hans Kendrick" w:cs="Neue Hans Kendrick Light"/>
@@ -5019,9 +4019,8 @@
           <w:color w:val="000000"/>
           <w:lang w:eastAsia="de-DE" w:bidi="de-DE"/>
         </w:rPr>
-        <w:t>Hourly</w:t>
-      </w:r>
-      <w:proofErr w:type="spellEnd"/>
+        <w:t>Hourly Rates</w:t>
+      </w:r>
       <w:r>
         <w:rPr>
           <w:rFonts w:ascii="Neue Hans Kendrick" w:eastAsia="Neue Hans Kendrick Light" w:hAnsi="Neue Hans Kendrick" w:cs="Neue Hans Kendrick Light"/>
@@ -5031,23 +4030,12 @@
           <w:color w:val="000000"/>
           <w:lang w:eastAsia="de-DE" w:bidi="de-DE"/>
         </w:rPr>
-        <w:t xml:space="preserve"> Rates</w:t>
-      </w:r>
-      <w:r>
-        <w:rPr>
-          <w:rFonts w:ascii="Neue Hans Kendrick" w:eastAsia="Neue Hans Kendrick Light" w:hAnsi="Neue Hans Kendrick" w:cs="Neue Hans Kendrick Light"/>
-          <w:bCs/>
-          <w:i/>
-          <w:iCs/>
-          <w:color w:val="000000"/>
-          <w:lang w:eastAsia="de-DE" w:bidi="de-DE"/>
-        </w:rPr>
         <w:t>:</w:t>
       </w:r>
     </w:p>
     <w:p>
       <w:pPr>
-        <w:pStyle w:val="Listenabsatz"/>
+        <w:pStyle w:val="ListParagraph"/>
         <w:widowControl w:val="0"/>
         <w:numPr>
           <w:ilvl w:val="0"/>
@@ -5106,7 +4094,7 @@
     </w:p>
     <w:p>
       <w:pPr>
-        <w:pStyle w:val="Listenabsatz"/>
+        <w:pStyle w:val="ListParagraph"/>
         <w:widowControl w:val="0"/>
         <w:numPr>
           <w:ilvl w:val="0"/>
@@ -5139,7 +4127,6 @@
           <w:lang w:val="de-DE" w:eastAsia="de-DE" w:bidi="de-DE"/>
         </w:rPr>
       </w:pPr>
-      <w:proofErr w:type="spellStart"/>
       <w:r>
         <w:rPr>
           <w:rFonts w:ascii="Neue Hans Kendrick" w:eastAsia="Neue Hans Kendrick Light" w:hAnsi="Neue Hans Kendrick" w:cs="Neue Hans Kendrick Light"/>
@@ -5149,9 +4136,8 @@
           <w:szCs w:val="16"/>
           <w:lang w:val="de-DE" w:eastAsia="de-DE" w:bidi="de-DE"/>
         </w:rPr>
-        <w:t>Specialist</w:t>
-      </w:r>
-      <w:proofErr w:type="spellEnd"/>
+        <w:t>Specialist Planne</w:t>
+      </w:r>
       <w:r>
         <w:rPr>
           <w:rFonts w:ascii="Neue Hans Kendrick" w:eastAsia="Neue Hans Kendrick Light" w:hAnsi="Neue Hans Kendrick" w:cs="Neue Hans Kendrick Light"/>
@@ -5161,7 +4147,7 @@
           <w:szCs w:val="16"/>
           <w:lang w:val="de-DE" w:eastAsia="de-DE" w:bidi="de-DE"/>
         </w:rPr>
-        <w:t xml:space="preserve"> Planne</w:t>
+        <w:t>r</w:t>
       </w:r>
       <w:r>
         <w:rPr>
@@ -5172,24 +4158,13 @@
           <w:szCs w:val="16"/>
           <w:lang w:val="de-DE" w:eastAsia="de-DE" w:bidi="de-DE"/>
         </w:rPr>
-        <w:t>r</w:t>
-      </w:r>
-      <w:r>
-        <w:rPr>
-          <w:rFonts w:ascii="Neue Hans Kendrick" w:eastAsia="Neue Hans Kendrick Light" w:hAnsi="Neue Hans Kendrick" w:cs="Neue Hans Kendrick Light"/>
-          <w:bCs/>
-          <w:color w:val="000000"/>
-          <w:sz w:val="16"/>
-          <w:szCs w:val="16"/>
-          <w:lang w:val="de-DE" w:eastAsia="de-DE" w:bidi="de-DE"/>
-        </w:rPr>
         <w:tab/>
         <w:t>185 €/h</w:t>
       </w:r>
     </w:p>
     <w:p>
       <w:pPr>
-        <w:pStyle w:val="Listenabsatz"/>
+        <w:pStyle w:val="ListParagraph"/>
         <w:widowControl w:val="0"/>
         <w:numPr>
           <w:ilvl w:val="0"/>
@@ -5258,7 +4233,7 @@
     </w:p>
     <w:p>
       <w:pPr>
-        <w:pStyle w:val="Listenabsatz"/>
+        <w:pStyle w:val="ListParagraph"/>
         <w:widowControl w:val="0"/>
         <w:numPr>
           <w:ilvl w:val="0"/>
@@ -5327,7 +4302,7 @@
     </w:p>
     <w:p>
       <w:pPr>
-        <w:pStyle w:val="Listenabsatz"/>
+        <w:pStyle w:val="ListParagraph"/>
         <w:widowControl w:val="0"/>
         <w:numPr>
           <w:ilvl w:val="0"/>
@@ -5369,9 +4344,19 @@
           <w:szCs w:val="16"/>
           <w:lang w:val="de-DE" w:eastAsia="de-DE" w:bidi="de-DE"/>
         </w:rPr>
-        <w:t xml:space="preserve">Computational </w:t>
-      </w:r>
-      <w:proofErr w:type="spellStart"/>
+        <w:t>Computational Architect</w:t>
+      </w:r>
+      <w:r>
+        <w:rPr>
+          <w:rFonts w:ascii="Neue Hans Kendrick" w:eastAsia="Neue Hans Kendrick Light" w:hAnsi="Neue Hans Kendrick" w:cs="Neue Hans Kendrick Light"/>
+          <w:bCs/>
+          <w:color w:val="000000"/>
+          <w:sz w:val="16"/>
+          <w:szCs w:val="16"/>
+          <w:lang w:eastAsia="de-DE" w:bidi="de-DE"/>
+        </w:rPr>
+        <w:tab/>
+      </w:r>
       <w:r>
         <w:rPr>
           <w:rFonts w:ascii="Neue Hans Kendrick" w:eastAsia="Neue Hans Kendrick Light" w:hAnsi="Neue Hans Kendrick" w:cs="Neue Hans Kendrick Light"/>
@@ -5381,35 +4366,12 @@
           <w:szCs w:val="16"/>
           <w:lang w:val="de-DE" w:eastAsia="de-DE" w:bidi="de-DE"/>
         </w:rPr>
-        <w:t>Architect</w:t>
-      </w:r>
-      <w:proofErr w:type="spellEnd"/>
-      <w:r>
-        <w:rPr>
-          <w:rFonts w:ascii="Neue Hans Kendrick" w:eastAsia="Neue Hans Kendrick Light" w:hAnsi="Neue Hans Kendrick" w:cs="Neue Hans Kendrick Light"/>
-          <w:bCs/>
-          <w:color w:val="000000"/>
-          <w:sz w:val="16"/>
-          <w:szCs w:val="16"/>
-          <w:lang w:eastAsia="de-DE" w:bidi="de-DE"/>
-        </w:rPr>
-        <w:tab/>
-      </w:r>
-      <w:r>
-        <w:rPr>
-          <w:rFonts w:ascii="Neue Hans Kendrick" w:eastAsia="Neue Hans Kendrick Light" w:hAnsi="Neue Hans Kendrick" w:cs="Neue Hans Kendrick Light"/>
-          <w:bCs/>
-          <w:color w:val="000000"/>
-          <w:sz w:val="16"/>
-          <w:szCs w:val="16"/>
-          <w:lang w:val="de-DE" w:eastAsia="de-DE" w:bidi="de-DE"/>
-        </w:rPr>
         <w:t>155 €/h</w:t>
       </w:r>
     </w:p>
     <w:p>
       <w:pPr>
-        <w:pStyle w:val="Listenabsatz"/>
+        <w:pStyle w:val="ListParagraph"/>
         <w:widowControl w:val="0"/>
         <w:numPr>
           <w:ilvl w:val="0"/>
@@ -5442,7 +4404,6 @@
           <w:lang w:val="de-DE" w:eastAsia="de-DE" w:bidi="de-DE"/>
         </w:rPr>
       </w:pPr>
-      <w:proofErr w:type="spellStart"/>
       <w:r>
         <w:rPr>
           <w:rFonts w:ascii="Neue Hans Kendrick" w:eastAsia="Neue Hans Kendrick Light" w:hAnsi="Neue Hans Kendrick" w:cs="Neue Hans Kendrick Light"/>
@@ -5454,7 +4415,6 @@
         </w:rPr>
         <w:t>Architect</w:t>
       </w:r>
-      <w:proofErr w:type="spellEnd"/>
       <w:r>
         <w:rPr>
           <w:rFonts w:ascii="Neue Hans Kendrick" w:eastAsia="Neue Hans Kendrick Light" w:hAnsi="Neue Hans Kendrick" w:cs="Neue Hans Kendrick Light"/>
@@ -5491,7 +4451,7 @@
     </w:p>
     <w:p>
       <w:pPr>
-        <w:pStyle w:val="Listenabsatz"/>
+        <w:pStyle w:val="ListParagraph"/>
         <w:widowControl w:val="0"/>
         <w:numPr>
           <w:ilvl w:val="0"/>
@@ -5533,9 +4493,8 @@
           <w:szCs w:val="16"/>
           <w:lang w:val="de-DE" w:eastAsia="de-DE" w:bidi="de-DE"/>
         </w:rPr>
-        <w:t xml:space="preserve">Construction </w:t>
-      </w:r>
-      <w:proofErr w:type="spellStart"/>
+        <w:t>Construction Technician</w:t>
+      </w:r>
       <w:r>
         <w:rPr>
           <w:rFonts w:ascii="Neue Hans Kendrick" w:eastAsia="Neue Hans Kendrick Light" w:hAnsi="Neue Hans Kendrick" w:cs="Neue Hans Kendrick Light"/>
@@ -5545,9 +4504,8 @@
           <w:szCs w:val="16"/>
           <w:lang w:val="de-DE" w:eastAsia="de-DE" w:bidi="de-DE"/>
         </w:rPr>
-        <w:t>Technician</w:t>
-      </w:r>
-      <w:proofErr w:type="spellEnd"/>
+        <w:tab/>
+      </w:r>
       <w:r>
         <w:rPr>
           <w:rFonts w:ascii="Neue Hans Kendrick" w:eastAsia="Neue Hans Kendrick Light" w:hAnsi="Neue Hans Kendrick" w:cs="Neue Hans Kendrick Light"/>
@@ -5557,23 +4515,12 @@
           <w:szCs w:val="16"/>
           <w:lang w:val="de-DE" w:eastAsia="de-DE" w:bidi="de-DE"/>
         </w:rPr>
-        <w:tab/>
-      </w:r>
-      <w:r>
-        <w:rPr>
-          <w:rFonts w:ascii="Neue Hans Kendrick" w:eastAsia="Neue Hans Kendrick Light" w:hAnsi="Neue Hans Kendrick" w:cs="Neue Hans Kendrick Light"/>
-          <w:bCs/>
-          <w:color w:val="000000"/>
-          <w:sz w:val="16"/>
-          <w:szCs w:val="16"/>
-          <w:lang w:val="de-DE" w:eastAsia="de-DE" w:bidi="de-DE"/>
-        </w:rPr>
         <w:t>135 €/h</w:t>
       </w:r>
     </w:p>
     <w:p>
       <w:pPr>
-        <w:pStyle w:val="Listenabsatz"/>
+        <w:pStyle w:val="ListParagraph"/>
         <w:widowControl w:val="0"/>
         <w:numPr>
           <w:ilvl w:val="0"/>
@@ -5606,7 +4553,6 @@
           <w:lang w:val="de-DE" w:eastAsia="de-DE" w:bidi="de-DE"/>
         </w:rPr>
       </w:pPr>
-      <w:proofErr w:type="spellStart"/>
       <w:r>
         <w:rPr>
           <w:rFonts w:ascii="Neue Hans Kendrick" w:eastAsia="Neue Hans Kendrick Light" w:hAnsi="Neue Hans Kendrick" w:cs="Neue Hans Kendrick Light"/>
@@ -5618,7 +4564,6 @@
         </w:rPr>
         <w:t>Draughtsman</w:t>
       </w:r>
-      <w:proofErr w:type="spellEnd"/>
       <w:r>
         <w:rPr>
           <w:rFonts w:ascii="Neue Hans Kendrick" w:eastAsia="Neue Hans Kendrick Light" w:hAnsi="Neue Hans Kendrick" w:cs="Neue Hans Kendrick Light"/>
@@ -5817,7 +4762,6 @@
           <w:lang w:eastAsia="de-DE" w:bidi="de-DE"/>
         </w:rPr>
       </w:pPr>
-      <w:proofErr w:type="spellStart"/>
       <w:r>
         <w:rPr>
           <w:rFonts w:ascii="Neue Hans Kendrick" w:eastAsia="Neue Hans Kendrick Light" w:hAnsi="Neue Hans Kendrick" w:cs="Neue Hans Kendrick Light"/>
@@ -5825,17 +4769,7 @@
           <w:color w:val="000000"/>
           <w:lang w:eastAsia="de-DE" w:bidi="de-DE"/>
         </w:rPr>
-        <w:t>Specialist</w:t>
-      </w:r>
-      <w:proofErr w:type="spellEnd"/>
-      <w:r>
-        <w:rPr>
-          <w:rFonts w:ascii="Neue Hans Kendrick" w:eastAsia="Neue Hans Kendrick Light" w:hAnsi="Neue Hans Kendrick" w:cs="Neue Hans Kendrick Light"/>
-          <w:bCs/>
-          <w:color w:val="000000"/>
-          <w:lang w:eastAsia="de-DE" w:bidi="de-DE"/>
-        </w:rPr>
-        <w:t xml:space="preserve"> Planner</w:t>
+        <w:t>Specialist Planner</w:t>
       </w:r>
       <w:r>
         <w:rPr>
@@ -5910,27 +4844,7 @@
           <w:color w:val="000000"/>
           <w:lang w:eastAsia="de-DE" w:bidi="de-DE"/>
         </w:rPr>
-        <w:t>Project Manager/</w:t>
-      </w:r>
-      <w:proofErr w:type="spellStart"/>
-      <w:r>
-        <w:rPr>
-          <w:rFonts w:ascii="Neue Hans Kendrick" w:eastAsia="Neue Hans Kendrick Light" w:hAnsi="Neue Hans Kendrick" w:cs="Neue Hans Kendrick Light"/>
-          <w:bCs/>
-          <w:color w:val="000000"/>
-          <w:lang w:eastAsia="de-DE" w:bidi="de-DE"/>
-        </w:rPr>
-        <w:t>Acoustic</w:t>
-      </w:r>
-      <w:proofErr w:type="spellEnd"/>
-      <w:r>
-        <w:rPr>
-          <w:rFonts w:ascii="Neue Hans Kendrick" w:eastAsia="Neue Hans Kendrick Light" w:hAnsi="Neue Hans Kendrick" w:cs="Neue Hans Kendrick Light"/>
-          <w:bCs/>
-          <w:color w:val="000000"/>
-          <w:lang w:eastAsia="de-DE" w:bidi="de-DE"/>
-        </w:rPr>
-        <w:t xml:space="preserve"> Engineer</w:t>
+        <w:t>Project Manager/Acoustic Engineer</w:t>
       </w:r>
       <w:r>
         <w:rPr>
@@ -6030,7 +4944,7 @@
     </w:p>
     <w:p>
       <w:pPr>
-        <w:pStyle w:val="berschrift1"/>
+        <w:pStyle w:val="Heading1"/>
       </w:pPr>
       <w:r>
         <w:rPr>
@@ -6040,29 +4954,7 @@
           <w:color w:val="000000"/>
           <w:lang w:eastAsia="de-DE" w:bidi="de-DE"/>
         </w:rPr>
-        <w:t xml:space="preserve">Travel and </w:t>
-      </w:r>
-      <w:proofErr w:type="spellStart"/>
-      <w:r>
-        <w:rPr>
-          <w:rFonts w:ascii="Neue Hans Kendrick" w:eastAsia="Neue Hans Kendrick Light" w:hAnsi="Neue Hans Kendrick" w:cs="Neue Hans Kendrick Light"/>
-          <w:b/>
-          <w:bCs/>
-          <w:color w:val="000000"/>
-          <w:lang w:eastAsia="de-DE" w:bidi="de-DE"/>
-        </w:rPr>
-        <w:t>Accommodation</w:t>
-      </w:r>
-      <w:proofErr w:type="spellEnd"/>
-      <w:r>
-        <w:rPr>
-          <w:rFonts w:ascii="Neue Hans Kendrick" w:eastAsia="Neue Hans Kendrick Light" w:hAnsi="Neue Hans Kendrick" w:cs="Neue Hans Kendrick Light"/>
-          <w:b/>
-          <w:bCs/>
-          <w:color w:val="000000"/>
-          <w:lang w:eastAsia="de-DE" w:bidi="de-DE"/>
-        </w:rPr>
-        <w:t xml:space="preserve"> Costs</w:t>
+        <w:t>Travel and Accommodation Costs</w:t>
       </w:r>
     </w:p>
     <w:p>
@@ -6509,7 +5401,6 @@
           <w:lang w:eastAsia="de-DE" w:bidi="de-DE"/>
         </w:rPr>
       </w:pPr>
-      <w:proofErr w:type="spellStart"/>
       <w:r>
         <w:rPr>
           <w:rFonts w:ascii="Neue Hans Kendrick" w:eastAsia="Neue Hans Kendrick Light" w:hAnsi="Neue Hans Kendrick" w:cs="Neue Hans Kendrick Light"/>
@@ -6517,57 +5408,7 @@
           <w:color w:val="000000"/>
           <w:lang w:eastAsia="de-DE" w:bidi="de-DE"/>
         </w:rPr>
-        <w:t>Flights</w:t>
-      </w:r>
-      <w:proofErr w:type="spellEnd"/>
-      <w:r>
-        <w:rPr>
-          <w:rFonts w:ascii="Neue Hans Kendrick" w:eastAsia="Neue Hans Kendrick Light" w:hAnsi="Neue Hans Kendrick" w:cs="Neue Hans Kendrick Light"/>
-          <w:bCs/>
-          <w:color w:val="000000"/>
-          <w:lang w:eastAsia="de-DE" w:bidi="de-DE"/>
-        </w:rPr>
-        <w:t xml:space="preserve"> </w:t>
-      </w:r>
-      <w:proofErr w:type="spellStart"/>
-      <w:r>
-        <w:rPr>
-          <w:rFonts w:ascii="Neue Hans Kendrick" w:eastAsia="Neue Hans Kendrick Light" w:hAnsi="Neue Hans Kendrick" w:cs="Neue Hans Kendrick Light"/>
-          <w:bCs/>
-          <w:color w:val="000000"/>
-          <w:lang w:eastAsia="de-DE" w:bidi="de-DE"/>
-        </w:rPr>
-        <w:t>over</w:t>
-      </w:r>
-      <w:proofErr w:type="spellEnd"/>
-      <w:r>
-        <w:rPr>
-          <w:rFonts w:ascii="Neue Hans Kendrick" w:eastAsia="Neue Hans Kendrick Light" w:hAnsi="Neue Hans Kendrick" w:cs="Neue Hans Kendrick Light"/>
-          <w:bCs/>
-          <w:color w:val="000000"/>
-          <w:lang w:eastAsia="de-DE" w:bidi="de-DE"/>
-        </w:rPr>
-        <w:t xml:space="preserve"> 5 </w:t>
-      </w:r>
-      <w:proofErr w:type="spellStart"/>
-      <w:r>
-        <w:rPr>
-          <w:rFonts w:ascii="Neue Hans Kendrick" w:eastAsia="Neue Hans Kendrick Light" w:hAnsi="Neue Hans Kendrick" w:cs="Neue Hans Kendrick Light"/>
-          <w:bCs/>
-          <w:color w:val="000000"/>
-          <w:lang w:eastAsia="de-DE" w:bidi="de-DE"/>
-        </w:rPr>
-        <w:t>hours</w:t>
-      </w:r>
-      <w:proofErr w:type="spellEnd"/>
-      <w:r>
-        <w:rPr>
-          <w:rFonts w:ascii="Neue Hans Kendrick" w:eastAsia="Neue Hans Kendrick Light" w:hAnsi="Neue Hans Kendrick" w:cs="Neue Hans Kendrick Light"/>
-          <w:bCs/>
-          <w:color w:val="000000"/>
-          <w:lang w:eastAsia="de-DE" w:bidi="de-DE"/>
-        </w:rPr>
-        <w:t>: Business Class</w:t>
+        <w:t>Flights over 5 hours: Business Class</w:t>
       </w:r>
     </w:p>
     <w:p>
@@ -6640,7 +5481,7 @@
     </w:p>
     <w:p>
       <w:pPr>
-        <w:pStyle w:val="berschrift1"/>
+        <w:pStyle w:val="Heading1"/>
         <w:numPr>
           <w:ilvl w:val="0"/>
           <w:numId w:val="6"/>
@@ -6691,9 +5532,9 @@
           <w:color w:val="000000"/>
           <w:lang w:val="en-US" w:eastAsia="de-DE" w:bidi="de-DE"/>
         </w:rPr>
-        <w:t xml:space="preserve">The client will provide 3D project models in suitable formats (preferably .3dm </w:t>
-      </w:r>
-      <w:proofErr w:type="gramStart"/>
+        <w:t>The client will provide 3D project models in suitable formats (preferably .3dm or .</w:t>
+      </w:r>
+      <w:proofErr w:type="spellStart"/>
       <w:r>
         <w:rPr>
           <w:rFonts w:ascii="Neue Hans Kendrick" w:eastAsia="Neue Hans Kendrick Light" w:hAnsi="Neue Hans Kendrick" w:cs="Neue Hans Kendrick Light"/>
@@ -6701,9 +5542,9 @@
           <w:color w:val="000000"/>
           <w:lang w:val="en-US" w:eastAsia="de-DE" w:bidi="de-DE"/>
         </w:rPr>
-        <w:t>or .</w:t>
-      </w:r>
-      <w:proofErr w:type="spellStart"/>
+        <w:t>rvt</w:t>
+      </w:r>
+      <w:proofErr w:type="spellEnd"/>
       <w:r>
         <w:rPr>
           <w:rFonts w:ascii="Neue Hans Kendrick" w:eastAsia="Neue Hans Kendrick Light" w:hAnsi="Neue Hans Kendrick" w:cs="Neue Hans Kendrick Light"/>
@@ -6711,10 +5552,8 @@
           <w:color w:val="000000"/>
           <w:lang w:val="en-US" w:eastAsia="de-DE" w:bidi="de-DE"/>
         </w:rPr>
-        <w:t>rvt</w:t>
-      </w:r>
-      <w:proofErr w:type="spellEnd"/>
-      <w:proofErr w:type="gramEnd"/>
+        <w:t>, but at least .dwg). If corresponding models are not available or are incomplete, the necessary additional modeling services will be billed on an hourly basis according to the hourly rates listed below.</w:t>
+      </w:r>
       <w:r>
         <w:rPr>
           <w:rFonts w:ascii="Neue Hans Kendrick" w:eastAsia="Neue Hans Kendrick Light" w:hAnsi="Neue Hans Kendrick" w:cs="Neue Hans Kendrick Light"/>
@@ -6722,42 +5561,13 @@
           <w:color w:val="000000"/>
           <w:lang w:val="en-US" w:eastAsia="de-DE" w:bidi="de-DE"/>
         </w:rPr>
-        <w:t>, but at least .dwg). If corresponding models are not available or are incomplete, the necessary additional modeling services will be billed on an hourly basis according to the hourly rates listed below.</w:t>
-      </w:r>
-      <w:r>
-        <w:rPr>
-          <w:rFonts w:ascii="Neue Hans Kendrick" w:eastAsia="Neue Hans Kendrick Light" w:hAnsi="Neue Hans Kendrick" w:cs="Neue Hans Kendrick Light"/>
-          <w:bCs/>
-          <w:color w:val="000000"/>
-          <w:lang w:val="en-US" w:eastAsia="de-DE" w:bidi="de-DE"/>
-        </w:rPr>
         <w:br/>
-        <w:t xml:space="preserve">Collaboration will preferably be conducted via Building Information Modeling (BIM), ideally in the IFC exchange format. Timely and comprehensive cooperation from all project participants, </w:t>
-      </w:r>
-      <w:proofErr w:type="gramStart"/>
-      <w:r>
-        <w:rPr>
-          <w:rFonts w:ascii="Neue Hans Kendrick" w:eastAsia="Neue Hans Kendrick Light" w:hAnsi="Neue Hans Kendrick" w:cs="Neue Hans Kendrick Light"/>
-          <w:bCs/>
-          <w:color w:val="000000"/>
-          <w:lang w:val="en-US" w:eastAsia="de-DE" w:bidi="de-DE"/>
-        </w:rPr>
-        <w:t>especially</w:t>
-      </w:r>
-      <w:proofErr w:type="gramEnd"/>
-      <w:r>
-        <w:rPr>
-          <w:rFonts w:ascii="Neue Hans Kendrick" w:eastAsia="Neue Hans Kendrick Light" w:hAnsi="Neue Hans Kendrick" w:cs="Neue Hans Kendrick Light"/>
-          <w:bCs/>
-          <w:color w:val="000000"/>
-          <w:lang w:val="en-US" w:eastAsia="de-DE" w:bidi="de-DE"/>
-        </w:rPr>
-        <w:t xml:space="preserve"> design architects and MEP engineers (HVAC, electrical, plumbing), must be ensured.</w:t>
-      </w:r>
-    </w:p>
-    <w:p>
-      <w:pPr>
-        <w:pStyle w:val="berschrift1"/>
+        <w:t>Collaboration will preferably be conducted via Building Information Modeling (BIM), ideally in the IFC exchange format. Timely and comprehensive cooperation from all project participants, especially design architects and MEP engineers (HVAC, electrical, plumbing), must be ensured.</w:t>
+      </w:r>
+    </w:p>
+    <w:p>
+      <w:pPr>
+        <w:pStyle w:val="Heading1"/>
         <w:rPr>
           <w:lang w:val="en-US"/>
         </w:rPr>
@@ -6846,27 +5656,7 @@
           <w:color w:val="000000"/>
           <w:lang w:val="en-US" w:eastAsia="de-DE" w:bidi="de-DE"/>
         </w:rPr>
-        <w:t xml:space="preserve">Changes to the design after the formal approval of layouts/floor plans, which affect our further planning, will be billed additionally on a time-and-materials basis (hourly/daily rate). This includes adjustments required by subsequent planning changes </w:t>
-      </w:r>
-      <w:proofErr w:type="gramStart"/>
-      <w:r>
-        <w:rPr>
-          <w:rFonts w:ascii="Neue Hans Kendrick" w:eastAsia="Neue Hans Kendrick Light" w:hAnsi="Neue Hans Kendrick" w:cs="Neue Hans Kendrick Light"/>
-          <w:bCs/>
-          <w:color w:val="000000"/>
-          <w:lang w:val="en-US" w:eastAsia="de-DE" w:bidi="de-DE"/>
-        </w:rPr>
-        <w:t>from</w:t>
-      </w:r>
-      <w:proofErr w:type="gramEnd"/>
-      <w:r>
-        <w:rPr>
-          <w:rFonts w:ascii="Neue Hans Kendrick" w:eastAsia="Neue Hans Kendrick Light" w:hAnsi="Neue Hans Kendrick" w:cs="Neue Hans Kendrick Light"/>
-          <w:bCs/>
-          <w:color w:val="000000"/>
-          <w:lang w:val="en-US" w:eastAsia="de-DE" w:bidi="de-DE"/>
-        </w:rPr>
-        <w:t xml:space="preserve"> other project participants (e.g., engineers, interior designers, client representatives).</w:t>
+        <w:t>Changes to the design after the formal approval of layouts/floor plans, which affect our further planning, will be billed additionally on a time-and-materials basis (hourly/daily rate). This includes adjustments required by subsequent planning changes from other project participants (e.g., engineers, interior designers, client representatives).</w:t>
       </w:r>
     </w:p>
     <w:p>
@@ -6900,7 +5690,7 @@
     </w:p>
     <w:p>
       <w:pPr>
-        <w:pStyle w:val="berschrift1"/>
+        <w:pStyle w:val="Heading1"/>
       </w:pPr>
       <w:r>
         <w:rPr>
@@ -6910,29 +5700,7 @@
           <w:color w:val="000000"/>
           <w:lang w:eastAsia="de-DE" w:bidi="de-DE"/>
         </w:rPr>
-        <w:t xml:space="preserve">Copyright and </w:t>
-      </w:r>
-      <w:proofErr w:type="spellStart"/>
-      <w:r>
-        <w:rPr>
-          <w:rFonts w:ascii="Neue Hans Kendrick" w:eastAsia="Neue Hans Kendrick Light" w:hAnsi="Neue Hans Kendrick" w:cs="Neue Hans Kendrick Light"/>
-          <w:b/>
-          <w:bCs/>
-          <w:color w:val="000000"/>
-          <w:lang w:eastAsia="de-DE" w:bidi="de-DE"/>
-        </w:rPr>
-        <w:t>Photography</w:t>
-      </w:r>
-      <w:proofErr w:type="spellEnd"/>
-      <w:r>
-        <w:rPr>
-          <w:rFonts w:ascii="Neue Hans Kendrick" w:eastAsia="Neue Hans Kendrick Light" w:hAnsi="Neue Hans Kendrick" w:cs="Neue Hans Kendrick Light"/>
-          <w:b/>
-          <w:bCs/>
-          <w:color w:val="000000"/>
-          <w:lang w:eastAsia="de-DE" w:bidi="de-DE"/>
-        </w:rPr>
-        <w:t xml:space="preserve"> Rights</w:t>
+        <w:t>Copyright and Photography Rights</w:t>
       </w:r>
     </w:p>
     <w:p>
@@ -6989,72 +5757,12 @@
           <w:color w:val="000000"/>
           <w:lang w:eastAsia="de-DE" w:bidi="de-DE"/>
         </w:rPr>
-        <w:t xml:space="preserve">Access </w:t>
-      </w:r>
-      <w:proofErr w:type="spellStart"/>
-      <w:r>
-        <w:rPr>
-          <w:rFonts w:ascii="Neue Hans Kendrick" w:eastAsia="Neue Hans Kendrick Light" w:hAnsi="Neue Hans Kendrick" w:cs="Neue Hans Kendrick Light"/>
-          <w:bCs/>
-          <w:color w:val="000000"/>
-          <w:lang w:eastAsia="de-DE" w:bidi="de-DE"/>
-        </w:rPr>
-        <w:t>must</w:t>
-      </w:r>
-      <w:proofErr w:type="spellEnd"/>
-      <w:r>
-        <w:rPr>
-          <w:rFonts w:ascii="Neue Hans Kendrick" w:eastAsia="Neue Hans Kendrick Light" w:hAnsi="Neue Hans Kendrick" w:cs="Neue Hans Kendrick Light"/>
-          <w:bCs/>
-          <w:color w:val="000000"/>
-          <w:lang w:eastAsia="de-DE" w:bidi="de-DE"/>
-        </w:rPr>
-        <w:t xml:space="preserve"> </w:t>
-      </w:r>
-      <w:proofErr w:type="spellStart"/>
-      <w:r>
-        <w:rPr>
-          <w:rFonts w:ascii="Neue Hans Kendrick" w:eastAsia="Neue Hans Kendrick Light" w:hAnsi="Neue Hans Kendrick" w:cs="Neue Hans Kendrick Light"/>
-          <w:bCs/>
-          <w:color w:val="000000"/>
-          <w:lang w:eastAsia="de-DE" w:bidi="de-DE"/>
-        </w:rPr>
-        <w:t>be</w:t>
-      </w:r>
-      <w:proofErr w:type="spellEnd"/>
-      <w:r>
-        <w:rPr>
-          <w:rFonts w:ascii="Neue Hans Kendrick" w:eastAsia="Neue Hans Kendrick Light" w:hAnsi="Neue Hans Kendrick" w:cs="Neue Hans Kendrick Light"/>
-          <w:bCs/>
-          <w:color w:val="000000"/>
-          <w:lang w:eastAsia="de-DE" w:bidi="de-DE"/>
-        </w:rPr>
-        <w:t xml:space="preserve"> </w:t>
-      </w:r>
-      <w:proofErr w:type="spellStart"/>
-      <w:r>
-        <w:rPr>
-          <w:rFonts w:ascii="Neue Hans Kendrick" w:eastAsia="Neue Hans Kendrick Light" w:hAnsi="Neue Hans Kendrick" w:cs="Neue Hans Kendrick Light"/>
-          <w:bCs/>
-          <w:color w:val="000000"/>
-          <w:lang w:eastAsia="de-DE" w:bidi="de-DE"/>
-        </w:rPr>
-        <w:t>granted</w:t>
-      </w:r>
-      <w:proofErr w:type="spellEnd"/>
-      <w:r>
-        <w:rPr>
-          <w:rFonts w:ascii="Neue Hans Kendrick" w:eastAsia="Neue Hans Kendrick Light" w:hAnsi="Neue Hans Kendrick" w:cs="Neue Hans Kendrick Light"/>
-          <w:bCs/>
-          <w:color w:val="000000"/>
-          <w:lang w:eastAsia="de-DE" w:bidi="de-DE"/>
-        </w:rPr>
-        <w:t>.</w:t>
-      </w:r>
-    </w:p>
-    <w:p>
-      <w:pPr>
-        <w:pStyle w:val="berschrift1"/>
+        <w:t>Access must be granted.</w:t>
+      </w:r>
+    </w:p>
+    <w:p>
+      <w:pPr>
+        <w:pStyle w:val="Heading1"/>
       </w:pPr>
       <w:r>
         <w:rPr>
@@ -7176,9 +5884,8 @@
     </w:p>
     <w:p>
       <w:pPr>
-        <w:pStyle w:val="berschrift1"/>
-      </w:pPr>
-      <w:proofErr w:type="spellStart"/>
+        <w:pStyle w:val="Heading1"/>
+      </w:pPr>
       <w:r>
         <w:rPr>
           <w:rFonts w:ascii="Neue Hans Kendrick" w:eastAsia="Neue Hans Kendrick Light" w:hAnsi="Neue Hans Kendrick" w:cs="Neue Hans Kendrick Light"/>
@@ -7187,18 +5894,7 @@
           <w:color w:val="000000"/>
           <w:lang w:eastAsia="de-DE" w:bidi="de-DE"/>
         </w:rPr>
-        <w:t>Hourly</w:t>
-      </w:r>
-      <w:proofErr w:type="spellEnd"/>
-      <w:r>
-        <w:rPr>
-          <w:rFonts w:ascii="Neue Hans Kendrick" w:eastAsia="Neue Hans Kendrick Light" w:hAnsi="Neue Hans Kendrick" w:cs="Neue Hans Kendrick Light"/>
-          <w:b/>
-          <w:bCs/>
-          <w:color w:val="000000"/>
-          <w:lang w:eastAsia="de-DE" w:bidi="de-DE"/>
-        </w:rPr>
-        <w:t xml:space="preserve"> and Daily Rates (2025) </w:t>
+        <w:t xml:space="preserve">Hourly and Daily Rates (2025) </w:t>
       </w:r>
     </w:p>
     <w:p>
@@ -7231,7 +5927,6 @@
           <w:lang w:val="x-none" w:eastAsia="de-DE" w:bidi="de-DE"/>
         </w:rPr>
       </w:pPr>
-      <w:proofErr w:type="spellStart"/>
       <w:r>
         <w:rPr>
           <w:rFonts w:ascii="Neue Hans Kendrick" w:eastAsia="Neue Hans Kendrick Light" w:hAnsi="Neue Hans Kendrick" w:cs="Neue Hans Kendrick Light"/>
@@ -7241,9 +5936,8 @@
           <w:color w:val="000000"/>
           <w:lang w:eastAsia="de-DE" w:bidi="de-DE"/>
         </w:rPr>
-        <w:t>Hourly</w:t>
-      </w:r>
-      <w:proofErr w:type="spellEnd"/>
+        <w:t>Hourly Rates</w:t>
+      </w:r>
       <w:r>
         <w:rPr>
           <w:rFonts w:ascii="Neue Hans Kendrick" w:eastAsia="Neue Hans Kendrick Light" w:hAnsi="Neue Hans Kendrick" w:cs="Neue Hans Kendrick Light"/>
@@ -7253,23 +5947,12 @@
           <w:color w:val="000000"/>
           <w:lang w:eastAsia="de-DE" w:bidi="de-DE"/>
         </w:rPr>
-        <w:t xml:space="preserve"> Rates</w:t>
-      </w:r>
-      <w:r>
-        <w:rPr>
-          <w:rFonts w:ascii="Neue Hans Kendrick" w:eastAsia="Neue Hans Kendrick Light" w:hAnsi="Neue Hans Kendrick" w:cs="Neue Hans Kendrick Light"/>
-          <w:bCs/>
-          <w:i/>
-          <w:iCs/>
-          <w:color w:val="000000"/>
-          <w:lang w:eastAsia="de-DE" w:bidi="de-DE"/>
-        </w:rPr>
         <w:t>:</w:t>
       </w:r>
     </w:p>
     <w:p>
       <w:pPr>
-        <w:pStyle w:val="Listenabsatz"/>
+        <w:pStyle w:val="ListParagraph"/>
         <w:widowControl w:val="0"/>
         <w:numPr>
           <w:ilvl w:val="0"/>
@@ -7328,7 +6011,7 @@
     </w:p>
     <w:p>
       <w:pPr>
-        <w:pStyle w:val="Listenabsatz"/>
+        <w:pStyle w:val="ListParagraph"/>
         <w:widowControl w:val="0"/>
         <w:numPr>
           <w:ilvl w:val="0"/>
@@ -7361,7 +6044,6 @@
           <w:lang w:val="de-DE" w:eastAsia="de-DE" w:bidi="de-DE"/>
         </w:rPr>
       </w:pPr>
-      <w:proofErr w:type="spellStart"/>
       <w:r>
         <w:rPr>
           <w:rFonts w:ascii="Neue Hans Kendrick" w:eastAsia="Neue Hans Kendrick Light" w:hAnsi="Neue Hans Kendrick" w:cs="Neue Hans Kendrick Light"/>
@@ -7371,9 +6053,8 @@
           <w:szCs w:val="16"/>
           <w:lang w:val="de-DE" w:eastAsia="de-DE" w:bidi="de-DE"/>
         </w:rPr>
-        <w:t>Specialist</w:t>
-      </w:r>
-      <w:proofErr w:type="spellEnd"/>
+        <w:t>Specialist Planne</w:t>
+      </w:r>
       <w:r>
         <w:rPr>
           <w:rFonts w:ascii="Neue Hans Kendrick" w:eastAsia="Neue Hans Kendrick Light" w:hAnsi="Neue Hans Kendrick" w:cs="Neue Hans Kendrick Light"/>
@@ -7383,7 +6064,7 @@
           <w:szCs w:val="16"/>
           <w:lang w:val="de-DE" w:eastAsia="de-DE" w:bidi="de-DE"/>
         </w:rPr>
-        <w:t xml:space="preserve"> Planne</w:t>
+        <w:t>r</w:t>
       </w:r>
       <w:r>
         <w:rPr>
@@ -7394,24 +6075,13 @@
           <w:szCs w:val="16"/>
           <w:lang w:val="de-DE" w:eastAsia="de-DE" w:bidi="de-DE"/>
         </w:rPr>
-        <w:t>r</w:t>
-      </w:r>
-      <w:r>
-        <w:rPr>
-          <w:rFonts w:ascii="Neue Hans Kendrick" w:eastAsia="Neue Hans Kendrick Light" w:hAnsi="Neue Hans Kendrick" w:cs="Neue Hans Kendrick Light"/>
-          <w:bCs/>
-          <w:color w:val="000000"/>
-          <w:sz w:val="16"/>
-          <w:szCs w:val="16"/>
-          <w:lang w:val="de-DE" w:eastAsia="de-DE" w:bidi="de-DE"/>
-        </w:rPr>
         <w:tab/>
         <w:t>185 €/h</w:t>
       </w:r>
     </w:p>
     <w:p>
       <w:pPr>
-        <w:pStyle w:val="Listenabsatz"/>
+        <w:pStyle w:val="ListParagraph"/>
         <w:widowControl w:val="0"/>
         <w:numPr>
           <w:ilvl w:val="0"/>
@@ -7480,7 +6150,7 @@
     </w:p>
     <w:p>
       <w:pPr>
-        <w:pStyle w:val="Listenabsatz"/>
+        <w:pStyle w:val="ListParagraph"/>
         <w:widowControl w:val="0"/>
         <w:numPr>
           <w:ilvl w:val="0"/>
@@ -7549,7 +6219,7 @@
     </w:p>
     <w:p>
       <w:pPr>
-        <w:pStyle w:val="Listenabsatz"/>
+        <w:pStyle w:val="ListParagraph"/>
         <w:widowControl w:val="0"/>
         <w:numPr>
           <w:ilvl w:val="0"/>
@@ -7591,9 +6261,19 @@
           <w:szCs w:val="16"/>
           <w:lang w:val="de-DE" w:eastAsia="de-DE" w:bidi="de-DE"/>
         </w:rPr>
-        <w:t xml:space="preserve">Computational </w:t>
-      </w:r>
-      <w:proofErr w:type="spellStart"/>
+        <w:t>Computational Architect</w:t>
+      </w:r>
+      <w:r>
+        <w:rPr>
+          <w:rFonts w:ascii="Neue Hans Kendrick" w:eastAsia="Neue Hans Kendrick Light" w:hAnsi="Neue Hans Kendrick" w:cs="Neue Hans Kendrick Light"/>
+          <w:bCs/>
+          <w:color w:val="000000"/>
+          <w:sz w:val="16"/>
+          <w:szCs w:val="16"/>
+          <w:lang w:eastAsia="de-DE" w:bidi="de-DE"/>
+        </w:rPr>
+        <w:tab/>
+      </w:r>
       <w:r>
         <w:rPr>
           <w:rFonts w:ascii="Neue Hans Kendrick" w:eastAsia="Neue Hans Kendrick Light" w:hAnsi="Neue Hans Kendrick" w:cs="Neue Hans Kendrick Light"/>
@@ -7603,35 +6283,12 @@
           <w:szCs w:val="16"/>
           <w:lang w:val="de-DE" w:eastAsia="de-DE" w:bidi="de-DE"/>
         </w:rPr>
-        <w:t>Architect</w:t>
-      </w:r>
-      <w:proofErr w:type="spellEnd"/>
-      <w:r>
-        <w:rPr>
-          <w:rFonts w:ascii="Neue Hans Kendrick" w:eastAsia="Neue Hans Kendrick Light" w:hAnsi="Neue Hans Kendrick" w:cs="Neue Hans Kendrick Light"/>
-          <w:bCs/>
-          <w:color w:val="000000"/>
-          <w:sz w:val="16"/>
-          <w:szCs w:val="16"/>
-          <w:lang w:eastAsia="de-DE" w:bidi="de-DE"/>
-        </w:rPr>
-        <w:tab/>
-      </w:r>
-      <w:r>
-        <w:rPr>
-          <w:rFonts w:ascii="Neue Hans Kendrick" w:eastAsia="Neue Hans Kendrick Light" w:hAnsi="Neue Hans Kendrick" w:cs="Neue Hans Kendrick Light"/>
-          <w:bCs/>
-          <w:color w:val="000000"/>
-          <w:sz w:val="16"/>
-          <w:szCs w:val="16"/>
-          <w:lang w:val="de-DE" w:eastAsia="de-DE" w:bidi="de-DE"/>
-        </w:rPr>
         <w:t>155 €/h</w:t>
       </w:r>
     </w:p>
     <w:p>
       <w:pPr>
-        <w:pStyle w:val="Listenabsatz"/>
+        <w:pStyle w:val="ListParagraph"/>
         <w:widowControl w:val="0"/>
         <w:numPr>
           <w:ilvl w:val="0"/>
@@ -7664,7 +6321,6 @@
           <w:lang w:val="de-DE" w:eastAsia="de-DE" w:bidi="de-DE"/>
         </w:rPr>
       </w:pPr>
-      <w:proofErr w:type="spellStart"/>
       <w:r>
         <w:rPr>
           <w:rFonts w:ascii="Neue Hans Kendrick" w:eastAsia="Neue Hans Kendrick Light" w:hAnsi="Neue Hans Kendrick" w:cs="Neue Hans Kendrick Light"/>
@@ -7676,7 +6332,6 @@
         </w:rPr>
         <w:t>Architect</w:t>
       </w:r>
-      <w:proofErr w:type="spellEnd"/>
       <w:r>
         <w:rPr>
           <w:rFonts w:ascii="Neue Hans Kendrick" w:eastAsia="Neue Hans Kendrick Light" w:hAnsi="Neue Hans Kendrick" w:cs="Neue Hans Kendrick Light"/>
@@ -7713,7 +6368,7 @@
     </w:p>
     <w:p>
       <w:pPr>
-        <w:pStyle w:val="Listenabsatz"/>
+        <w:pStyle w:val="ListParagraph"/>
         <w:widowControl w:val="0"/>
         <w:numPr>
           <w:ilvl w:val="0"/>
@@ -7755,9 +6410,8 @@
           <w:szCs w:val="16"/>
           <w:lang w:val="de-DE" w:eastAsia="de-DE" w:bidi="de-DE"/>
         </w:rPr>
-        <w:t xml:space="preserve">Construction </w:t>
-      </w:r>
-      <w:proofErr w:type="spellStart"/>
+        <w:t>Construction Technician</w:t>
+      </w:r>
       <w:r>
         <w:rPr>
           <w:rFonts w:ascii="Neue Hans Kendrick" w:eastAsia="Neue Hans Kendrick Light" w:hAnsi="Neue Hans Kendrick" w:cs="Neue Hans Kendrick Light"/>
@@ -7767,9 +6421,8 @@
           <w:szCs w:val="16"/>
           <w:lang w:val="de-DE" w:eastAsia="de-DE" w:bidi="de-DE"/>
         </w:rPr>
-        <w:t>Technician</w:t>
-      </w:r>
-      <w:proofErr w:type="spellEnd"/>
+        <w:tab/>
+      </w:r>
       <w:r>
         <w:rPr>
           <w:rFonts w:ascii="Neue Hans Kendrick" w:eastAsia="Neue Hans Kendrick Light" w:hAnsi="Neue Hans Kendrick" w:cs="Neue Hans Kendrick Light"/>
@@ -7779,23 +6432,12 @@
           <w:szCs w:val="16"/>
           <w:lang w:val="de-DE" w:eastAsia="de-DE" w:bidi="de-DE"/>
         </w:rPr>
-        <w:tab/>
-      </w:r>
-      <w:r>
-        <w:rPr>
-          <w:rFonts w:ascii="Neue Hans Kendrick" w:eastAsia="Neue Hans Kendrick Light" w:hAnsi="Neue Hans Kendrick" w:cs="Neue Hans Kendrick Light"/>
-          <w:bCs/>
-          <w:color w:val="000000"/>
-          <w:sz w:val="16"/>
-          <w:szCs w:val="16"/>
-          <w:lang w:val="de-DE" w:eastAsia="de-DE" w:bidi="de-DE"/>
-        </w:rPr>
         <w:t>135 €/h</w:t>
       </w:r>
     </w:p>
     <w:p>
       <w:pPr>
-        <w:pStyle w:val="Listenabsatz"/>
+        <w:pStyle w:val="ListParagraph"/>
         <w:widowControl w:val="0"/>
         <w:numPr>
           <w:ilvl w:val="0"/>
@@ -7828,7 +6470,6 @@
           <w:lang w:val="de-DE" w:eastAsia="de-DE" w:bidi="de-DE"/>
         </w:rPr>
       </w:pPr>
-      <w:proofErr w:type="spellStart"/>
       <w:r>
         <w:rPr>
           <w:rFonts w:ascii="Neue Hans Kendrick" w:eastAsia="Neue Hans Kendrick Light" w:hAnsi="Neue Hans Kendrick" w:cs="Neue Hans Kendrick Light"/>
@@ -7840,7 +6481,6 @@
         </w:rPr>
         <w:t>Draughtsman</w:t>
       </w:r>
-      <w:proofErr w:type="spellEnd"/>
       <w:r>
         <w:rPr>
           <w:rFonts w:ascii="Neue Hans Kendrick" w:eastAsia="Neue Hans Kendrick Light" w:hAnsi="Neue Hans Kendrick" w:cs="Neue Hans Kendrick Light"/>
@@ -8039,7 +6679,6 @@
           <w:lang w:eastAsia="de-DE" w:bidi="de-DE"/>
         </w:rPr>
       </w:pPr>
-      <w:proofErr w:type="spellStart"/>
       <w:r>
         <w:rPr>
           <w:rFonts w:ascii="Neue Hans Kendrick" w:eastAsia="Neue Hans Kendrick Light" w:hAnsi="Neue Hans Kendrick" w:cs="Neue Hans Kendrick Light"/>
@@ -8047,17 +6686,7 @@
           <w:color w:val="000000"/>
           <w:lang w:eastAsia="de-DE" w:bidi="de-DE"/>
         </w:rPr>
-        <w:t>Specialist</w:t>
-      </w:r>
-      <w:proofErr w:type="spellEnd"/>
-      <w:r>
-        <w:rPr>
-          <w:rFonts w:ascii="Neue Hans Kendrick" w:eastAsia="Neue Hans Kendrick Light" w:hAnsi="Neue Hans Kendrick" w:cs="Neue Hans Kendrick Light"/>
-          <w:bCs/>
-          <w:color w:val="000000"/>
-          <w:lang w:eastAsia="de-DE" w:bidi="de-DE"/>
-        </w:rPr>
-        <w:t xml:space="preserve"> Planner</w:t>
+        <w:t>Specialist Planner</w:t>
       </w:r>
       <w:r>
         <w:rPr>
@@ -8132,27 +6761,7 @@
           <w:color w:val="000000"/>
           <w:lang w:eastAsia="de-DE" w:bidi="de-DE"/>
         </w:rPr>
-        <w:t>Project Manager/</w:t>
-      </w:r>
-      <w:proofErr w:type="spellStart"/>
-      <w:r>
-        <w:rPr>
-          <w:rFonts w:ascii="Neue Hans Kendrick" w:eastAsia="Neue Hans Kendrick Light" w:hAnsi="Neue Hans Kendrick" w:cs="Neue Hans Kendrick Light"/>
-          <w:bCs/>
-          <w:color w:val="000000"/>
-          <w:lang w:eastAsia="de-DE" w:bidi="de-DE"/>
-        </w:rPr>
-        <w:t>Acoustic</w:t>
-      </w:r>
-      <w:proofErr w:type="spellEnd"/>
-      <w:r>
-        <w:rPr>
-          <w:rFonts w:ascii="Neue Hans Kendrick" w:eastAsia="Neue Hans Kendrick Light" w:hAnsi="Neue Hans Kendrick" w:cs="Neue Hans Kendrick Light"/>
-          <w:bCs/>
-          <w:color w:val="000000"/>
-          <w:lang w:eastAsia="de-DE" w:bidi="de-DE"/>
-        </w:rPr>
-        <w:t xml:space="preserve"> Engineer</w:t>
+        <w:t>Project Manager/Acoustic Engineer</w:t>
       </w:r>
       <w:r>
         <w:rPr>
@@ -8243,7 +6852,7 @@
     </w:p>
     <w:p>
       <w:pPr>
-        <w:pStyle w:val="berschrift1"/>
+        <w:pStyle w:val="Heading1"/>
       </w:pPr>
       <w:r>
         <w:rPr>
@@ -8253,29 +6862,7 @@
           <w:color w:val="000000"/>
           <w:lang w:eastAsia="de-DE" w:bidi="de-DE"/>
         </w:rPr>
-        <w:t xml:space="preserve">Travel and </w:t>
-      </w:r>
-      <w:proofErr w:type="spellStart"/>
-      <w:r>
-        <w:rPr>
-          <w:rFonts w:ascii="Neue Hans Kendrick" w:eastAsia="Neue Hans Kendrick Light" w:hAnsi="Neue Hans Kendrick" w:cs="Neue Hans Kendrick Light"/>
-          <w:b/>
-          <w:bCs/>
-          <w:color w:val="000000"/>
-          <w:lang w:eastAsia="de-DE" w:bidi="de-DE"/>
-        </w:rPr>
-        <w:t>Accommodation</w:t>
-      </w:r>
-      <w:proofErr w:type="spellEnd"/>
-      <w:r>
-        <w:rPr>
-          <w:rFonts w:ascii="Neue Hans Kendrick" w:eastAsia="Neue Hans Kendrick Light" w:hAnsi="Neue Hans Kendrick" w:cs="Neue Hans Kendrick Light"/>
-          <w:b/>
-          <w:bCs/>
-          <w:color w:val="000000"/>
-          <w:lang w:eastAsia="de-DE" w:bidi="de-DE"/>
-        </w:rPr>
-        <w:t xml:space="preserve"> Costs</w:t>
+        <w:t>Travel and Accommodation Costs</w:t>
       </w:r>
     </w:p>
     <w:p>
@@ -8704,7 +7291,6 @@
           <w:lang w:eastAsia="de-DE" w:bidi="de-DE"/>
         </w:rPr>
       </w:pPr>
-      <w:proofErr w:type="spellStart"/>
       <w:r>
         <w:rPr>
           <w:rFonts w:ascii="Neue Hans Kendrick" w:eastAsia="Neue Hans Kendrick Light" w:hAnsi="Neue Hans Kendrick" w:cs="Neue Hans Kendrick Light"/>
@@ -8712,62 +7298,12 @@
           <w:color w:val="000000"/>
           <w:lang w:eastAsia="de-DE" w:bidi="de-DE"/>
         </w:rPr>
-        <w:t>Flights</w:t>
-      </w:r>
-      <w:proofErr w:type="spellEnd"/>
-      <w:r>
-        <w:rPr>
-          <w:rFonts w:ascii="Neue Hans Kendrick" w:eastAsia="Neue Hans Kendrick Light" w:hAnsi="Neue Hans Kendrick" w:cs="Neue Hans Kendrick Light"/>
-          <w:bCs/>
-          <w:color w:val="000000"/>
-          <w:lang w:eastAsia="de-DE" w:bidi="de-DE"/>
-        </w:rPr>
-        <w:t xml:space="preserve"> </w:t>
-      </w:r>
-      <w:proofErr w:type="spellStart"/>
-      <w:r>
-        <w:rPr>
-          <w:rFonts w:ascii="Neue Hans Kendrick" w:eastAsia="Neue Hans Kendrick Light" w:hAnsi="Neue Hans Kendrick" w:cs="Neue Hans Kendrick Light"/>
-          <w:bCs/>
-          <w:color w:val="000000"/>
-          <w:lang w:eastAsia="de-DE" w:bidi="de-DE"/>
-        </w:rPr>
-        <w:t>over</w:t>
-      </w:r>
-      <w:proofErr w:type="spellEnd"/>
-      <w:r>
-        <w:rPr>
-          <w:rFonts w:ascii="Neue Hans Kendrick" w:eastAsia="Neue Hans Kendrick Light" w:hAnsi="Neue Hans Kendrick" w:cs="Neue Hans Kendrick Light"/>
-          <w:bCs/>
-          <w:color w:val="000000"/>
-          <w:lang w:eastAsia="de-DE" w:bidi="de-DE"/>
-        </w:rPr>
-        <w:t xml:space="preserve"> 5 </w:t>
-      </w:r>
-      <w:proofErr w:type="spellStart"/>
-      <w:r>
-        <w:rPr>
-          <w:rFonts w:ascii="Neue Hans Kendrick" w:eastAsia="Neue Hans Kendrick Light" w:hAnsi="Neue Hans Kendrick" w:cs="Neue Hans Kendrick Light"/>
-          <w:bCs/>
-          <w:color w:val="000000"/>
-          <w:lang w:eastAsia="de-DE" w:bidi="de-DE"/>
-        </w:rPr>
-        <w:t>hours</w:t>
-      </w:r>
-      <w:proofErr w:type="spellEnd"/>
-      <w:r>
-        <w:rPr>
-          <w:rFonts w:ascii="Neue Hans Kendrick" w:eastAsia="Neue Hans Kendrick Light" w:hAnsi="Neue Hans Kendrick" w:cs="Neue Hans Kendrick Light"/>
-          <w:bCs/>
-          <w:color w:val="000000"/>
-          <w:lang w:eastAsia="de-DE" w:bidi="de-DE"/>
-        </w:rPr>
-        <w:t>: Business Class</w:t>
-      </w:r>
-    </w:p>
-    <w:p>
-      <w:pPr>
-        <w:pStyle w:val="Listenabsatz"/>
+        <w:t>Flights over 5 hours: Business Class</w:t>
+      </w:r>
+    </w:p>
+    <w:p>
+      <w:pPr>
+        <w:pStyle w:val="ListParagraph"/>
         <w:widowControl w:val="0"/>
         <w:tabs>
           <w:tab w:val="decimal" w:pos="4535"/>
@@ -8799,25 +7335,7 @@
           <w:sz w:val="20"/>
           <w:lang w:eastAsia="de-DE" w:bidi="de-DE"/>
         </w:rPr>
-        <w:t xml:space="preserve">{% </w:t>
-      </w:r>
-      <w:proofErr w:type="spellStart"/>
-      <w:r>
-        <w:rPr>
-          <w:rFonts w:ascii="Neue Hans Kendrick" w:eastAsia="Neue Hans Kendrick Light" w:hAnsi="Neue Hans Kendrick" w:cs="Neue Hans Kendrick Light"/>
-          <w:sz w:val="20"/>
-          <w:lang w:eastAsia="de-DE" w:bidi="de-DE"/>
-        </w:rPr>
-        <w:t>endif</w:t>
-      </w:r>
-      <w:proofErr w:type="spellEnd"/>
-      <w:r>
-        <w:rPr>
-          <w:rFonts w:ascii="Neue Hans Kendrick" w:eastAsia="Neue Hans Kendrick Light" w:hAnsi="Neue Hans Kendrick" w:cs="Neue Hans Kendrick Light"/>
-          <w:sz w:val="20"/>
-          <w:lang w:eastAsia="de-DE" w:bidi="de-DE"/>
-        </w:rPr>
-        <w:t xml:space="preserve"> %}</w:t>
+        <w:t>{% endif %}</w:t>
       </w:r>
       <w:bookmarkEnd w:id="3"/>
     </w:p>
@@ -8858,7 +7376,7 @@
 <w:ftr xmlns:wpc="http://schemas.microsoft.com/office/word/2010/wordprocessingCanvas" xmlns:cx="http://schemas.microsoft.com/office/drawing/2014/chartex" xmlns:cx1="http://schemas.microsoft.com/office/drawing/2015/9/8/chartex" xmlns:cx2="http://schemas.microsoft.com/office/drawing/2015/10/21/chartex" xmlns:cx3="http://schemas.microsoft.com/office/drawing/2016/5/9/chartex" xmlns:cx4="http://schemas.microsoft.com/office/drawing/2016/5/10/chartex" xmlns:cx5="http://schemas.microsoft.com/office/drawing/2016/5/11/chartex" xmlns:cx6="http://schemas.microsoft.com/office/drawing/2016/5/12/chartex" xmlns:cx7="http://schemas.microsoft.com/office/drawing/2016/5/13/chartex" xmlns:cx8="http://schemas.microsoft.com/office/drawing/2016/5/14/chartex" xmlns:mc="http://schemas.openxmlformats.org/markup-compatibility/2006" xmlns:aink="http://schemas.microsoft.com/office/drawing/2016/ink" xmlns:am3d="http://schemas.microsoft.com/office/drawing/2017/model3d" xmlns:o="urn:schemas-microsoft-com:office:office" xmlns:oel="http://schemas.microsoft.com/office/2019/extlst" xmlns:r="http://schemas.openxmlformats.org/officeDocument/2006/relationships" xmlns:m="http://schemas.openxmlformats.org/officeDocument/2006/math" xmlns:v="urn:schemas-microsoft-com:vml" xmlns:wp14="http://schemas.microsoft.com/office/word/2010/wordprocessingDrawing" xmlns:wp="http://schemas.openxmlformats.org/drawingml/2006/wordprocessingDrawing" xmlns:w10="urn:schemas-microsoft-com:office:word" xmlns:w="http://schemas.openxmlformats.org/wordprocessingml/2006/main" xmlns:w14="http://schemas.microsoft.com/office/word/2010/wordml" xmlns:w15="http://schemas.microsoft.com/office/word/2012/wordml" xmlns:w16cex="http://schemas.microsoft.com/office/word/2018/wordml/cex" xmlns:w16cid="http://schemas.microsoft.com/office/word/2016/wordml/cid" xmlns:w16="http://schemas.microsoft.com/office/word/2018/wordml" xmlns:w16du="http://schemas.microsoft.com/office/word/2023/wordml/word16du" xmlns:w16sdtdh="http://schemas.microsoft.com/office/word/2020/wordml/sdtdatahash" xmlns:w16sdtfl="http://schemas.microsoft.com/office/word/2024/wordml/sdtformatlock" xmlns:w16se="http://schemas.microsoft.com/office/word/2015/wordml/symex" xmlns:wpg="http://schemas.microsoft.com/office/word/2010/wordprocessingGroup" xmlns:wpi="http://schemas.microsoft.com/office/word/2010/wordprocessingInk" xmlns:wne="http://schemas.microsoft.com/office/word/2006/wordml" xmlns:wps="http://schemas.microsoft.com/office/word/2010/wordprocessingShape" mc:Ignorable="w14 w15 w16se w16cid w16 w16cex w16sdtdh w16sdtfl w16du wp14">
   <w:p>
     <w:pPr>
-      <w:pStyle w:val="Fuzeile"/>
+      <w:pStyle w:val="Footer"/>
     </w:pPr>
     <w:r>
       <w:rPr>
@@ -8901,7 +7419,7 @@
                       <w:txbxContent>
                         <w:tbl>
                           <w:tblPr>
-                            <w:tblStyle w:val="Tabellenraster"/>
+                            <w:tblStyle w:val="TableGrid"/>
                             <w:tblW w:w="9635" w:type="dxa"/>
                             <w:tblInd w:w="-142" w:type="dxa"/>
                             <w:tblBorders>
@@ -9190,23 +7708,13 @@
                                     <w:szCs w:val="12"/>
                                   </w:rPr>
                                 </w:pPr>
-                                <w:proofErr w:type="spellStart"/>
                                 <w:r>
                                   <w:rPr>
                                     <w:spacing w:val="-6"/>
                                     <w:sz w:val="12"/>
                                     <w:szCs w:val="12"/>
                                   </w:rPr>
-                                  <w:t>Münzstr</w:t>
-                                </w:r>
-                                <w:proofErr w:type="spellEnd"/>
-                                <w:r>
-                                  <w:rPr>
-                                    <w:spacing w:val="-6"/>
-                                    <w:sz w:val="12"/>
-                                    <w:szCs w:val="12"/>
-                                  </w:rPr>
-                                  <w:t>. 10 • 10178 Berlin</w:t>
+                                  <w:t>Münzstr. 10 • 10178 Berlin</w:t>
                                 </w:r>
                               </w:p>
                               <w:p>
@@ -9291,43 +7799,7 @@
                                     <w:sz w:val="12"/>
                                     <w:szCs w:val="12"/>
                                   </w:rPr>
-                                  <w:t xml:space="preserve">Dipl. Ing. Architekt Benjamin </w:t>
-                                </w:r>
-                                <w:proofErr w:type="spellStart"/>
-                                <w:r>
-                                  <w:rPr>
-                                    <w:spacing w:val="-6"/>
-                                    <w:sz w:val="12"/>
-                                    <w:szCs w:val="12"/>
-                                  </w:rPr>
-                                  <w:t>Koziczinski</w:t>
-                                </w:r>
-                                <w:proofErr w:type="spellEnd"/>
-                                <w:r>
-                                  <w:rPr>
-                                    <w:spacing w:val="-6"/>
-                                    <w:sz w:val="12"/>
-                                    <w:szCs w:val="12"/>
-                                  </w:rPr>
-                                  <w:t xml:space="preserve"> </w:t>
-                                </w:r>
-                                <w:proofErr w:type="spellStart"/>
-                                <w:r>
-                                  <w:rPr>
-                                    <w:spacing w:val="-6"/>
-                                    <w:sz w:val="12"/>
-                                    <w:szCs w:val="12"/>
-                                  </w:rPr>
-                                  <w:t>M.Sc</w:t>
-                                </w:r>
-                                <w:proofErr w:type="spellEnd"/>
-                                <w:r>
-                                  <w:rPr>
-                                    <w:spacing w:val="-6"/>
-                                    <w:sz w:val="12"/>
-                                    <w:szCs w:val="12"/>
-                                  </w:rPr>
-                                  <w:t xml:space="preserve">. </w:t>
+                                  <w:t xml:space="preserve">Dipl. Ing. Architekt Benjamin Koziczinski M.Sc. </w:t>
                                 </w:r>
                               </w:p>
                               <w:p>
@@ -9481,7 +7953,7 @@
                 <w:txbxContent>
                   <w:tbl>
                     <w:tblPr>
-                      <w:tblStyle w:val="Tabellenraster"/>
+                      <w:tblStyle w:val="TableGrid"/>
                       <w:tblW w:w="9635" w:type="dxa"/>
                       <w:tblInd w:w="-142" w:type="dxa"/>
                       <w:tblBorders>
@@ -9770,23 +8242,13 @@
                               <w:szCs w:val="12"/>
                             </w:rPr>
                           </w:pPr>
-                          <w:proofErr w:type="spellStart"/>
                           <w:r>
                             <w:rPr>
                               <w:spacing w:val="-6"/>
                               <w:sz w:val="12"/>
                               <w:szCs w:val="12"/>
                             </w:rPr>
-                            <w:t>Münzstr</w:t>
-                          </w:r>
-                          <w:proofErr w:type="spellEnd"/>
-                          <w:r>
-                            <w:rPr>
-                              <w:spacing w:val="-6"/>
-                              <w:sz w:val="12"/>
-                              <w:szCs w:val="12"/>
-                            </w:rPr>
-                            <w:t>. 10 • 10178 Berlin</w:t>
+                            <w:t>Münzstr. 10 • 10178 Berlin</w:t>
                           </w:r>
                         </w:p>
                         <w:p>
@@ -9871,43 +8333,7 @@
                               <w:sz w:val="12"/>
                               <w:szCs w:val="12"/>
                             </w:rPr>
-                            <w:t xml:space="preserve">Dipl. Ing. Architekt Benjamin </w:t>
-                          </w:r>
-                          <w:proofErr w:type="spellStart"/>
-                          <w:r>
-                            <w:rPr>
-                              <w:spacing w:val="-6"/>
-                              <w:sz w:val="12"/>
-                              <w:szCs w:val="12"/>
-                            </w:rPr>
-                            <w:t>Koziczinski</w:t>
-                          </w:r>
-                          <w:proofErr w:type="spellEnd"/>
-                          <w:r>
-                            <w:rPr>
-                              <w:spacing w:val="-6"/>
-                              <w:sz w:val="12"/>
-                              <w:szCs w:val="12"/>
-                            </w:rPr>
-                            <w:t xml:space="preserve"> </w:t>
-                          </w:r>
-                          <w:proofErr w:type="spellStart"/>
-                          <w:r>
-                            <w:rPr>
-                              <w:spacing w:val="-6"/>
-                              <w:sz w:val="12"/>
-                              <w:szCs w:val="12"/>
-                            </w:rPr>
-                            <w:t>M.Sc</w:t>
-                          </w:r>
-                          <w:proofErr w:type="spellEnd"/>
-                          <w:r>
-                            <w:rPr>
-                              <w:spacing w:val="-6"/>
-                              <w:sz w:val="12"/>
-                              <w:szCs w:val="12"/>
-                            </w:rPr>
-                            <w:t xml:space="preserve">. </w:t>
+                            <w:t xml:space="preserve">Dipl. Ing. Architekt Benjamin Koziczinski M.Sc. </w:t>
                           </w:r>
                         </w:p>
                         <w:p>
@@ -10046,7 +8472,7 @@
 <w:ftr xmlns:wpc="http://schemas.microsoft.com/office/word/2010/wordprocessingCanvas" xmlns:cx="http://schemas.microsoft.com/office/drawing/2014/chartex" xmlns:cx1="http://schemas.microsoft.com/office/drawing/2015/9/8/chartex" xmlns:cx2="http://schemas.microsoft.com/office/drawing/2015/10/21/chartex" xmlns:cx3="http://schemas.microsoft.com/office/drawing/2016/5/9/chartex" xmlns:cx4="http://schemas.microsoft.com/office/drawing/2016/5/10/chartex" xmlns:cx5="http://schemas.microsoft.com/office/drawing/2016/5/11/chartex" xmlns:cx6="http://schemas.microsoft.com/office/drawing/2016/5/12/chartex" xmlns:cx7="http://schemas.microsoft.com/office/drawing/2016/5/13/chartex" xmlns:cx8="http://schemas.microsoft.com/office/drawing/2016/5/14/chartex" xmlns:mc="http://schemas.openxmlformats.org/markup-compatibility/2006" xmlns:aink="http://schemas.microsoft.com/office/drawing/2016/ink" xmlns:am3d="http://schemas.microsoft.com/office/drawing/2017/model3d" xmlns:o="urn:schemas-microsoft-com:office:office" xmlns:oel="http://schemas.microsoft.com/office/2019/extlst" xmlns:r="http://schemas.openxmlformats.org/officeDocument/2006/relationships" xmlns:m="http://schemas.openxmlformats.org/officeDocument/2006/math" xmlns:v="urn:schemas-microsoft-com:vml" xmlns:wp14="http://schemas.microsoft.com/office/word/2010/wordprocessingDrawing" xmlns:wp="http://schemas.openxmlformats.org/drawingml/2006/wordprocessingDrawing" xmlns:w10="urn:schemas-microsoft-com:office:word" xmlns:w="http://schemas.openxmlformats.org/wordprocessingml/2006/main" xmlns:w14="http://schemas.microsoft.com/office/word/2010/wordml" xmlns:w15="http://schemas.microsoft.com/office/word/2012/wordml" xmlns:w16cex="http://schemas.microsoft.com/office/word/2018/wordml/cex" xmlns:w16cid="http://schemas.microsoft.com/office/word/2016/wordml/cid" xmlns:w16="http://schemas.microsoft.com/office/word/2018/wordml" xmlns:w16du="http://schemas.microsoft.com/office/word/2023/wordml/word16du" xmlns:w16sdtdh="http://schemas.microsoft.com/office/word/2020/wordml/sdtdatahash" xmlns:w16sdtfl="http://schemas.microsoft.com/office/word/2024/wordml/sdtformatlock" xmlns:w16se="http://schemas.microsoft.com/office/word/2015/wordml/symex" xmlns:wpg="http://schemas.microsoft.com/office/word/2010/wordprocessingGroup" xmlns:wpi="http://schemas.microsoft.com/office/word/2010/wordprocessingInk" xmlns:wne="http://schemas.microsoft.com/office/word/2006/wordml" xmlns:wps="http://schemas.microsoft.com/office/word/2010/wordprocessingShape" mc:Ignorable="w14 w15 w16se w16cid w16 w16cex w16sdtdh w16sdtfl w16du wp14">
   <w:p>
     <w:pPr>
-      <w:pStyle w:val="Fuzeile"/>
+      <w:pStyle w:val="Footer"/>
     </w:pPr>
     <w:r>
       <w:rPr>
@@ -10149,7 +8575,7 @@
                       <w:txbxContent>
                         <w:tbl>
                           <w:tblPr>
-                            <w:tblStyle w:val="Tabellenraster"/>
+                            <w:tblStyle w:val="TableGrid"/>
                             <w:tblW w:w="9635" w:type="dxa"/>
                             <w:tblInd w:w="-142" w:type="dxa"/>
                             <w:tblBorders>
@@ -10438,23 +8864,13 @@
                                     <w:szCs w:val="12"/>
                                   </w:rPr>
                                 </w:pPr>
-                                <w:proofErr w:type="spellStart"/>
                                 <w:r>
                                   <w:rPr>
                                     <w:spacing w:val="-6"/>
                                     <w:sz w:val="12"/>
                                     <w:szCs w:val="12"/>
                                   </w:rPr>
-                                  <w:t>Münzstr</w:t>
-                                </w:r>
-                                <w:proofErr w:type="spellEnd"/>
-                                <w:r>
-                                  <w:rPr>
-                                    <w:spacing w:val="-6"/>
-                                    <w:sz w:val="12"/>
-                                    <w:szCs w:val="12"/>
-                                  </w:rPr>
-                                  <w:t>. 10 • 10178 Berlin</w:t>
+                                  <w:t>Münzstr. 10 • 10178 Berlin</w:t>
                                 </w:r>
                               </w:p>
                               <w:p>
@@ -10539,43 +8955,7 @@
                                     <w:sz w:val="12"/>
                                     <w:szCs w:val="12"/>
                                   </w:rPr>
-                                  <w:t xml:space="preserve">Dipl. Ing. Architekt Benjamin </w:t>
-                                </w:r>
-                                <w:proofErr w:type="spellStart"/>
-                                <w:r>
-                                  <w:rPr>
-                                    <w:spacing w:val="-6"/>
-                                    <w:sz w:val="12"/>
-                                    <w:szCs w:val="12"/>
-                                  </w:rPr>
-                                  <w:t>Koziczinski</w:t>
-                                </w:r>
-                                <w:proofErr w:type="spellEnd"/>
-                                <w:r>
-                                  <w:rPr>
-                                    <w:spacing w:val="-6"/>
-                                    <w:sz w:val="12"/>
-                                    <w:szCs w:val="12"/>
-                                  </w:rPr>
-                                  <w:t xml:space="preserve"> </w:t>
-                                </w:r>
-                                <w:proofErr w:type="spellStart"/>
-                                <w:r>
-                                  <w:rPr>
-                                    <w:spacing w:val="-6"/>
-                                    <w:sz w:val="12"/>
-                                    <w:szCs w:val="12"/>
-                                  </w:rPr>
-                                  <w:t>M.Sc</w:t>
-                                </w:r>
-                                <w:proofErr w:type="spellEnd"/>
-                                <w:r>
-                                  <w:rPr>
-                                    <w:spacing w:val="-6"/>
-                                    <w:sz w:val="12"/>
-                                    <w:szCs w:val="12"/>
-                                  </w:rPr>
-                                  <w:t xml:space="preserve">. </w:t>
+                                  <w:t xml:space="preserve">Dipl. Ing. Architekt Benjamin Koziczinski M.Sc. </w:t>
                                 </w:r>
                               </w:p>
                               <w:p>
@@ -10729,7 +9109,7 @@
                 <w:txbxContent>
                   <w:tbl>
                     <w:tblPr>
-                      <w:tblStyle w:val="Tabellenraster"/>
+                      <w:tblStyle w:val="TableGrid"/>
                       <w:tblW w:w="9635" w:type="dxa"/>
                       <w:tblInd w:w="-142" w:type="dxa"/>
                       <w:tblBorders>
@@ -11018,23 +9398,13 @@
                               <w:szCs w:val="12"/>
                             </w:rPr>
                           </w:pPr>
-                          <w:proofErr w:type="spellStart"/>
                           <w:r>
                             <w:rPr>
                               <w:spacing w:val="-6"/>
                               <w:sz w:val="12"/>
                               <w:szCs w:val="12"/>
                             </w:rPr>
-                            <w:t>Münzstr</w:t>
-                          </w:r>
-                          <w:proofErr w:type="spellEnd"/>
-                          <w:r>
-                            <w:rPr>
-                              <w:spacing w:val="-6"/>
-                              <w:sz w:val="12"/>
-                              <w:szCs w:val="12"/>
-                            </w:rPr>
-                            <w:t>. 10 • 10178 Berlin</w:t>
+                            <w:t>Münzstr. 10 • 10178 Berlin</w:t>
                           </w:r>
                         </w:p>
                         <w:p>
@@ -11119,43 +9489,7 @@
                               <w:sz w:val="12"/>
                               <w:szCs w:val="12"/>
                             </w:rPr>
-                            <w:t xml:space="preserve">Dipl. Ing. Architekt Benjamin </w:t>
-                          </w:r>
-                          <w:proofErr w:type="spellStart"/>
-                          <w:r>
-                            <w:rPr>
-                              <w:spacing w:val="-6"/>
-                              <w:sz w:val="12"/>
-                              <w:szCs w:val="12"/>
-                            </w:rPr>
-                            <w:t>Koziczinski</w:t>
-                          </w:r>
-                          <w:proofErr w:type="spellEnd"/>
-                          <w:r>
-                            <w:rPr>
-                              <w:spacing w:val="-6"/>
-                              <w:sz w:val="12"/>
-                              <w:szCs w:val="12"/>
-                            </w:rPr>
-                            <w:t xml:space="preserve"> </w:t>
-                          </w:r>
-                          <w:proofErr w:type="spellStart"/>
-                          <w:r>
-                            <w:rPr>
-                              <w:spacing w:val="-6"/>
-                              <w:sz w:val="12"/>
-                              <w:szCs w:val="12"/>
-                            </w:rPr>
-                            <w:t>M.Sc</w:t>
-                          </w:r>
-                          <w:proofErr w:type="spellEnd"/>
-                          <w:r>
-                            <w:rPr>
-                              <w:spacing w:val="-6"/>
-                              <w:sz w:val="12"/>
-                              <w:szCs w:val="12"/>
-                            </w:rPr>
-                            <w:t xml:space="preserve">. </w:t>
+                            <w:t xml:space="preserve">Dipl. Ing. Architekt Benjamin Koziczinski M.Sc. </w:t>
                           </w:r>
                         </w:p>
                         <w:p>
@@ -11313,7 +9647,7 @@
 <w:hdr xmlns:wpc="http://schemas.microsoft.com/office/word/2010/wordprocessingCanvas" xmlns:cx="http://schemas.microsoft.com/office/drawing/2014/chartex" xmlns:cx1="http://schemas.microsoft.com/office/drawing/2015/9/8/chartex" xmlns:cx2="http://schemas.microsoft.com/office/drawing/2015/10/21/chartex" xmlns:cx3="http://schemas.microsoft.com/office/drawing/2016/5/9/chartex" xmlns:cx4="http://schemas.microsoft.com/office/drawing/2016/5/10/chartex" xmlns:cx5="http://schemas.microsoft.com/office/drawing/2016/5/11/chartex" xmlns:cx6="http://schemas.microsoft.com/office/drawing/2016/5/12/chartex" xmlns:cx7="http://schemas.microsoft.com/office/drawing/2016/5/13/chartex" xmlns:cx8="http://schemas.microsoft.com/office/drawing/2016/5/14/chartex" xmlns:mc="http://schemas.openxmlformats.org/markup-compatibility/2006" xmlns:aink="http://schemas.microsoft.com/office/drawing/2016/ink" xmlns:am3d="http://schemas.microsoft.com/office/drawing/2017/model3d" xmlns:o="urn:schemas-microsoft-com:office:office" xmlns:oel="http://schemas.microsoft.com/office/2019/extlst" xmlns:r="http://schemas.openxmlformats.org/officeDocument/2006/relationships" xmlns:m="http://schemas.openxmlformats.org/officeDocument/2006/math" xmlns:v="urn:schemas-microsoft-com:vml" xmlns:wp14="http://schemas.microsoft.com/office/word/2010/wordprocessingDrawing" xmlns:wp="http://schemas.openxmlformats.org/drawingml/2006/wordprocessingDrawing" xmlns:w10="urn:schemas-microsoft-com:office:word" xmlns:w="http://schemas.openxmlformats.org/wordprocessingml/2006/main" xmlns:w14="http://schemas.microsoft.com/office/word/2010/wordml" xmlns:w15="http://schemas.microsoft.com/office/word/2012/wordml" xmlns:w16cex="http://schemas.microsoft.com/office/word/2018/wordml/cex" xmlns:w16cid="http://schemas.microsoft.com/office/word/2016/wordml/cid" xmlns:w16="http://schemas.microsoft.com/office/word/2018/wordml" xmlns:w16du="http://schemas.microsoft.com/office/word/2023/wordml/word16du" xmlns:w16sdtdh="http://schemas.microsoft.com/office/word/2020/wordml/sdtdatahash" xmlns:w16sdtfl="http://schemas.microsoft.com/office/word/2024/wordml/sdtformatlock" xmlns:w16se="http://schemas.microsoft.com/office/word/2015/wordml/symex" xmlns:wpg="http://schemas.microsoft.com/office/word/2010/wordprocessingGroup" xmlns:wpi="http://schemas.microsoft.com/office/word/2010/wordprocessingInk" xmlns:wne="http://schemas.microsoft.com/office/word/2006/wordml" xmlns:wps="http://schemas.microsoft.com/office/word/2010/wordprocessingShape" mc:Ignorable="w14 w15 w16se w16cid w16 w16cex w16sdtdh w16sdtfl w16du wp14">
   <w:p>
     <w:pPr>
-      <w:pStyle w:val="Kopfzeile"/>
+      <w:pStyle w:val="Header"/>
     </w:pPr>
     <w:r>
       <w:rPr>
@@ -11443,7 +9777,7 @@
 <w:hdr xmlns:wpc="http://schemas.microsoft.com/office/word/2010/wordprocessingCanvas" xmlns:cx="http://schemas.microsoft.com/office/drawing/2014/chartex" xmlns:cx1="http://schemas.microsoft.com/office/drawing/2015/9/8/chartex" xmlns:cx2="http://schemas.microsoft.com/office/drawing/2015/10/21/chartex" xmlns:cx3="http://schemas.microsoft.com/office/drawing/2016/5/9/chartex" xmlns:cx4="http://schemas.microsoft.com/office/drawing/2016/5/10/chartex" xmlns:cx5="http://schemas.microsoft.com/office/drawing/2016/5/11/chartex" xmlns:cx6="http://schemas.microsoft.com/office/drawing/2016/5/12/chartex" xmlns:cx7="http://schemas.microsoft.com/office/drawing/2016/5/13/chartex" xmlns:cx8="http://schemas.microsoft.com/office/drawing/2016/5/14/chartex" xmlns:mc="http://schemas.openxmlformats.org/markup-compatibility/2006" xmlns:aink="http://schemas.microsoft.com/office/drawing/2016/ink" xmlns:am3d="http://schemas.microsoft.com/office/drawing/2017/model3d" xmlns:o="urn:schemas-microsoft-com:office:office" xmlns:oel="http://schemas.microsoft.com/office/2019/extlst" xmlns:r="http://schemas.openxmlformats.org/officeDocument/2006/relationships" xmlns:m="http://schemas.openxmlformats.org/officeDocument/2006/math" xmlns:v="urn:schemas-microsoft-com:vml" xmlns:wp14="http://schemas.microsoft.com/office/word/2010/wordprocessingDrawing" xmlns:wp="http://schemas.openxmlformats.org/drawingml/2006/wordprocessingDrawing" xmlns:w10="urn:schemas-microsoft-com:office:word" xmlns:w="http://schemas.openxmlformats.org/wordprocessingml/2006/main" xmlns:w14="http://schemas.microsoft.com/office/word/2010/wordml" xmlns:w15="http://schemas.microsoft.com/office/word/2012/wordml" xmlns:w16cex="http://schemas.microsoft.com/office/word/2018/wordml/cex" xmlns:w16cid="http://schemas.microsoft.com/office/word/2016/wordml/cid" xmlns:w16="http://schemas.microsoft.com/office/word/2018/wordml" xmlns:w16du="http://schemas.microsoft.com/office/word/2023/wordml/word16du" xmlns:w16sdtdh="http://schemas.microsoft.com/office/word/2020/wordml/sdtdatahash" xmlns:w16sdtfl="http://schemas.microsoft.com/office/word/2024/wordml/sdtformatlock" xmlns:w16se="http://schemas.microsoft.com/office/word/2015/wordml/symex" xmlns:wpg="http://schemas.microsoft.com/office/word/2010/wordprocessingGroup" xmlns:wpi="http://schemas.microsoft.com/office/word/2010/wordprocessingInk" xmlns:wne="http://schemas.microsoft.com/office/word/2006/wordml" xmlns:wps="http://schemas.microsoft.com/office/word/2010/wordprocessingShape" mc:Ignorable="w14 w15 w16se w16cid w16 w16cex w16sdtdh w16sdtfl w16du wp14">
   <w:p>
     <w:pPr>
-      <w:pStyle w:val="Kopfzeile"/>
+      <w:pStyle w:val="Header"/>
     </w:pPr>
     <w:r>
       <w:rPr>
@@ -12031,7 +10365,7 @@
     <w:lvl w:ilvl="0">
       <w:start w:val="1"/>
       <w:numFmt w:val="decimal"/>
-      <w:pStyle w:val="berschrift1"/>
+      <w:pStyle w:val="Heading1"/>
       <w:lvlText w:val="%1"/>
       <w:lvlJc w:val="left"/>
       <w:pPr>
@@ -12044,7 +10378,7 @@
     <w:lvl w:ilvl="1">
       <w:start w:val="1"/>
       <w:numFmt w:val="decimal"/>
-      <w:pStyle w:val="berschrift2"/>
+      <w:pStyle w:val="Heading2"/>
       <w:lvlText w:val="%1.%2"/>
       <w:lvlJc w:val="left"/>
       <w:pPr>
@@ -12057,7 +10391,7 @@
     <w:lvl w:ilvl="2">
       <w:start w:val="1"/>
       <w:numFmt w:val="decimal"/>
-      <w:pStyle w:val="berschrift3"/>
+      <w:pStyle w:val="Heading3"/>
       <w:lvlText w:val="%1.%2.%3"/>
       <w:lvlJc w:val="left"/>
       <w:pPr>
@@ -12070,7 +10404,7 @@
     <w:lvl w:ilvl="3">
       <w:start w:val="1"/>
       <w:numFmt w:val="decimal"/>
-      <w:pStyle w:val="berschrift4"/>
+      <w:pStyle w:val="Heading4"/>
       <w:lvlText w:val="%1.%2.%3.%4"/>
       <w:lvlJc w:val="left"/>
       <w:pPr>
@@ -12083,7 +10417,7 @@
     <w:lvl w:ilvl="4">
       <w:start w:val="1"/>
       <w:numFmt w:val="decimal"/>
-      <w:pStyle w:val="berschrift5"/>
+      <w:pStyle w:val="Heading5"/>
       <w:lvlText w:val="%1.%2.%3.%4.%5"/>
       <w:lvlJc w:val="left"/>
       <w:pPr>
@@ -12096,7 +10430,7 @@
     <w:lvl w:ilvl="5">
       <w:start w:val="1"/>
       <w:numFmt w:val="decimal"/>
-      <w:pStyle w:val="berschrift6"/>
+      <w:pStyle w:val="Heading6"/>
       <w:lvlText w:val="%1.%2.%3.%4.%5.%6"/>
       <w:lvlJc w:val="left"/>
       <w:pPr>
@@ -12109,7 +10443,7 @@
     <w:lvl w:ilvl="6">
       <w:start w:val="1"/>
       <w:numFmt w:val="decimal"/>
-      <w:pStyle w:val="berschrift7"/>
+      <w:pStyle w:val="Heading7"/>
       <w:lvlText w:val="%1.%2.%3.%4.%5.%6.%7"/>
       <w:lvlJc w:val="left"/>
       <w:pPr>
@@ -12122,7 +10456,7 @@
     <w:lvl w:ilvl="7">
       <w:start w:val="1"/>
       <w:numFmt w:val="decimal"/>
-      <w:pStyle w:val="berschrift8"/>
+      <w:pStyle w:val="Heading8"/>
       <w:lvlText w:val="%1.%2.%3.%4.%5.%6.%7.%8"/>
       <w:lvlJc w:val="left"/>
       <w:pPr>
@@ -12135,7 +10469,7 @@
     <w:lvl w:ilvl="8">
       <w:start w:val="1"/>
       <w:numFmt w:val="decimal"/>
-      <w:pStyle w:val="berschrift9"/>
+      <w:pStyle w:val="Heading9"/>
       <w:lvlText w:val="%1.%2.%3.%4.%5.%6.%7.%8.%9"/>
       <w:lvlJc w:val="left"/>
       <w:pPr>
@@ -12612,7 +10946,7 @@
     <w:lsdException w:name="Unresolved Mention" w:semiHidden="1" w:unhideWhenUsed="1"/>
     <w:lsdException w:name="Smart Link" w:semiHidden="1" w:unhideWhenUsed="1"/>
   </w:latentStyles>
-  <w:style w:type="paragraph" w:default="1" w:styleId="Standard">
+  <w:style w:type="paragraph" w:default="1" w:styleId="Normal">
     <w:name w:val="Normal"/>
     <w:qFormat/>
     <w:rsid w:val="005830D8"/>
@@ -12620,11 +10954,11 @@
       <w:rFonts w:ascii="Neue Hans Kendrick Light" w:hAnsi="Neue Hans Kendrick Light"/>
     </w:rPr>
   </w:style>
-  <w:style w:type="paragraph" w:styleId="berschrift1">
+  <w:style w:type="paragraph" w:styleId="Heading1">
     <w:name w:val="heading 1"/>
     <w:basedOn w:val="Brieftext"/>
     <w:next w:val="Brieftext"/>
-    <w:link w:val="berschrift1Zchn"/>
+    <w:link w:val="Heading1Char"/>
     <w:uiPriority w:val="9"/>
     <w:qFormat/>
     <w:rsid w:val="00064C8A"/>
@@ -12642,11 +10976,11 @@
       <w:rFonts w:eastAsiaTheme="majorEastAsia" w:cstheme="majorBidi"/>
     </w:rPr>
   </w:style>
-  <w:style w:type="paragraph" w:styleId="berschrift2">
+  <w:style w:type="paragraph" w:styleId="Heading2">
     <w:name w:val="heading 2"/>
-    <w:basedOn w:val="berschrift1"/>
+    <w:basedOn w:val="Heading1"/>
     <w:next w:val="Brieftext"/>
-    <w:link w:val="berschrift2Zchn"/>
+    <w:link w:val="Heading2Char"/>
     <w:uiPriority w:val="9"/>
     <w:unhideWhenUsed/>
     <w:qFormat/>
@@ -12659,11 +10993,11 @@
       <w:outlineLvl w:val="1"/>
     </w:pPr>
   </w:style>
-  <w:style w:type="paragraph" w:styleId="berschrift3">
+  <w:style w:type="paragraph" w:styleId="Heading3">
     <w:name w:val="heading 3"/>
-    <w:basedOn w:val="Standard"/>
-    <w:next w:val="Standard"/>
-    <w:link w:val="berschrift3Zchn"/>
+    <w:basedOn w:val="Normal"/>
+    <w:next w:val="Normal"/>
+    <w:link w:val="Heading3Char"/>
     <w:uiPriority w:val="9"/>
     <w:unhideWhenUsed/>
     <w:qFormat/>
@@ -12683,11 +11017,11 @@
       <w:rFonts w:eastAsiaTheme="majorEastAsia" w:cstheme="majorBidi"/>
     </w:rPr>
   </w:style>
-  <w:style w:type="paragraph" w:styleId="berschrift4">
+  <w:style w:type="paragraph" w:styleId="Heading4">
     <w:name w:val="heading 4"/>
-    <w:basedOn w:val="Standard"/>
-    <w:next w:val="Standard"/>
-    <w:link w:val="berschrift4Zchn"/>
+    <w:basedOn w:val="Normal"/>
+    <w:next w:val="Normal"/>
+    <w:link w:val="Heading4Char"/>
     <w:uiPriority w:val="9"/>
     <w:unhideWhenUsed/>
     <w:qFormat/>
@@ -12707,11 +11041,11 @@
       <w:rFonts w:eastAsiaTheme="majorEastAsia" w:cstheme="majorBidi"/>
     </w:rPr>
   </w:style>
-  <w:style w:type="paragraph" w:styleId="berschrift5">
+  <w:style w:type="paragraph" w:styleId="Heading5">
     <w:name w:val="heading 5"/>
-    <w:basedOn w:val="Standard"/>
-    <w:next w:val="Standard"/>
-    <w:link w:val="berschrift5Zchn"/>
+    <w:basedOn w:val="Normal"/>
+    <w:next w:val="Normal"/>
+    <w:link w:val="Heading5Char"/>
     <w:uiPriority w:val="9"/>
     <w:unhideWhenUsed/>
     <w:qFormat/>
@@ -12731,11 +11065,11 @@
       <w:rFonts w:eastAsiaTheme="majorEastAsia" w:cstheme="majorBidi"/>
     </w:rPr>
   </w:style>
-  <w:style w:type="paragraph" w:styleId="berschrift6">
+  <w:style w:type="paragraph" w:styleId="Heading6">
     <w:name w:val="heading 6"/>
-    <w:basedOn w:val="Standard"/>
-    <w:next w:val="Standard"/>
-    <w:link w:val="berschrift6Zchn"/>
+    <w:basedOn w:val="Normal"/>
+    <w:next w:val="Normal"/>
+    <w:link w:val="Heading6Char"/>
     <w:uiPriority w:val="9"/>
     <w:unhideWhenUsed/>
     <w:qFormat/>
@@ -12755,11 +11089,11 @@
       <w:rFonts w:eastAsiaTheme="majorEastAsia" w:cstheme="majorBidi"/>
     </w:rPr>
   </w:style>
-  <w:style w:type="paragraph" w:styleId="berschrift7">
+  <w:style w:type="paragraph" w:styleId="Heading7">
     <w:name w:val="heading 7"/>
-    <w:basedOn w:val="Standard"/>
-    <w:next w:val="Standard"/>
-    <w:link w:val="berschrift7Zchn"/>
+    <w:basedOn w:val="Normal"/>
+    <w:next w:val="Normal"/>
+    <w:link w:val="Heading7Char"/>
     <w:uiPriority w:val="9"/>
     <w:unhideWhenUsed/>
     <w:qFormat/>
@@ -12779,11 +11113,11 @@
       <w:rFonts w:eastAsiaTheme="majorEastAsia" w:cstheme="majorBidi"/>
     </w:rPr>
   </w:style>
-  <w:style w:type="paragraph" w:styleId="berschrift8">
+  <w:style w:type="paragraph" w:styleId="Heading8">
     <w:name w:val="heading 8"/>
-    <w:basedOn w:val="Standard"/>
-    <w:next w:val="Standard"/>
-    <w:link w:val="berschrift8Zchn"/>
+    <w:basedOn w:val="Normal"/>
+    <w:next w:val="Normal"/>
+    <w:link w:val="Heading8Char"/>
     <w:uiPriority w:val="9"/>
     <w:unhideWhenUsed/>
     <w:qFormat/>
@@ -12803,11 +11137,11 @@
       <w:rFonts w:eastAsiaTheme="majorEastAsia" w:cstheme="majorBidi"/>
     </w:rPr>
   </w:style>
-  <w:style w:type="paragraph" w:styleId="berschrift9">
+  <w:style w:type="paragraph" w:styleId="Heading9">
     <w:name w:val="heading 9"/>
-    <w:basedOn w:val="Standard"/>
-    <w:next w:val="Standard"/>
-    <w:link w:val="berschrift9Zchn"/>
+    <w:basedOn w:val="Normal"/>
+    <w:next w:val="Normal"/>
+    <w:link w:val="Heading9Char"/>
     <w:uiPriority w:val="9"/>
     <w:unhideWhenUsed/>
     <w:qFormat/>
@@ -12827,13 +11161,13 @@
       <w:rFonts w:eastAsiaTheme="majorEastAsia" w:cstheme="majorBidi"/>
     </w:rPr>
   </w:style>
-  <w:style w:type="character" w:default="1" w:styleId="Absatz-Standardschriftart">
+  <w:style w:type="character" w:default="1" w:styleId="DefaultParagraphFont">
     <w:name w:val="Default Paragraph Font"/>
     <w:uiPriority w:val="1"/>
     <w:semiHidden/>
     <w:unhideWhenUsed/>
   </w:style>
-  <w:style w:type="table" w:default="1" w:styleId="NormaleTabelle">
+  <w:style w:type="table" w:default="1" w:styleId="TableNormal">
     <w:name w:val="Normal Table"/>
     <w:uiPriority w:val="99"/>
     <w:semiHidden/>
@@ -12848,16 +11182,16 @@
       </w:tblCellMar>
     </w:tblPr>
   </w:style>
-  <w:style w:type="numbering" w:default="1" w:styleId="KeineListe">
+  <w:style w:type="numbering" w:default="1" w:styleId="NoList">
     <w:name w:val="No List"/>
     <w:uiPriority w:val="99"/>
     <w:semiHidden/>
     <w:unhideWhenUsed/>
   </w:style>
-  <w:style w:type="paragraph" w:styleId="Kopfzeile">
+  <w:style w:type="paragraph" w:styleId="Header">
     <w:name w:val="header"/>
-    <w:basedOn w:val="Standard"/>
-    <w:link w:val="KopfzeileZchn"/>
+    <w:basedOn w:val="Normal"/>
+    <w:link w:val="HeaderChar"/>
     <w:uiPriority w:val="99"/>
     <w:unhideWhenUsed/>
     <w:rsid w:val="00375172"/>
@@ -12868,17 +11202,17 @@
       </w:tabs>
     </w:pPr>
   </w:style>
-  <w:style w:type="character" w:customStyle="1" w:styleId="KopfzeileZchn">
-    <w:name w:val="Kopfzeile Zchn"/>
-    <w:basedOn w:val="Absatz-Standardschriftart"/>
-    <w:link w:val="Kopfzeile"/>
+  <w:style w:type="character" w:customStyle="1" w:styleId="HeaderChar">
+    <w:name w:val="Header Char"/>
+    <w:basedOn w:val="DefaultParagraphFont"/>
+    <w:link w:val="Header"/>
     <w:uiPriority w:val="99"/>
     <w:rsid w:val="00375172"/>
   </w:style>
-  <w:style w:type="paragraph" w:styleId="Fuzeile">
+  <w:style w:type="paragraph" w:styleId="Footer">
     <w:name w:val="footer"/>
-    <w:basedOn w:val="Standard"/>
-    <w:link w:val="FuzeileZchn"/>
+    <w:basedOn w:val="Normal"/>
+    <w:link w:val="FooterChar"/>
     <w:uiPriority w:val="99"/>
     <w:unhideWhenUsed/>
     <w:rsid w:val="00375172"/>
@@ -12889,16 +11223,16 @@
       </w:tabs>
     </w:pPr>
   </w:style>
-  <w:style w:type="character" w:customStyle="1" w:styleId="FuzeileZchn">
-    <w:name w:val="Fußzeile Zchn"/>
-    <w:basedOn w:val="Absatz-Standardschriftart"/>
-    <w:link w:val="Fuzeile"/>
+  <w:style w:type="character" w:customStyle="1" w:styleId="FooterChar">
+    <w:name w:val="Footer Char"/>
+    <w:basedOn w:val="DefaultParagraphFont"/>
+    <w:link w:val="Footer"/>
     <w:uiPriority w:val="99"/>
     <w:rsid w:val="00375172"/>
   </w:style>
   <w:style w:type="paragraph" w:customStyle="1" w:styleId="Brieftext">
     <w:name w:val="Brieftext"/>
-    <w:basedOn w:val="Standard"/>
+    <w:basedOn w:val="Normal"/>
     <w:qFormat/>
     <w:rsid w:val="005830D8"/>
     <w:pPr>
@@ -12907,9 +11241,9 @@
       <w:jc w:val="both"/>
     </w:pPr>
   </w:style>
-  <w:style w:type="table" w:styleId="Tabellenraster">
+  <w:style w:type="table" w:styleId="TableGrid">
     <w:name w:val="Table Grid"/>
-    <w:basedOn w:val="NormaleTabelle"/>
+    <w:basedOn w:val="TableNormal"/>
     <w:uiPriority w:val="39"/>
     <w:rsid w:val="00B35DB6"/>
     <w:tblPr>
@@ -12923,90 +11257,90 @@
       </w:tblBorders>
     </w:tblPr>
   </w:style>
-  <w:style w:type="character" w:customStyle="1" w:styleId="berschrift1Zchn">
-    <w:name w:val="Überschrift 1 Zchn"/>
-    <w:basedOn w:val="Absatz-Standardschriftart"/>
-    <w:link w:val="berschrift1"/>
+  <w:style w:type="character" w:customStyle="1" w:styleId="Heading1Char">
+    <w:name w:val="Heading 1 Char"/>
+    <w:basedOn w:val="DefaultParagraphFont"/>
+    <w:link w:val="Heading1"/>
     <w:uiPriority w:val="9"/>
     <w:rsid w:val="00064C8A"/>
     <w:rPr>
       <w:rFonts w:ascii="Neue Hans Kendrick Light" w:eastAsiaTheme="majorEastAsia" w:hAnsi="Neue Hans Kendrick Light" w:cstheme="majorBidi"/>
     </w:rPr>
   </w:style>
-  <w:style w:type="character" w:customStyle="1" w:styleId="berschrift2Zchn">
-    <w:name w:val="Überschrift 2 Zchn"/>
-    <w:basedOn w:val="Absatz-Standardschriftart"/>
-    <w:link w:val="berschrift2"/>
+  <w:style w:type="character" w:customStyle="1" w:styleId="Heading2Char">
+    <w:name w:val="Heading 2 Char"/>
+    <w:basedOn w:val="DefaultParagraphFont"/>
+    <w:link w:val="Heading2"/>
     <w:uiPriority w:val="9"/>
     <w:rsid w:val="00064C8A"/>
     <w:rPr>
       <w:rFonts w:ascii="Neue Hans Kendrick Light" w:eastAsiaTheme="majorEastAsia" w:hAnsi="Neue Hans Kendrick Light" w:cstheme="majorBidi"/>
     </w:rPr>
   </w:style>
-  <w:style w:type="character" w:customStyle="1" w:styleId="berschrift3Zchn">
-    <w:name w:val="Überschrift 3 Zchn"/>
-    <w:basedOn w:val="Absatz-Standardschriftart"/>
-    <w:link w:val="berschrift3"/>
+  <w:style w:type="character" w:customStyle="1" w:styleId="Heading3Char">
+    <w:name w:val="Heading 3 Char"/>
+    <w:basedOn w:val="DefaultParagraphFont"/>
+    <w:link w:val="Heading3"/>
     <w:uiPriority w:val="9"/>
     <w:rsid w:val="00064C8A"/>
     <w:rPr>
       <w:rFonts w:ascii="Neue Hans Kendrick Light" w:eastAsiaTheme="majorEastAsia" w:hAnsi="Neue Hans Kendrick Light" w:cstheme="majorBidi"/>
     </w:rPr>
   </w:style>
-  <w:style w:type="character" w:customStyle="1" w:styleId="berschrift4Zchn">
-    <w:name w:val="Überschrift 4 Zchn"/>
-    <w:basedOn w:val="Absatz-Standardschriftart"/>
-    <w:link w:val="berschrift4"/>
+  <w:style w:type="character" w:customStyle="1" w:styleId="Heading4Char">
+    <w:name w:val="Heading 4 Char"/>
+    <w:basedOn w:val="DefaultParagraphFont"/>
+    <w:link w:val="Heading4"/>
     <w:uiPriority w:val="9"/>
     <w:rsid w:val="00064C8A"/>
     <w:rPr>
       <w:rFonts w:ascii="Neue Hans Kendrick Light" w:eastAsiaTheme="majorEastAsia" w:hAnsi="Neue Hans Kendrick Light" w:cstheme="majorBidi"/>
     </w:rPr>
   </w:style>
-  <w:style w:type="character" w:customStyle="1" w:styleId="berschrift5Zchn">
-    <w:name w:val="Überschrift 5 Zchn"/>
-    <w:basedOn w:val="Absatz-Standardschriftart"/>
-    <w:link w:val="berschrift5"/>
+  <w:style w:type="character" w:customStyle="1" w:styleId="Heading5Char">
+    <w:name w:val="Heading 5 Char"/>
+    <w:basedOn w:val="DefaultParagraphFont"/>
+    <w:link w:val="Heading5"/>
     <w:uiPriority w:val="9"/>
     <w:rsid w:val="00A14901"/>
     <w:rPr>
       <w:rFonts w:ascii="Neue Hans Kendrick Light" w:eastAsiaTheme="majorEastAsia" w:hAnsi="Neue Hans Kendrick Light" w:cstheme="majorBidi"/>
     </w:rPr>
   </w:style>
-  <w:style w:type="character" w:customStyle="1" w:styleId="berschrift6Zchn">
-    <w:name w:val="Überschrift 6 Zchn"/>
-    <w:basedOn w:val="Absatz-Standardschriftart"/>
-    <w:link w:val="berschrift6"/>
+  <w:style w:type="character" w:customStyle="1" w:styleId="Heading6Char">
+    <w:name w:val="Heading 6 Char"/>
+    <w:basedOn w:val="DefaultParagraphFont"/>
+    <w:link w:val="Heading6"/>
     <w:uiPriority w:val="9"/>
     <w:rsid w:val="00A14901"/>
     <w:rPr>
       <w:rFonts w:ascii="Neue Hans Kendrick Light" w:eastAsiaTheme="majorEastAsia" w:hAnsi="Neue Hans Kendrick Light" w:cstheme="majorBidi"/>
     </w:rPr>
   </w:style>
-  <w:style w:type="character" w:customStyle="1" w:styleId="berschrift7Zchn">
-    <w:name w:val="Überschrift 7 Zchn"/>
-    <w:basedOn w:val="Absatz-Standardschriftart"/>
-    <w:link w:val="berschrift7"/>
+  <w:style w:type="character" w:customStyle="1" w:styleId="Heading7Char">
+    <w:name w:val="Heading 7 Char"/>
+    <w:basedOn w:val="DefaultParagraphFont"/>
+    <w:link w:val="Heading7"/>
     <w:uiPriority w:val="9"/>
     <w:rsid w:val="00A14901"/>
     <w:rPr>
       <w:rFonts w:ascii="Neue Hans Kendrick Light" w:eastAsiaTheme="majorEastAsia" w:hAnsi="Neue Hans Kendrick Light" w:cstheme="majorBidi"/>
     </w:rPr>
   </w:style>
-  <w:style w:type="character" w:customStyle="1" w:styleId="berschrift8Zchn">
-    <w:name w:val="Überschrift 8 Zchn"/>
-    <w:basedOn w:val="Absatz-Standardschriftart"/>
-    <w:link w:val="berschrift8"/>
+  <w:style w:type="character" w:customStyle="1" w:styleId="Heading8Char">
+    <w:name w:val="Heading 8 Char"/>
+    <w:basedOn w:val="DefaultParagraphFont"/>
+    <w:link w:val="Heading8"/>
     <w:uiPriority w:val="9"/>
     <w:rsid w:val="00A14901"/>
     <w:rPr>
       <w:rFonts w:ascii="Neue Hans Kendrick Light" w:eastAsiaTheme="majorEastAsia" w:hAnsi="Neue Hans Kendrick Light" w:cstheme="majorBidi"/>
     </w:rPr>
   </w:style>
-  <w:style w:type="character" w:customStyle="1" w:styleId="berschrift9Zchn">
-    <w:name w:val="Überschrift 9 Zchn"/>
-    <w:basedOn w:val="Absatz-Standardschriftart"/>
-    <w:link w:val="berschrift9"/>
+  <w:style w:type="character" w:customStyle="1" w:styleId="Heading9Char">
+    <w:name w:val="Heading 9 Char"/>
+    <w:basedOn w:val="DefaultParagraphFont"/>
+    <w:link w:val="Heading9"/>
     <w:uiPriority w:val="9"/>
     <w:rsid w:val="00A14901"/>
     <w:rPr>
@@ -13015,7 +11349,7 @@
   </w:style>
   <w:style w:type="paragraph" w:customStyle="1" w:styleId="Tabelleninhalt">
     <w:name w:val="Tabelleninhalt"/>
-    <w:basedOn w:val="Standard"/>
+    <w:basedOn w:val="Normal"/>
     <w:qFormat/>
     <w:rsid w:val="007172DD"/>
     <w:pPr>
@@ -13030,7 +11364,7 @@
   </w:style>
   <w:style w:type="paragraph" w:customStyle="1" w:styleId="Empfngeradresse">
     <w:name w:val="Empfängeradresse"/>
-    <w:basedOn w:val="Standard"/>
+    <w:basedOn w:val="Normal"/>
     <w:qFormat/>
     <w:rsid w:val="007172DD"/>
     <w:rPr>
@@ -13070,7 +11404,7 @@
       <w:lang w:val="x-none" w:eastAsia="x-none"/>
     </w:rPr>
   </w:style>
-  <w:style w:type="paragraph" w:styleId="berarbeitung">
+  <w:style w:type="paragraph" w:styleId="Revision">
     <w:name w:val="Revision"/>
     <w:hidden/>
     <w:uiPriority w:val="99"/>
@@ -13080,9 +11414,9 @@
       <w:rFonts w:ascii="Neue Hans Kendrick Light" w:hAnsi="Neue Hans Kendrick Light"/>
     </w:rPr>
   </w:style>
-  <w:style w:type="paragraph" w:styleId="Listenabsatz">
+  <w:style w:type="paragraph" w:styleId="ListParagraph">
     <w:name w:val="List Paragraph"/>
-    <w:basedOn w:val="Standard"/>
+    <w:basedOn w:val="Normal"/>
     <w:rsid w:val="0072205B"/>
     <w:pPr>
       <w:ind w:left="720"/>
@@ -13394,6 +11728,12 @@
 </file>
 
 <file path=customXml/item1.xml><?xml version="1.0" encoding="utf-8"?>
+<p:properties xmlns:p="http://schemas.microsoft.com/office/2006/metadata/properties" xmlns:xsi="http://www.w3.org/2001/XMLSchema-instance" xmlns:pc="http://schemas.microsoft.com/office/infopath/2007/PartnerControls">
+  <documentManagement/>
+</p:properties>
+</file>
+
+<file path=customXml/item2.xml><?xml version="1.0" encoding="utf-8"?>
 <ct:contentTypeSchema xmlns:ct="http://schemas.microsoft.com/office/2006/metadata/contentType" xmlns:ma="http://schemas.microsoft.com/office/2006/metadata/properties/metaAttributes" ct:_="" ma:_="" ma:contentTypeName="Dokument" ma:contentTypeID="0x01010017CF66FC4D990F46B0AA7830BA509D12" ma:contentTypeVersion="0" ma:contentTypeDescription="Ein neues Dokument erstellen." ma:contentTypeScope="" ma:versionID="5365672a5a67ac9bd0dbc9061a01f446">
   <xsd:schema xmlns:xsd="http://www.w3.org/2001/XMLSchema" xmlns:xs="http://www.w3.org/2001/XMLSchema" xmlns:p="http://schemas.microsoft.com/office/2006/metadata/properties" targetNamespace="http://schemas.microsoft.com/office/2006/metadata/properties" ma:root="true" ma:fieldsID="8c96a1500b55a331f0d0926ba64a978c">
     <xsd:element name="properties">
@@ -13507,17 +11847,7 @@
 </ct:contentTypeSchema>
 </file>
 
-<file path=customXml/item2.xml><?xml version="1.0" encoding="utf-8"?>
-<p:properties xmlns:p="http://schemas.microsoft.com/office/2006/metadata/properties" xmlns:xsi="http://www.w3.org/2001/XMLSchema-instance" xmlns:pc="http://schemas.microsoft.com/office/infopath/2007/PartnerControls">
-  <documentManagement/>
-</p:properties>
-</file>
-
 <file path=customXml/item3.xml><?xml version="1.0" encoding="utf-8"?>
-<b:Sources xmlns:b="http://schemas.openxmlformats.org/officeDocument/2006/bibliography" xmlns="http://schemas.openxmlformats.org/officeDocument/2006/bibliography" SelectedStyle="/APASixthEditionOfficeOnline.xsl" StyleName="APA" Version="6"/>
-</file>
-
-<file path=customXml/item4.xml><?xml version="1.0" encoding="utf-8"?>
 <?mso-contentType ?>
 <FormTemplates xmlns="http://schemas.microsoft.com/sharepoint/v3/contenttype/forms">
   <Display>DocumentLibraryForm</Display>
@@ -13526,7 +11856,20 @@
 </FormTemplates>
 </file>
 
+<file path=customXml/item4.xml><?xml version="1.0" encoding="utf-8"?>
+<b:Sources xmlns:b="http://schemas.openxmlformats.org/officeDocument/2006/bibliography" xmlns="http://schemas.openxmlformats.org/officeDocument/2006/bibliography" SelectedStyle="/APASixthEditionOfficeOnline.xsl" StyleName="APA" Version="6"/>
+</file>
+
 <file path=customXml/itemProps1.xml><?xml version="1.0" encoding="utf-8"?>
+<ds:datastoreItem xmlns:ds="http://schemas.openxmlformats.org/officeDocument/2006/customXml" ds:itemID="{6C808A0C-6712-4A8B-9473-28FB10470055}">
+  <ds:schemaRefs>
+    <ds:schemaRef ds:uri="http://schemas.microsoft.com/office/2006/metadata/properties"/>
+    <ds:schemaRef ds:uri="http://schemas.microsoft.com/office/infopath/2007/PartnerControls"/>
+  </ds:schemaRefs>
+</ds:datastoreItem>
+</file>
+
+<file path=customXml/itemProps2.xml><?xml version="1.0" encoding="utf-8"?>
 <ds:datastoreItem xmlns:ds="http://schemas.openxmlformats.org/officeDocument/2006/customXml" ds:itemID="{0019DEA0-F105-4BAD-8548-7D7D6AF3961A}">
   <ds:schemaRefs>
     <ds:schemaRef ds:uri="http://schemas.microsoft.com/office/2006/metadata/contentType"/>
@@ -13542,27 +11885,18 @@
 </ds:datastoreItem>
 </file>
 
-<file path=customXml/itemProps2.xml><?xml version="1.0" encoding="utf-8"?>
-<ds:datastoreItem xmlns:ds="http://schemas.openxmlformats.org/officeDocument/2006/customXml" ds:itemID="{6C808A0C-6712-4A8B-9473-28FB10470055}">
+<file path=customXml/itemProps3.xml><?xml version="1.0" encoding="utf-8"?>
+<ds:datastoreItem xmlns:ds="http://schemas.openxmlformats.org/officeDocument/2006/customXml" ds:itemID="{3955E71D-0DE1-4E61-B2F0-D0BB3D26CA05}">
   <ds:schemaRefs>
-    <ds:schemaRef ds:uri="http://schemas.microsoft.com/office/2006/metadata/properties"/>
-    <ds:schemaRef ds:uri="http://schemas.microsoft.com/office/infopath/2007/PartnerControls"/>
+    <ds:schemaRef ds:uri="http://schemas.microsoft.com/sharepoint/v3/contenttype/forms"/>
   </ds:schemaRefs>
 </ds:datastoreItem>
 </file>
 
-<file path=customXml/itemProps3.xml><?xml version="1.0" encoding="utf-8"?>
+<file path=customXml/itemProps4.xml><?xml version="1.0" encoding="utf-8"?>
 <ds:datastoreItem xmlns:ds="http://schemas.openxmlformats.org/officeDocument/2006/customXml" ds:itemID="{87659016-28FE-1448-9ADC-46CE0D940975}">
   <ds:schemaRefs>
     <ds:schemaRef ds:uri="http://schemas.openxmlformats.org/officeDocument/2006/bibliography"/>
   </ds:schemaRefs>
 </ds:datastoreItem>
-</file>
-
-<file path=customXml/itemProps4.xml><?xml version="1.0" encoding="utf-8"?>
-<ds:datastoreItem xmlns:ds="http://schemas.openxmlformats.org/officeDocument/2006/customXml" ds:itemID="{3955E71D-0DE1-4E61-B2F0-D0BB3D26CA05}">
-  <ds:schemaRefs>
-    <ds:schemaRef ds:uri="http://schemas.microsoft.com/sharepoint/v3/contenttype/forms"/>
-  </ds:schemaRefs>
-</ds:datastoreItem>
 </file>
</xml_diff>

<commit_message>
updates invoce settings and estimate setting, added counter for invoices
</commit_message>
<xml_diff>
--- a/templates/estimates/BCK_En.docx
+++ b/templates/estimates/BCK_En.docx
@@ -2,14 +2,62 @@
 <file path=word/document.xml><?xml version="1.0" encoding="utf-8"?>
 <w:document xmlns:wpc="http://schemas.microsoft.com/office/word/2010/wordprocessingCanvas" xmlns:cx="http://schemas.microsoft.com/office/drawing/2014/chartex" xmlns:cx1="http://schemas.microsoft.com/office/drawing/2015/9/8/chartex" xmlns:cx2="http://schemas.microsoft.com/office/drawing/2015/10/21/chartex" xmlns:cx3="http://schemas.microsoft.com/office/drawing/2016/5/9/chartex" xmlns:cx4="http://schemas.microsoft.com/office/drawing/2016/5/10/chartex" xmlns:cx5="http://schemas.microsoft.com/office/drawing/2016/5/11/chartex" xmlns:cx6="http://schemas.microsoft.com/office/drawing/2016/5/12/chartex" xmlns:cx7="http://schemas.microsoft.com/office/drawing/2016/5/13/chartex" xmlns:cx8="http://schemas.microsoft.com/office/drawing/2016/5/14/chartex" xmlns:mc="http://schemas.openxmlformats.org/markup-compatibility/2006" xmlns:aink="http://schemas.microsoft.com/office/drawing/2016/ink" xmlns:am3d="http://schemas.microsoft.com/office/drawing/2017/model3d" xmlns:o="urn:schemas-microsoft-com:office:office" xmlns:oel="http://schemas.microsoft.com/office/2019/extlst" xmlns:r="http://schemas.openxmlformats.org/officeDocument/2006/relationships" xmlns:m="http://schemas.openxmlformats.org/officeDocument/2006/math" xmlns:v="urn:schemas-microsoft-com:vml" xmlns:wp14="http://schemas.microsoft.com/office/word/2010/wordprocessingDrawing" xmlns:wp="http://schemas.openxmlformats.org/drawingml/2006/wordprocessingDrawing" xmlns:w10="urn:schemas-microsoft-com:office:word" xmlns:w="http://schemas.openxmlformats.org/wordprocessingml/2006/main" xmlns:w14="http://schemas.microsoft.com/office/word/2010/wordml" xmlns:w15="http://schemas.microsoft.com/office/word/2012/wordml" xmlns:w16cex="http://schemas.microsoft.com/office/word/2018/wordml/cex" xmlns:w16cid="http://schemas.microsoft.com/office/word/2016/wordml/cid" xmlns:w16="http://schemas.microsoft.com/office/word/2018/wordml" xmlns:w16du="http://schemas.microsoft.com/office/word/2023/wordml/word16du" xmlns:w16sdtdh="http://schemas.microsoft.com/office/word/2020/wordml/sdtdatahash" xmlns:w16sdtfl="http://schemas.microsoft.com/office/word/2024/wordml/sdtformatlock" xmlns:w16se="http://schemas.microsoft.com/office/word/2015/wordml/symex" xmlns:wpg="http://schemas.microsoft.com/office/word/2010/wordprocessingGroup" xmlns:wpi="http://schemas.microsoft.com/office/word/2010/wordprocessingInk" xmlns:wne="http://schemas.microsoft.com/office/word/2006/wordml" xmlns:wps="http://schemas.microsoft.com/office/word/2010/wordprocessingShape" mc:Ignorable="w14 w15 w16se w16cid w16 w16cex w16sdtdh w16sdtfl w16du wp14">
   <w:body>
-    <w:p/>
-    <w:p/>
-    <w:p/>
-    <w:p/>
-    <w:p/>
-    <w:p/>
-    <w:p/>
-    <w:p/>
+    <w:p>
+      <w:pPr>
+        <w:rPr>
+          <w:rFonts w:ascii="Neue Hans Kendrick" w:hAnsi="Neue Hans Kendrick"/>
+        </w:rPr>
+      </w:pPr>
+    </w:p>
+    <w:p>
+      <w:pPr>
+        <w:rPr>
+          <w:rFonts w:ascii="Neue Hans Kendrick" w:hAnsi="Neue Hans Kendrick"/>
+        </w:rPr>
+      </w:pPr>
+    </w:p>
+    <w:p>
+      <w:pPr>
+        <w:rPr>
+          <w:rFonts w:ascii="Neue Hans Kendrick" w:hAnsi="Neue Hans Kendrick"/>
+        </w:rPr>
+      </w:pPr>
+    </w:p>
+    <w:p>
+      <w:pPr>
+        <w:rPr>
+          <w:rFonts w:ascii="Neue Hans Kendrick" w:hAnsi="Neue Hans Kendrick"/>
+        </w:rPr>
+      </w:pPr>
+    </w:p>
+    <w:p>
+      <w:pPr>
+        <w:rPr>
+          <w:rFonts w:ascii="Neue Hans Kendrick" w:hAnsi="Neue Hans Kendrick"/>
+        </w:rPr>
+      </w:pPr>
+    </w:p>
+    <w:p>
+      <w:pPr>
+        <w:rPr>
+          <w:rFonts w:ascii="Neue Hans Kendrick" w:hAnsi="Neue Hans Kendrick"/>
+        </w:rPr>
+      </w:pPr>
+    </w:p>
+    <w:p>
+      <w:pPr>
+        <w:rPr>
+          <w:rFonts w:ascii="Neue Hans Kendrick" w:hAnsi="Neue Hans Kendrick"/>
+        </w:rPr>
+      </w:pPr>
+    </w:p>
+    <w:p>
+      <w:pPr>
+        <w:rPr>
+          <w:rFonts w:ascii="Neue Hans Kendrick" w:hAnsi="Neue Hans Kendrick"/>
+        </w:rPr>
+      </w:pPr>
+    </w:p>
     <w:tbl>
       <w:tblPr>
         <w:tblW w:w="0" w:type="auto"/>
@@ -34,18 +82,10 @@
           <w:p>
             <w:pPr>
               <w:rPr>
+                <w:rFonts w:ascii="Neue Hans Kendrick" w:hAnsi="Neue Hans Kendrick"/>
                 <w:lang w:bidi="de-DE"/>
               </w:rPr>
             </w:pPr>
-            <w:r>
-              <w:rPr>
-                <w:rFonts w:ascii="Neue Hans Kendrick Medium" w:eastAsia="Neue Hans Kendrick" w:hAnsi="Neue Hans Kendrick Medium" w:cs="Neue Hans Kendrick"/>
-                <w:color w:val="7E7E7E"/>
-                <w:sz w:val="12"/>
-                <w:lang w:eastAsia="de-DE" w:bidi="de-DE"/>
-              </w:rPr>
-              <w:t>BCK</w:t>
-            </w:r>
             <w:r>
               <w:rPr>
                 <w:rFonts w:ascii="Neue Hans Kendrick" w:eastAsia="Neue Hans Kendrick" w:hAnsi="Neue Hans Kendrick" w:cs="Neue Hans Kendrick"/>
@@ -53,25 +93,7 @@
                 <w:sz w:val="12"/>
                 <w:lang w:eastAsia="de-DE" w:bidi="de-DE"/>
               </w:rPr>
-              <w:t xml:space="preserve"> Architektur</w:t>
-            </w:r>
-            <w:r>
-              <w:rPr>
-                <w:rFonts w:ascii="Neue Hans Kendrick" w:eastAsia="Neue Hans Kendrick" w:hAnsi="Neue Hans Kendrick" w:cs="Neue Hans Kendrick"/>
-                <w:color w:val="7E7E7E"/>
-                <w:sz w:val="12"/>
-                <w:lang w:eastAsia="de-DE" w:bidi="de-DE"/>
-              </w:rPr>
-              <w:t xml:space="preserve"> </w:t>
-            </w:r>
-            <w:r>
-              <w:rPr>
-                <w:rFonts w:ascii="Neue Hans Kendrick" w:eastAsia="Neue Hans Kendrick" w:hAnsi="Neue Hans Kendrick" w:cs="Neue Hans Kendrick"/>
-                <w:color w:val="7E7E7E"/>
-                <w:sz w:val="12"/>
-                <w:lang w:eastAsia="de-DE" w:bidi="de-DE"/>
-              </w:rPr>
-              <w:t xml:space="preserve">GmbH </w:t>
+              <w:t xml:space="preserve">BCK Architektur GmbH </w:t>
             </w:r>
             <w:r>
               <w:rPr>
@@ -110,6 +132,7 @@
                 <w:lang w:val="en-US"/>
               </w:rPr>
             </w:pPr>
+            <w:proofErr w:type="gramStart"/>
             <w:r>
               <w:rPr>
                 <w:rFonts w:ascii="Neue Hans Kendrick" w:hAnsi="Neue Hans Kendrick"/>
@@ -127,7 +150,17 @@
                 <w:szCs w:val="16"/>
                 <w:lang w:val="en-US"/>
               </w:rPr>
-              <w:t>client_firm</w:t>
+              <w:t>client</w:t>
+            </w:r>
+            <w:proofErr w:type="gramEnd"/>
+            <w:r>
+              <w:rPr>
+                <w:rFonts w:ascii="Neue Hans Kendrick" w:hAnsi="Neue Hans Kendrick"/>
+                <w:sz w:val="16"/>
+                <w:szCs w:val="16"/>
+                <w:lang w:val="en-US"/>
+              </w:rPr>
+              <w:t>_firm</w:t>
             </w:r>
             <w:proofErr w:type="spellEnd"/>
             <w:r>
@@ -137,21 +170,15 @@
                 <w:szCs w:val="16"/>
                 <w:lang w:val="en-US"/>
               </w:rPr>
-              <w:t xml:space="preserve"> </w:t>
-            </w:r>
-            <w:r>
-              <w:rPr>
-                <w:rFonts w:ascii="Neue Hans Kendrick" w:hAnsi="Neue Hans Kendrick"/>
-                <w:sz w:val="16"/>
-                <w:szCs w:val="16"/>
-                <w:lang w:val="en-US"/>
-              </w:rPr>
-              <w:t>}}</w:t>
+              <w:t xml:space="preserve"> }}</w:t>
             </w:r>
           </w:p>
           <w:p>
             <w:pPr>
               <w:pStyle w:val="Tabelleninhalt"/>
+              <w:tabs>
+                <w:tab w:val="center" w:pos="2128"/>
+              </w:tabs>
               <w:ind w:left="-58"/>
               <w:rPr>
                 <w:rFonts w:ascii="Neue Hans Kendrick" w:eastAsia="Neue Hans Kendrick Light" w:hAnsi="Neue Hans Kendrick" w:cs="Neue Hans Kendrick Light"/>
@@ -160,6 +187,7 @@
                 <w:lang w:val="en-US" w:eastAsia="de-DE" w:bidi="de-DE"/>
               </w:rPr>
             </w:pPr>
+            <w:proofErr w:type="gramStart"/>
             <w:r>
               <w:rPr>
                 <w:rFonts w:ascii="Neue Hans Kendrick" w:hAnsi="Neue Hans Kendrick"/>
@@ -177,7 +205,17 @@
                 <w:szCs w:val="16"/>
                 <w:lang w:val="en-US"/>
               </w:rPr>
-              <w:t>client_address</w:t>
+              <w:t>client</w:t>
+            </w:r>
+            <w:proofErr w:type="gramEnd"/>
+            <w:r>
+              <w:rPr>
+                <w:rFonts w:ascii="Neue Hans Kendrick" w:hAnsi="Neue Hans Kendrick"/>
+                <w:sz w:val="16"/>
+                <w:szCs w:val="16"/>
+                <w:lang w:val="en-US"/>
+              </w:rPr>
+              <w:t>_address</w:t>
             </w:r>
             <w:proofErr w:type="spellEnd"/>
             <w:r>
@@ -188,11 +226,21 @@
                 <w:lang w:val="en-US"/>
               </w:rPr>
               <w:t xml:space="preserve"> }}</w:t>
+            </w:r>
+            <w:r>
+              <w:rPr>
+                <w:rFonts w:ascii="Neue Hans Kendrick" w:hAnsi="Neue Hans Kendrick"/>
+                <w:sz w:val="16"/>
+                <w:szCs w:val="16"/>
+                <w:lang w:val="en-US"/>
+              </w:rPr>
+              <w:tab/>
             </w:r>
           </w:p>
           <w:p>
             <w:pPr>
               <w:rPr>
+                <w:rFonts w:ascii="Neue Hans Kendrick" w:hAnsi="Neue Hans Kendrick"/>
                 <w:lang w:bidi="de-DE"/>
               </w:rPr>
             </w:pPr>
@@ -200,6 +248,7 @@
           <w:p>
             <w:pPr>
               <w:rPr>
+                <w:rFonts w:ascii="Neue Hans Kendrick" w:hAnsi="Neue Hans Kendrick"/>
                 <w:lang w:bidi="de-DE"/>
               </w:rPr>
             </w:pPr>
@@ -207,11 +256,13 @@
           <w:p>
             <w:pPr>
               <w:rPr>
+                <w:rFonts w:ascii="Neue Hans Kendrick" w:hAnsi="Neue Hans Kendrick"/>
                 <w:lang w:bidi="de-DE"/>
               </w:rPr>
             </w:pPr>
             <w:r>
               <w:rPr>
+                <w:rFonts w:ascii="Neue Hans Kendrick" w:hAnsi="Neue Hans Kendrick"/>
                 <w:lang w:bidi="de-DE"/>
               </w:rPr>
               <w:t xml:space="preserve"> </w:t>
@@ -220,6 +271,7 @@
           <w:p>
             <w:pPr>
               <w:rPr>
+                <w:rFonts w:ascii="Neue Hans Kendrick" w:hAnsi="Neue Hans Kendrick"/>
                 <w:lang w:bidi="de-DE"/>
               </w:rPr>
             </w:pPr>
@@ -227,13 +279,38 @@
         </w:tc>
       </w:tr>
     </w:tbl>
-    <w:p/>
-    <w:p/>
-    <w:p/>
-    <w:p/>
-    <w:p>
-      <w:pPr>
-        <w:rPr>
+    <w:p>
+      <w:pPr>
+        <w:rPr>
+          <w:rFonts w:ascii="Neue Hans Kendrick" w:hAnsi="Neue Hans Kendrick"/>
+        </w:rPr>
+      </w:pPr>
+    </w:p>
+    <w:p>
+      <w:pPr>
+        <w:rPr>
+          <w:rFonts w:ascii="Neue Hans Kendrick" w:hAnsi="Neue Hans Kendrick"/>
+        </w:rPr>
+      </w:pPr>
+    </w:p>
+    <w:p>
+      <w:pPr>
+        <w:rPr>
+          <w:rFonts w:ascii="Neue Hans Kendrick" w:hAnsi="Neue Hans Kendrick"/>
+        </w:rPr>
+      </w:pPr>
+    </w:p>
+    <w:p>
+      <w:pPr>
+        <w:rPr>
+          <w:rFonts w:ascii="Neue Hans Kendrick" w:hAnsi="Neue Hans Kendrick"/>
+        </w:rPr>
+      </w:pPr>
+    </w:p>
+    <w:p>
+      <w:pPr>
+        <w:rPr>
+          <w:rFonts w:ascii="Neue Hans Kendrick" w:hAnsi="Neue Hans Kendrick"/>
           <w:lang w:bidi="de-DE"/>
         </w:rPr>
       </w:pPr>
@@ -265,12 +342,14 @@
           <w:p>
             <w:pPr>
               <w:rPr>
+                <w:rFonts w:ascii="Neue Hans Kendrick" w:hAnsi="Neue Hans Kendrick"/>
                 <w:b/>
                 <w:lang w:bidi="de-DE"/>
               </w:rPr>
             </w:pPr>
             <w:r>
               <w:rPr>
+                <w:rFonts w:ascii="Neue Hans Kendrick" w:hAnsi="Neue Hans Kendrick"/>
                 <w:b/>
                 <w:lang w:bidi="de-DE"/>
               </w:rPr>
@@ -280,11 +359,14 @@
           <w:p>
             <w:pPr>
               <w:rPr>
+                <w:rFonts w:ascii="Neue Hans Kendrick" w:hAnsi="Neue Hans Kendrick"/>
                 <w:lang w:val="en-US"/>
               </w:rPr>
             </w:pPr>
+            <w:proofErr w:type="gramStart"/>
             <w:r>
               <w:rPr>
+                <w:rFonts w:ascii="Neue Hans Kendrick" w:hAnsi="Neue Hans Kendrick"/>
                 <w:lang w:val="en-US"/>
               </w:rPr>
               <w:t xml:space="preserve">{{ </w:t>
@@ -292,21 +374,41 @@
             <w:proofErr w:type="spellStart"/>
             <w:r>
               <w:rPr>
+                <w:rFonts w:ascii="Neue Hans Kendrick" w:hAnsi="Neue Hans Kendrick"/>
                 <w:lang w:val="en-US"/>
               </w:rPr>
-              <w:t>today_date</w:t>
+              <w:t>today</w:t>
+            </w:r>
+            <w:proofErr w:type="gramEnd"/>
+            <w:r>
+              <w:rPr>
+                <w:rFonts w:ascii="Neue Hans Kendrick" w:hAnsi="Neue Hans Kendrick"/>
+                <w:lang w:val="en-US"/>
+              </w:rPr>
+              <w:t>_</w:t>
+            </w:r>
+            <w:proofErr w:type="gramStart"/>
+            <w:r>
+              <w:rPr>
+                <w:rFonts w:ascii="Neue Hans Kendrick" w:hAnsi="Neue Hans Kendrick"/>
+                <w:lang w:val="en-US"/>
+              </w:rPr>
+              <w:t>date</w:t>
             </w:r>
             <w:proofErr w:type="spellEnd"/>
             <w:r>
               <w:rPr>
+                <w:rFonts w:ascii="Neue Hans Kendrick" w:hAnsi="Neue Hans Kendrick"/>
                 <w:lang w:val="en-US"/>
               </w:rPr>
               <w:t>}}</w:t>
             </w:r>
+            <w:proofErr w:type="gramEnd"/>
           </w:p>
           <w:p>
             <w:pPr>
               <w:rPr>
+                <w:rFonts w:ascii="Neue Hans Kendrick" w:hAnsi="Neue Hans Kendrick"/>
                 <w:lang w:bidi="de-DE"/>
               </w:rPr>
             </w:pPr>
@@ -320,12 +422,14 @@
           <w:p>
             <w:pPr>
               <w:rPr>
+                <w:rFonts w:ascii="Neue Hans Kendrick" w:hAnsi="Neue Hans Kendrick"/>
                 <w:b/>
                 <w:lang w:val="en-US"/>
               </w:rPr>
             </w:pPr>
             <w:r>
               <w:rPr>
+                <w:rFonts w:ascii="Neue Hans Kendrick" w:hAnsi="Neue Hans Kendrick"/>
                 <w:b/>
                 <w:lang w:val="en-US"/>
               </w:rPr>
@@ -335,11 +439,13 @@
           <w:p>
             <w:pPr>
               <w:rPr>
+                <w:rFonts w:ascii="Neue Hans Kendrick" w:hAnsi="Neue Hans Kendrick"/>
                 <w:lang w:val="en-US"/>
               </w:rPr>
             </w:pPr>
             <w:r>
               <w:rPr>
+                <w:rFonts w:ascii="Neue Hans Kendrick" w:hAnsi="Neue Hans Kendrick"/>
                 <w:lang w:val="en-US"/>
               </w:rPr>
               <w:t>{{</w:t>
@@ -347,6 +453,7 @@
             <w:proofErr w:type="spellStart"/>
             <w:r>
               <w:rPr>
+                <w:rFonts w:ascii="Neue Hans Kendrick" w:hAnsi="Neue Hans Kendrick"/>
                 <w:lang w:val="en-US"/>
               </w:rPr>
               <w:t>contract_no</w:t>
@@ -354,20 +461,39 @@
             <w:proofErr w:type="spellEnd"/>
             <w:r>
               <w:rPr>
+                <w:rFonts w:ascii="Neue Hans Kendrick" w:hAnsi="Neue Hans Kendrick"/>
                 <w:lang w:val="en-US"/>
               </w:rPr>
-              <w:t xml:space="preserve">}} Estimate {{ </w:t>
+              <w:t xml:space="preserve">}} Estimate </w:t>
+            </w:r>
+            <w:proofErr w:type="gramStart"/>
+            <w:r>
+              <w:rPr>
+                <w:rFonts w:ascii="Neue Hans Kendrick" w:hAnsi="Neue Hans Kendrick"/>
+                <w:lang w:val="en-US"/>
+              </w:rPr>
+              <w:t xml:space="preserve">{{ </w:t>
             </w:r>
             <w:proofErr w:type="spellStart"/>
             <w:r>
               <w:rPr>
+                <w:rFonts w:ascii="Neue Hans Kendrick" w:hAnsi="Neue Hans Kendrick"/>
                 <w:lang w:val="en-US"/>
               </w:rPr>
-              <w:t>contract_name</w:t>
+              <w:t>contract</w:t>
+            </w:r>
+            <w:proofErr w:type="gramEnd"/>
+            <w:r>
+              <w:rPr>
+                <w:rFonts w:ascii="Neue Hans Kendrick" w:hAnsi="Neue Hans Kendrick"/>
+                <w:lang w:val="en-US"/>
+              </w:rPr>
+              <w:t>_name</w:t>
             </w:r>
             <w:proofErr w:type="spellEnd"/>
             <w:r>
               <w:rPr>
+                <w:rFonts w:ascii="Neue Hans Kendrick" w:hAnsi="Neue Hans Kendrick"/>
                 <w:lang w:val="en-US"/>
               </w:rPr>
               <w:t xml:space="preserve">}} </w:t>
@@ -376,11 +502,13 @@
           <w:p>
             <w:pPr>
               <w:rPr>
+                <w:rFonts w:ascii="Neue Hans Kendrick" w:hAnsi="Neue Hans Kendrick"/>
                 <w:lang w:val="en-US"/>
               </w:rPr>
             </w:pPr>
             <w:r>
               <w:rPr>
+                <w:rFonts w:ascii="Neue Hans Kendrick" w:hAnsi="Neue Hans Kendrick"/>
                 <w:lang w:val="en-US"/>
               </w:rPr>
               <w:t>For the project {{</w:t>
@@ -388,6 +516,7 @@
             <w:proofErr w:type="spellStart"/>
             <w:r>
               <w:rPr>
+                <w:rFonts w:ascii="Neue Hans Kendrick" w:hAnsi="Neue Hans Kendrick"/>
                 <w:lang w:val="en-US"/>
               </w:rPr>
               <w:t>project_no</w:t>
@@ -395,20 +524,39 @@
             <w:proofErr w:type="spellEnd"/>
             <w:r>
               <w:rPr>
+                <w:rFonts w:ascii="Neue Hans Kendrick" w:hAnsi="Neue Hans Kendrick"/>
                 <w:lang w:val="en-US"/>
               </w:rPr>
-              <w:t xml:space="preserve">}} - {{ </w:t>
+              <w:t xml:space="preserve">}} - </w:t>
+            </w:r>
+            <w:proofErr w:type="gramStart"/>
+            <w:r>
+              <w:rPr>
+                <w:rFonts w:ascii="Neue Hans Kendrick" w:hAnsi="Neue Hans Kendrick"/>
+                <w:lang w:val="en-US"/>
+              </w:rPr>
+              <w:t xml:space="preserve">{{ </w:t>
             </w:r>
             <w:proofErr w:type="spellStart"/>
             <w:r>
               <w:rPr>
+                <w:rFonts w:ascii="Neue Hans Kendrick" w:hAnsi="Neue Hans Kendrick"/>
                 <w:lang w:val="en-US"/>
               </w:rPr>
-              <w:t>project_name</w:t>
+              <w:t>project</w:t>
+            </w:r>
+            <w:proofErr w:type="gramEnd"/>
+            <w:r>
+              <w:rPr>
+                <w:rFonts w:ascii="Neue Hans Kendrick" w:hAnsi="Neue Hans Kendrick"/>
+                <w:lang w:val="en-US"/>
+              </w:rPr>
+              <w:t>_name</w:t>
             </w:r>
             <w:proofErr w:type="spellEnd"/>
             <w:r>
               <w:rPr>
+                <w:rFonts w:ascii="Neue Hans Kendrick" w:hAnsi="Neue Hans Kendrick"/>
                 <w:lang w:val="en-US"/>
               </w:rPr>
               <w:t>}}</w:t>
@@ -417,6 +565,7 @@
           <w:p>
             <w:pPr>
               <w:rPr>
+                <w:rFonts w:ascii="Neue Hans Kendrick" w:hAnsi="Neue Hans Kendrick"/>
                 <w:lang w:val="en-US"/>
               </w:rPr>
             </w:pPr>
@@ -435,12 +584,14 @@
           <w:p>
             <w:pPr>
               <w:rPr>
+                <w:rFonts w:ascii="Neue Hans Kendrick" w:hAnsi="Neue Hans Kendrick"/>
                 <w:b/>
                 <w:lang w:val="en-US"/>
               </w:rPr>
             </w:pPr>
             <w:r>
               <w:rPr>
+                <w:rFonts w:ascii="Neue Hans Kendrick" w:hAnsi="Neue Hans Kendrick"/>
                 <w:b/>
                 <w:lang w:val="en-US"/>
               </w:rPr>
@@ -450,11 +601,14 @@
           <w:p>
             <w:pPr>
               <w:rPr>
+                <w:rFonts w:ascii="Neue Hans Kendrick" w:hAnsi="Neue Hans Kendrick"/>
                 <w:lang w:val="en-US"/>
               </w:rPr>
             </w:pPr>
+            <w:proofErr w:type="gramStart"/>
             <w:r>
               <w:rPr>
+                <w:rFonts w:ascii="Neue Hans Kendrick" w:hAnsi="Neue Hans Kendrick"/>
                 <w:lang w:val="en-US"/>
               </w:rPr>
               <w:t xml:space="preserve">{{ </w:t>
@@ -462,13 +616,23 @@
             <w:proofErr w:type="spellStart"/>
             <w:r>
               <w:rPr>
+                <w:rFonts w:ascii="Neue Hans Kendrick" w:hAnsi="Neue Hans Kendrick"/>
                 <w:lang w:val="en-US"/>
               </w:rPr>
-              <w:t>project_no</w:t>
+              <w:t>project</w:t>
+            </w:r>
+            <w:proofErr w:type="gramEnd"/>
+            <w:r>
+              <w:rPr>
+                <w:rFonts w:ascii="Neue Hans Kendrick" w:hAnsi="Neue Hans Kendrick"/>
+                <w:lang w:val="en-US"/>
+              </w:rPr>
+              <w:t>_no</w:t>
             </w:r>
             <w:proofErr w:type="spellEnd"/>
             <w:r>
               <w:rPr>
+                <w:rFonts w:ascii="Neue Hans Kendrick" w:hAnsi="Neue Hans Kendrick"/>
                 <w:lang w:val="en-US"/>
               </w:rPr>
               <w:t>}}</w:t>
@@ -477,11 +641,14 @@
           <w:p>
             <w:pPr>
               <w:rPr>
+                <w:rFonts w:ascii="Neue Hans Kendrick" w:hAnsi="Neue Hans Kendrick"/>
                 <w:lang w:val="en-US"/>
               </w:rPr>
             </w:pPr>
+            <w:proofErr w:type="gramStart"/>
             <w:r>
               <w:rPr>
+                <w:rFonts w:ascii="Neue Hans Kendrick" w:hAnsi="Neue Hans Kendrick"/>
                 <w:lang w:val="en-US"/>
               </w:rPr>
               <w:t xml:space="preserve">{{ </w:t>
@@ -489,13 +656,23 @@
             <w:proofErr w:type="spellStart"/>
             <w:r>
               <w:rPr>
+                <w:rFonts w:ascii="Neue Hans Kendrick" w:hAnsi="Neue Hans Kendrick"/>
                 <w:lang w:val="en-US"/>
               </w:rPr>
-              <w:t>project_name</w:t>
+              <w:t>project</w:t>
+            </w:r>
+            <w:proofErr w:type="gramEnd"/>
+            <w:r>
+              <w:rPr>
+                <w:rFonts w:ascii="Neue Hans Kendrick" w:hAnsi="Neue Hans Kendrick"/>
+                <w:lang w:val="en-US"/>
+              </w:rPr>
+              <w:t>_name</w:t>
             </w:r>
             <w:proofErr w:type="spellEnd"/>
             <w:r>
               <w:rPr>
+                <w:rFonts w:ascii="Neue Hans Kendrick" w:hAnsi="Neue Hans Kendrick"/>
                 <w:lang w:val="en-US"/>
               </w:rPr>
               <w:t>}}</w:t>
@@ -504,11 +681,13 @@
           <w:p>
             <w:pPr>
               <w:rPr>
+                <w:rFonts w:ascii="Neue Hans Kendrick" w:hAnsi="Neue Hans Kendrick"/>
                 <w:lang w:val="en-US"/>
               </w:rPr>
             </w:pPr>
             <w:r>
               <w:rPr>
+                <w:rFonts w:ascii="Neue Hans Kendrick" w:hAnsi="Neue Hans Kendrick"/>
                 <w:lang w:val="en-US"/>
               </w:rPr>
               <w:t xml:space="preserve"> </w:t>
@@ -517,6 +696,7 @@
           <w:p>
             <w:pPr>
               <w:rPr>
+                <w:rFonts w:ascii="Neue Hans Kendrick" w:hAnsi="Neue Hans Kendrick"/>
                 <w:lang w:val="en-US"/>
               </w:rPr>
             </w:pPr>
@@ -524,12 +704,14 @@
           <w:p>
             <w:pPr>
               <w:rPr>
+                <w:rFonts w:ascii="Neue Hans Kendrick" w:hAnsi="Neue Hans Kendrick"/>
                 <w:b/>
                 <w:lang w:val="en-US"/>
               </w:rPr>
             </w:pPr>
             <w:r>
               <w:rPr>
+                <w:rFonts w:ascii="Neue Hans Kendrick" w:hAnsi="Neue Hans Kendrick"/>
                 <w:b/>
                 <w:lang w:val="en-US"/>
               </w:rPr>
@@ -539,11 +721,14 @@
           <w:p>
             <w:pPr>
               <w:rPr>
+                <w:rFonts w:ascii="Neue Hans Kendrick" w:hAnsi="Neue Hans Kendrick"/>
                 <w:lang w:val="en-US"/>
               </w:rPr>
             </w:pPr>
+            <w:proofErr w:type="gramStart"/>
             <w:r>
               <w:rPr>
+                <w:rFonts w:ascii="Neue Hans Kendrick" w:hAnsi="Neue Hans Kendrick"/>
                 <w:lang w:val="en-US"/>
               </w:rPr>
               <w:t xml:space="preserve">{{ </w:t>
@@ -551,13 +736,23 @@
             <w:proofErr w:type="spellStart"/>
             <w:r>
               <w:rPr>
+                <w:rFonts w:ascii="Neue Hans Kendrick" w:hAnsi="Neue Hans Kendrick"/>
                 <w:lang w:val="en-US"/>
               </w:rPr>
-              <w:t>valid_until</w:t>
+              <w:t>valid</w:t>
+            </w:r>
+            <w:proofErr w:type="gramEnd"/>
+            <w:r>
+              <w:rPr>
+                <w:rFonts w:ascii="Neue Hans Kendrick" w:hAnsi="Neue Hans Kendrick"/>
+                <w:lang w:val="en-US"/>
+              </w:rPr>
+              <w:t>_until</w:t>
             </w:r>
             <w:proofErr w:type="spellEnd"/>
             <w:r>
               <w:rPr>
+                <w:rFonts w:ascii="Neue Hans Kendrick" w:hAnsi="Neue Hans Kendrick"/>
                 <w:lang w:val="en-US"/>
               </w:rPr>
               <w:t>}}</w:t>
@@ -566,6 +761,7 @@
           <w:p>
             <w:pPr>
               <w:rPr>
+                <w:rFonts w:ascii="Neue Hans Kendrick" w:hAnsi="Neue Hans Kendrick"/>
                 <w:lang w:bidi="de-DE"/>
               </w:rPr>
             </w:pPr>
@@ -579,6 +775,7 @@
           <w:p>
             <w:pPr>
               <w:rPr>
+                <w:rFonts w:ascii="Neue Hans Kendrick" w:hAnsi="Neue Hans Kendrick"/>
                 <w:lang w:val="en-US"/>
               </w:rPr>
             </w:pPr>
@@ -586,11 +783,13 @@
           <w:p>
             <w:pPr>
               <w:rPr>
+                <w:rFonts w:ascii="Neue Hans Kendrick" w:hAnsi="Neue Hans Kendrick"/>
                 <w:lang w:val="en-US"/>
               </w:rPr>
             </w:pPr>
             <w:r>
               <w:rPr>
+                <w:rFonts w:ascii="Neue Hans Kendrick" w:hAnsi="Neue Hans Kendrick"/>
                 <w:lang w:val="en-US"/>
               </w:rPr>
               <w:t>Dear Sir or Madam,</w:t>
@@ -599,6 +798,7 @@
           <w:p>
             <w:pPr>
               <w:rPr>
+                <w:rFonts w:ascii="Neue Hans Kendrick" w:hAnsi="Neue Hans Kendrick"/>
                 <w:lang w:val="en-US"/>
               </w:rPr>
             </w:pPr>
@@ -606,11 +806,13 @@
           <w:p>
             <w:pPr>
               <w:rPr>
+                <w:rFonts w:ascii="Neue Hans Kendrick" w:hAnsi="Neue Hans Kendrick"/>
                 <w:lang w:val="en-US"/>
               </w:rPr>
             </w:pPr>
             <w:r>
               <w:rPr>
+                <w:rFonts w:ascii="Neue Hans Kendrick" w:hAnsi="Neue Hans Kendrick"/>
                 <w:lang w:val="en-US"/>
               </w:rPr>
               <w:t>Thank you very much for your interest in our offer. Attached you will find a detailed list of the services discussed.</w:t>
@@ -632,6 +834,7 @@
           <w:p>
             <w:pPr>
               <w:rPr>
+                <w:rFonts w:ascii="Neue Hans Kendrick" w:hAnsi="Neue Hans Kendrick"/>
                 <w:lang w:val="en-US" w:bidi="de-DE"/>
               </w:rPr>
             </w:pPr>
@@ -645,11 +848,13 @@
           <w:p>
             <w:pPr>
               <w:rPr>
+                <w:rFonts w:ascii="Neue Hans Kendrick" w:hAnsi="Neue Hans Kendrick"/>
                 <w:lang w:bidi="de-DE"/>
               </w:rPr>
             </w:pPr>
             <w:r>
               <w:rPr>
+                <w:rFonts w:ascii="Neue Hans Kendrick" w:hAnsi="Neue Hans Kendrick"/>
                 <w:lang w:bidi="de-DE"/>
               </w:rPr>
               <w:t>Total amount net</w:t>
@@ -663,6 +868,7 @@
           <w:p>
             <w:pPr>
               <w:rPr>
+                <w:rFonts w:ascii="Neue Hans Kendrick" w:hAnsi="Neue Hans Kendrick"/>
                 <w:lang w:bidi="de-DE"/>
               </w:rPr>
             </w:pPr>
@@ -675,12 +881,15 @@
           </w:tcPr>
           <w:p>
             <w:pPr>
-              <w:rPr>
+              <w:jc w:val="right"/>
+              <w:rPr>
+                <w:rFonts w:ascii="Neue Hans Kendrick" w:hAnsi="Neue Hans Kendrick"/>
                 <w:lang w:bidi="de-DE"/>
               </w:rPr>
             </w:pPr>
             <w:r>
               <w:rPr>
+                <w:rFonts w:ascii="Neue Hans Kendrick" w:hAnsi="Neue Hans Kendrick"/>
                 <w:lang w:bidi="de-DE"/>
               </w:rPr>
               <w:t>{{net_contract}} €</w:t>
@@ -694,6 +903,7 @@
           <w:p>
             <w:pPr>
               <w:rPr>
+                <w:rFonts w:ascii="Neue Hans Kendrick" w:hAnsi="Neue Hans Kendrick"/>
                 <w:lang w:bidi="de-DE"/>
               </w:rPr>
             </w:pPr>
@@ -714,6 +924,7 @@
           <w:p>
             <w:pPr>
               <w:rPr>
+                <w:rFonts w:ascii="Neue Hans Kendrick" w:hAnsi="Neue Hans Kendrick"/>
                 <w:lang w:bidi="de-DE"/>
               </w:rPr>
             </w:pPr>
@@ -727,11 +938,13 @@
           <w:p>
             <w:pPr>
               <w:rPr>
+                <w:rFonts w:ascii="Neue Hans Kendrick" w:hAnsi="Neue Hans Kendrick"/>
                 <w:lang w:bidi="de-DE"/>
               </w:rPr>
             </w:pPr>
             <w:r>
               <w:rPr>
+                <w:rFonts w:ascii="Neue Hans Kendrick" w:hAnsi="Neue Hans Kendrick"/>
                 <w:lang w:bidi="de-DE"/>
               </w:rPr>
               <w:t>VAT {{vat_percentage}}%</w:t>
@@ -745,6 +958,7 @@
           <w:p>
             <w:pPr>
               <w:rPr>
+                <w:rFonts w:ascii="Neue Hans Kendrick" w:hAnsi="Neue Hans Kendrick"/>
                 <w:lang w:bidi="de-DE"/>
               </w:rPr>
             </w:pPr>
@@ -757,12 +971,15 @@
           </w:tcPr>
           <w:p>
             <w:pPr>
-              <w:rPr>
+              <w:jc w:val="right"/>
+              <w:rPr>
+                <w:rFonts w:ascii="Neue Hans Kendrick" w:hAnsi="Neue Hans Kendrick"/>
                 <w:lang w:bidi="de-DE"/>
               </w:rPr>
             </w:pPr>
             <w:r>
               <w:rPr>
+                <w:rFonts w:ascii="Neue Hans Kendrick" w:hAnsi="Neue Hans Kendrick"/>
                 <w:lang w:bidi="de-DE"/>
               </w:rPr>
               <w:t>{{tax}} €</w:t>
@@ -776,6 +993,7 @@
           <w:p>
             <w:pPr>
               <w:rPr>
+                <w:rFonts w:ascii="Neue Hans Kendrick" w:hAnsi="Neue Hans Kendrick"/>
                 <w:lang w:bidi="de-DE"/>
               </w:rPr>
             </w:pPr>
@@ -796,6 +1014,7 @@
           <w:p>
             <w:pPr>
               <w:rPr>
+                <w:rFonts w:ascii="Neue Hans Kendrick" w:hAnsi="Neue Hans Kendrick"/>
                 <w:lang w:bidi="de-DE"/>
               </w:rPr>
             </w:pPr>
@@ -808,6 +1027,7 @@
           <w:p>
             <w:pPr>
               <w:rPr>
+                <w:rFonts w:ascii="Neue Hans Kendrick" w:hAnsi="Neue Hans Kendrick"/>
                 <w:lang w:bidi="de-DE"/>
               </w:rPr>
             </w:pPr>
@@ -820,6 +1040,7 @@
           <w:p>
             <w:pPr>
               <w:rPr>
+                <w:rFonts w:ascii="Neue Hans Kendrick" w:hAnsi="Neue Hans Kendrick"/>
                 <w:lang w:bidi="de-DE"/>
               </w:rPr>
             </w:pPr>
@@ -831,7 +1052,9 @@
           </w:tcPr>
           <w:p>
             <w:pPr>
-              <w:rPr>
+              <w:jc w:val="right"/>
+              <w:rPr>
+                <w:rFonts w:ascii="Neue Hans Kendrick" w:hAnsi="Neue Hans Kendrick"/>
                 <w:lang w:bidi="de-DE"/>
               </w:rPr>
             </w:pPr>
@@ -844,6 +1067,7 @@
           <w:p>
             <w:pPr>
               <w:rPr>
+                <w:rFonts w:ascii="Neue Hans Kendrick" w:hAnsi="Neue Hans Kendrick"/>
                 <w:lang w:bidi="de-DE"/>
               </w:rPr>
             </w:pPr>
@@ -864,6 +1088,7 @@
           <w:p>
             <w:pPr>
               <w:rPr>
+                <w:rFonts w:ascii="Neue Hans Kendrick" w:hAnsi="Neue Hans Kendrick"/>
                 <w:lang w:bidi="de-DE"/>
               </w:rPr>
             </w:pPr>
@@ -877,11 +1102,13 @@
           <w:p>
             <w:pPr>
               <w:rPr>
+                <w:rFonts w:ascii="Neue Hans Kendrick" w:hAnsi="Neue Hans Kendrick"/>
                 <w:lang w:bidi="de-DE"/>
               </w:rPr>
             </w:pPr>
             <w:r>
               <w:rPr>
+                <w:rFonts w:ascii="Neue Hans Kendrick" w:hAnsi="Neue Hans Kendrick"/>
                 <w:lang w:bidi="de-DE"/>
               </w:rPr>
               <w:t>Total amount gross</w:t>
@@ -895,6 +1122,7 @@
           <w:p>
             <w:pPr>
               <w:rPr>
+                <w:rFonts w:ascii="Neue Hans Kendrick" w:hAnsi="Neue Hans Kendrick"/>
                 <w:lang w:bidi="de-DE"/>
               </w:rPr>
             </w:pPr>
@@ -907,12 +1135,15 @@
           </w:tcPr>
           <w:p>
             <w:pPr>
-              <w:rPr>
+              <w:jc w:val="right"/>
+              <w:rPr>
+                <w:rFonts w:ascii="Neue Hans Kendrick" w:hAnsi="Neue Hans Kendrick"/>
                 <w:lang w:bidi="de-DE"/>
               </w:rPr>
             </w:pPr>
             <w:r>
               <w:rPr>
+                <w:rFonts w:ascii="Neue Hans Kendrick" w:hAnsi="Neue Hans Kendrick"/>
                 <w:lang w:bidi="de-DE"/>
               </w:rPr>
               <w:t>{{gross_contract}} €</w:t>
@@ -926,6 +1157,7 @@
           <w:p>
             <w:pPr>
               <w:rPr>
+                <w:rFonts w:ascii="Neue Hans Kendrick" w:hAnsi="Neue Hans Kendrick"/>
                 <w:lang w:bidi="de-DE"/>
               </w:rPr>
             </w:pPr>
@@ -946,6 +1178,7 @@
           <w:p>
             <w:pPr>
               <w:rPr>
+                <w:rFonts w:ascii="Neue Hans Kendrick" w:hAnsi="Neue Hans Kendrick"/>
                 <w:lang w:bidi="de-DE"/>
               </w:rPr>
             </w:pPr>
@@ -958,6 +1191,7 @@
           <w:p>
             <w:pPr>
               <w:rPr>
+                <w:rFonts w:ascii="Neue Hans Kendrick" w:hAnsi="Neue Hans Kendrick"/>
                 <w:lang w:bidi="de-DE"/>
               </w:rPr>
             </w:pPr>
@@ -970,6 +1204,7 @@
           <w:p>
             <w:pPr>
               <w:rPr>
+                <w:rFonts w:ascii="Neue Hans Kendrick" w:hAnsi="Neue Hans Kendrick"/>
                 <w:lang w:bidi="de-DE"/>
               </w:rPr>
             </w:pPr>
@@ -982,6 +1217,7 @@
           <w:p>
             <w:pPr>
               <w:rPr>
+                <w:rFonts w:ascii="Neue Hans Kendrick" w:hAnsi="Neue Hans Kendrick"/>
                 <w:lang w:bidi="de-DE"/>
               </w:rPr>
             </w:pPr>
@@ -994,6 +1230,7 @@
           <w:p>
             <w:pPr>
               <w:rPr>
+                <w:rFonts w:ascii="Neue Hans Kendrick" w:hAnsi="Neue Hans Kendrick"/>
                 <w:lang w:bidi="de-DE"/>
               </w:rPr>
             </w:pPr>
@@ -1008,6 +1245,7 @@
           <w:p>
             <w:pPr>
               <w:rPr>
+                <w:rFonts w:ascii="Neue Hans Kendrick" w:hAnsi="Neue Hans Kendrick"/>
                 <w:b/>
                 <w:lang w:bidi="de-DE"/>
               </w:rPr>
@@ -1022,11 +1260,13 @@
           <w:p>
             <w:pPr>
               <w:rPr>
+                <w:rFonts w:ascii="Neue Hans Kendrick" w:hAnsi="Neue Hans Kendrick"/>
                 <w:lang w:val="en-US"/>
               </w:rPr>
             </w:pPr>
             <w:r>
               <w:rPr>
+                <w:rFonts w:ascii="Neue Hans Kendrick" w:hAnsi="Neue Hans Kendrick"/>
                 <w:lang w:val="en-US"/>
               </w:rPr>
               <w:t>We hope our offer meets your expectations and we are available for any questions you may have. The commissioning will only take place upon the conclusion of an architectural contract.</w:t>
@@ -1035,6 +1275,7 @@
           <w:p>
             <w:pPr>
               <w:rPr>
+                <w:rFonts w:ascii="Neue Hans Kendrick" w:hAnsi="Neue Hans Kendrick"/>
                 <w:lang w:val="en-US"/>
               </w:rPr>
             </w:pPr>
@@ -1042,6 +1283,7 @@
           <w:p>
             <w:pPr>
               <w:rPr>
+                <w:rFonts w:ascii="Neue Hans Kendrick" w:hAnsi="Neue Hans Kendrick"/>
                 <w:lang w:val="en-US"/>
               </w:rPr>
             </w:pPr>
@@ -1049,6 +1291,7 @@
           <w:p>
             <w:pPr>
               <w:rPr>
+                <w:rFonts w:ascii="Neue Hans Kendrick" w:hAnsi="Neue Hans Kendrick"/>
                 <w:lang w:val="en-US"/>
               </w:rPr>
             </w:pPr>
@@ -1063,6 +1306,7 @@
           <w:p>
             <w:pPr>
               <w:rPr>
+                <w:rFonts w:ascii="Neue Hans Kendrick" w:hAnsi="Neue Hans Kendrick"/>
                 <w:lang w:val="en-US"/>
               </w:rPr>
             </w:pPr>
@@ -1070,6 +1314,7 @@
           <w:p>
             <w:pPr>
               <w:rPr>
+                <w:rFonts w:ascii="Neue Hans Kendrick" w:hAnsi="Neue Hans Kendrick"/>
                 <w:lang w:val="en-US"/>
               </w:rPr>
             </w:pPr>
@@ -1077,6 +1322,7 @@
           <w:p>
             <w:pPr>
               <w:rPr>
+                <w:rFonts w:ascii="Neue Hans Kendrick" w:hAnsi="Neue Hans Kendrick"/>
                 <w:lang w:val="en-US"/>
               </w:rPr>
             </w:pPr>
@@ -1091,11 +1337,13 @@
           <w:p>
             <w:pPr>
               <w:rPr>
+                <w:rFonts w:ascii="Neue Hans Kendrick" w:hAnsi="Neue Hans Kendrick"/>
                 <w:lang w:bidi="de-DE"/>
               </w:rPr>
             </w:pPr>
             <w:r>
               <w:rPr>
+                <w:rFonts w:ascii="Neue Hans Kendrick" w:hAnsi="Neue Hans Kendrick"/>
                 <w:lang w:bidi="de-DE"/>
               </w:rPr>
               <w:t>Sincerely</w:t>
@@ -1104,6 +1352,7 @@
           <w:p>
             <w:pPr>
               <w:rPr>
+                <w:rFonts w:ascii="Neue Hans Kendrick" w:hAnsi="Neue Hans Kendrick"/>
                 <w:lang w:bidi="de-DE"/>
               </w:rPr>
             </w:pPr>
@@ -1111,6 +1360,7 @@
           <w:p>
             <w:pPr>
               <w:rPr>
+                <w:rFonts w:ascii="Neue Hans Kendrick" w:hAnsi="Neue Hans Kendrick"/>
                 <w:lang w:bidi="de-DE"/>
               </w:rPr>
             </w:pPr>
@@ -1118,6 +1368,7 @@
           <w:p>
             <w:pPr>
               <w:rPr>
+                <w:rFonts w:ascii="Neue Hans Kendrick" w:hAnsi="Neue Hans Kendrick"/>
                 <w:lang w:bidi="de-DE"/>
               </w:rPr>
             </w:pPr>
@@ -1125,11 +1376,13 @@
           <w:p>
             <w:pPr>
               <w:rPr>
+                <w:rFonts w:ascii="Neue Hans Kendrick" w:hAnsi="Neue Hans Kendrick"/>
                 <w:lang w:bidi="de-DE"/>
               </w:rPr>
             </w:pPr>
             <w:r>
               <w:rPr>
+                <w:rFonts w:ascii="Neue Hans Kendrick" w:hAnsi="Neue Hans Kendrick"/>
                 <w:lang w:bidi="de-DE"/>
               </w:rPr>
               <w:t>Benjamin Koziczinski</w:t>
@@ -1138,11 +1391,13 @@
           <w:p>
             <w:pPr>
               <w:rPr>
+                <w:rFonts w:ascii="Neue Hans Kendrick" w:hAnsi="Neue Hans Kendrick"/>
                 <w:lang w:bidi="de-DE"/>
               </w:rPr>
             </w:pPr>
             <w:r>
               <w:rPr>
+                <w:rFonts w:ascii="Neue Hans Kendrick" w:hAnsi="Neue Hans Kendrick"/>
                 <w:lang w:bidi="de-DE"/>
               </w:rPr>
               <w:t xml:space="preserve"> </w:t>
@@ -1158,6 +1413,7 @@
           <w:p>
             <w:pPr>
               <w:rPr>
+                <w:rFonts w:ascii="Neue Hans Kendrick" w:hAnsi="Neue Hans Kendrick"/>
                 <w:lang w:bidi="de-DE"/>
               </w:rPr>
             </w:pPr>
@@ -1174,6 +1430,7 @@
           <w:p>
             <w:pPr>
               <w:rPr>
+                <w:rFonts w:ascii="Neue Hans Kendrick" w:hAnsi="Neue Hans Kendrick"/>
                 <w:lang w:bidi="de-DE"/>
               </w:rPr>
             </w:pPr>
@@ -1188,6 +1445,7 @@
           <w:p>
             <w:pPr>
               <w:rPr>
+                <w:rFonts w:ascii="Neue Hans Kendrick" w:hAnsi="Neue Hans Kendrick"/>
                 <w:lang w:bidi="de-DE"/>
               </w:rPr>
             </w:pPr>
@@ -1204,6 +1462,7 @@
           <w:p>
             <w:pPr>
               <w:rPr>
+                <w:rFonts w:ascii="Neue Hans Kendrick" w:hAnsi="Neue Hans Kendrick"/>
                 <w:lang w:bidi="de-DE"/>
               </w:rPr>
             </w:pPr>
@@ -1214,6 +1473,7 @@
     <w:p>
       <w:pPr>
         <w:rPr>
+          <w:rFonts w:ascii="Neue Hans Kendrick" w:hAnsi="Neue Hans Kendrick"/>
           <w:lang w:bidi="de-DE"/>
         </w:rPr>
       </w:pPr>
@@ -1221,97 +1481,7 @@
     <w:p>
       <w:pPr>
         <w:rPr>
-          <w:lang w:bidi="de-DE"/>
-        </w:rPr>
-      </w:pPr>
-    </w:p>
-    <w:p>
-      <w:pPr>
-        <w:rPr>
-          <w:lang w:bidi="de-DE"/>
-        </w:rPr>
-      </w:pPr>
-    </w:p>
-    <w:p>
-      <w:pPr>
-        <w:rPr>
-          <w:lang w:bidi="de-DE"/>
-        </w:rPr>
-      </w:pPr>
-    </w:p>
-    <w:p>
-      <w:pPr>
-        <w:rPr>
-          <w:lang w:bidi="de-DE"/>
-        </w:rPr>
-      </w:pPr>
-    </w:p>
-    <w:p>
-      <w:pPr>
-        <w:rPr>
-          <w:lang w:bidi="de-DE"/>
-        </w:rPr>
-      </w:pPr>
-    </w:p>
-    <w:p>
-      <w:pPr>
-        <w:rPr>
-          <w:lang w:bidi="de-DE"/>
-        </w:rPr>
-      </w:pPr>
-    </w:p>
-    <w:p>
-      <w:pPr>
-        <w:rPr>
-          <w:lang w:bidi="de-DE"/>
-        </w:rPr>
-      </w:pPr>
-    </w:p>
-    <w:p>
-      <w:pPr>
-        <w:rPr>
-          <w:lang w:bidi="de-DE"/>
-        </w:rPr>
-      </w:pPr>
-    </w:p>
-    <w:p>
-      <w:pPr>
-        <w:rPr>
-          <w:lang w:bidi="de-DE"/>
-        </w:rPr>
-      </w:pPr>
-    </w:p>
-    <w:p>
-      <w:pPr>
-        <w:rPr>
-          <w:lang w:bidi="de-DE"/>
-        </w:rPr>
-      </w:pPr>
-    </w:p>
-    <w:p>
-      <w:pPr>
-        <w:rPr>
-          <w:lang w:bidi="de-DE"/>
-        </w:rPr>
-      </w:pPr>
-    </w:p>
-    <w:p>
-      <w:pPr>
-        <w:rPr>
-          <w:lang w:bidi="de-DE"/>
-        </w:rPr>
-      </w:pPr>
-    </w:p>
-    <w:p>
-      <w:pPr>
-        <w:rPr>
-          <w:lang w:bidi="de-DE"/>
-        </w:rPr>
-      </w:pPr>
-    </w:p>
-    <w:p>
-      <w:pPr>
-        <w:rPr>
+          <w:rFonts w:ascii="Neue Hans Kendrick" w:hAnsi="Neue Hans Kendrick"/>
           <w:lang w:bidi="de-DE"/>
         </w:rPr>
       </w:pPr>
@@ -1337,11 +1507,6 @@
         </w:tabs>
         <w:spacing w:line="240" w:lineRule="atLeast"/>
         <w:rPr>
-          <w:lang w:val="en-US" w:bidi="de-DE"/>
-        </w:rPr>
-      </w:pPr>
-      <w:r>
-        <w:rPr>
           <w:rFonts w:ascii="Neue Hans Kendrick" w:eastAsia="Neue Hans Kendrick Light" w:hAnsi="Neue Hans Kendrick" w:cs="Neue Hans Kendrick Light"/>
           <w:b/>
           <w:color w:val="000000"/>
@@ -1349,9 +1514,7 @@
           <w:u w:val="single"/>
           <w:lang w:val="en-US" w:eastAsia="de-DE" w:bidi="de-DE"/>
         </w:rPr>
-        <w:t xml:space="preserve">{% if </w:t>
-      </w:r>
-      <w:proofErr w:type="spellStart"/>
+      </w:pPr>
       <w:r>
         <w:rPr>
           <w:rFonts w:ascii="Neue Hans Kendrick" w:eastAsia="Neue Hans Kendrick Light" w:hAnsi="Neue Hans Kendrick" w:cs="Neue Hans Kendrick Light"/>
@@ -1361,9 +1524,9 @@
           <w:u w:val="single"/>
           <w:lang w:val="en-US" w:eastAsia="de-DE" w:bidi="de-DE"/>
         </w:rPr>
-        <w:t>include_scope_of_work</w:t>
-      </w:r>
-      <w:proofErr w:type="spellEnd"/>
+        <w:t xml:space="preserve">{% if </w:t>
+      </w:r>
+      <w:proofErr w:type="spellStart"/>
       <w:r>
         <w:rPr>
           <w:rFonts w:ascii="Neue Hans Kendrick" w:eastAsia="Neue Hans Kendrick Light" w:hAnsi="Neue Hans Kendrick" w:cs="Neue Hans Kendrick Light"/>
@@ -1373,8 +1536,9 @@
           <w:u w:val="single"/>
           <w:lang w:val="en-US" w:eastAsia="de-DE" w:bidi="de-DE"/>
         </w:rPr>
-        <w:t xml:space="preserve"> == ‘on</w:t>
-      </w:r>
+        <w:t>include_scope_of_work</w:t>
+      </w:r>
+      <w:proofErr w:type="spellEnd"/>
       <w:r>
         <w:rPr>
           <w:rFonts w:ascii="Neue Hans Kendrick" w:eastAsia="Neue Hans Kendrick Light" w:hAnsi="Neue Hans Kendrick" w:cs="Neue Hans Kendrick Light"/>
@@ -1384,8 +1548,9 @@
           <w:u w:val="single"/>
           <w:lang w:val="en-US" w:eastAsia="de-DE" w:bidi="de-DE"/>
         </w:rPr>
-        <w:t xml:space="preserve">’ </w:t>
-      </w:r>
+        <w:t xml:space="preserve"> == ‘on</w:t>
+      </w:r>
+      <w:proofErr w:type="gramStart"/>
       <w:r>
         <w:rPr>
           <w:rFonts w:ascii="Neue Hans Kendrick" w:eastAsia="Neue Hans Kendrick Light" w:hAnsi="Neue Hans Kendrick" w:cs="Neue Hans Kendrick Light"/>
@@ -1395,18 +1560,55 @@
           <w:u w:val="single"/>
           <w:lang w:val="en-US" w:eastAsia="de-DE" w:bidi="de-DE"/>
         </w:rPr>
-        <w:t>%}</w:t>
-      </w:r>
-    </w:p>
-    <w:p>
-      <w:pPr>
-        <w:pStyle w:val="Heading1"/>
-        <w:numPr>
-          <w:ilvl w:val="0"/>
-          <w:numId w:val="0"/>
-        </w:numPr>
-        <w:ind w:left="2124"/>
-        <w:rPr>
+        <w:t>’ %}</w:t>
+      </w:r>
+      <w:proofErr w:type="gramEnd"/>
+    </w:p>
+    <w:p>
+      <w:pPr>
+        <w:rPr>
+          <w:rFonts w:ascii="Neue Hans Kendrick" w:eastAsia="Neue Hans Kendrick Light" w:hAnsi="Neue Hans Kendrick" w:cs="Neue Hans Kendrick Light"/>
+          <w:b/>
+          <w:color w:val="000000"/>
+          <w:sz w:val="18"/>
+          <w:u w:val="single"/>
+          <w:lang w:val="en-US" w:eastAsia="de-DE" w:bidi="de-DE"/>
+        </w:rPr>
+      </w:pPr>
+      <w:r>
+        <w:rPr>
+          <w:rFonts w:ascii="Neue Hans Kendrick" w:eastAsia="Neue Hans Kendrick Light" w:hAnsi="Neue Hans Kendrick" w:cs="Neue Hans Kendrick Light"/>
+          <w:b/>
+          <w:color w:val="000000"/>
+          <w:sz w:val="18"/>
+          <w:u w:val="single"/>
+          <w:lang w:val="en-US" w:eastAsia="de-DE" w:bidi="de-DE"/>
+        </w:rPr>
+        <w:br w:type="page"/>
+      </w:r>
+    </w:p>
+    <w:p>
+      <w:pPr>
+        <w:widowControl w:val="0"/>
+        <w:tabs>
+          <w:tab w:val="decimal" w:pos="6236"/>
+          <w:tab w:val="right" w:pos="9524"/>
+          <w:tab w:val="left" w:pos="10080"/>
+          <w:tab w:val="left" w:pos="10800"/>
+          <w:tab w:val="left" w:pos="11520"/>
+          <w:tab w:val="left" w:pos="12240"/>
+          <w:tab w:val="left" w:pos="12960"/>
+          <w:tab w:val="left" w:pos="13680"/>
+          <w:tab w:val="left" w:pos="14400"/>
+          <w:tab w:val="left" w:pos="15120"/>
+          <w:tab w:val="left" w:pos="15840"/>
+          <w:tab w:val="left" w:pos="16560"/>
+          <w:tab w:val="left" w:pos="17280"/>
+          <w:tab w:val="left" w:pos="18000"/>
+        </w:tabs>
+        <w:spacing w:line="240" w:lineRule="atLeast"/>
+        <w:rPr>
+          <w:rFonts w:ascii="Neue Hans Kendrick" w:hAnsi="Neue Hans Kendrick"/>
           <w:b/>
           <w:bCs/>
           <w:sz w:val="18"/>
@@ -1417,12 +1619,7 @@
       </w:pPr>
       <w:r>
         <w:rPr>
-          <w:lang w:val="en-US" w:bidi="de-DE"/>
-        </w:rPr>
-        <w:br w:type="page"/>
-      </w:r>
-      <w:r>
-        <w:rPr>
+          <w:rFonts w:ascii="Neue Hans Kendrick" w:hAnsi="Neue Hans Kendrick"/>
           <w:lang w:val="en-US" w:bidi="de-DE"/>
         </w:rPr>
         <w:lastRenderedPageBreak/>
@@ -1456,7 +1653,7 @@
           <w:color w:val="000000"/>
           <w:sz w:val="18"/>
           <w:szCs w:val="18"/>
-          <w:lang w:eastAsia="de-DE" w:bidi="de-DE"/>
+          <w:lang w:val="en-US" w:eastAsia="de-DE" w:bidi="de-DE"/>
         </w:rPr>
       </w:pPr>
       <w:r>
@@ -1466,7 +1663,7 @@
           <w:color w:val="000000"/>
           <w:sz w:val="18"/>
           <w:szCs w:val="18"/>
-          <w:lang w:eastAsia="de-DE" w:bidi="de-DE"/>
+          <w:lang w:val="en-US" w:eastAsia="de-DE" w:bidi="de-DE"/>
         </w:rPr>
         <w:t>[[SCOPE_OF_WORK]]</w:t>
       </w:r>
@@ -1476,7 +1673,7 @@
         <w:rPr>
           <w:rFonts w:ascii="Neue Hans Kendrick" w:eastAsia="Neue Hans Kendrick Light" w:hAnsi="Neue Hans Kendrick" w:cs="Neue Hans Kendrick Light"/>
           <w:sz w:val="20"/>
-          <w:lang w:eastAsia="de-DE" w:bidi="de-DE"/>
+          <w:lang w:val="en-US" w:eastAsia="de-DE" w:bidi="de-DE"/>
         </w:rPr>
       </w:pPr>
     </w:p>
@@ -1504,7 +1701,7 @@
           <w:rFonts w:ascii="Neue Hans Kendrick" w:eastAsia="Neue Hans Kendrick Light" w:hAnsi="Neue Hans Kendrick" w:cs="Neue Hans Kendrick Light"/>
           <w:b/>
           <w:sz w:val="18"/>
-          <w:lang w:eastAsia="de-DE" w:bidi="de-DE"/>
+          <w:lang w:val="en-US" w:eastAsia="de-DE" w:bidi="de-DE"/>
         </w:rPr>
       </w:pPr>
       <w:r>
@@ -1512,7 +1709,7 @@
           <w:rFonts w:ascii="Neue Hans Kendrick" w:eastAsia="Neue Hans Kendrick Light" w:hAnsi="Neue Hans Kendrick" w:cs="Neue Hans Kendrick Light"/>
           <w:b/>
           <w:sz w:val="18"/>
-          <w:lang w:eastAsia="de-DE" w:bidi="de-DE"/>
+          <w:lang w:val="en-US" w:eastAsia="de-DE" w:bidi="de-DE"/>
         </w:rPr>
         <w:t>{% endif %}</w:t>
       </w:r>
@@ -1524,7 +1721,7 @@
           <w:b/>
           <w:sz w:val="18"/>
           <w:u w:val="single"/>
-          <w:lang w:eastAsia="de-DE" w:bidi="de-DE"/>
+          <w:lang w:val="en-US" w:eastAsia="de-DE" w:bidi="de-DE"/>
         </w:rPr>
       </w:pPr>
       <w:r>
@@ -1533,7 +1730,7 @@
           <w:b/>
           <w:sz w:val="18"/>
           <w:u w:val="single"/>
-          <w:lang w:eastAsia="de-DE" w:bidi="de-DE"/>
+          <w:lang w:val="en-US" w:eastAsia="de-DE" w:bidi="de-DE"/>
         </w:rPr>
         <w:br w:type="page"/>
       </w:r>
@@ -1542,21 +1739,23 @@
       <w:pPr>
         <w:jc w:val="both"/>
         <w:rPr>
+          <w:rFonts w:ascii="Neue Hans Kendrick" w:hAnsi="Neue Hans Kendrick"/>
           <w:b/>
           <w:sz w:val="18"/>
           <w:szCs w:val="18"/>
           <w:u w:val="single"/>
-          <w:lang w:bidi="de-DE"/>
+          <w:lang w:val="en-US" w:bidi="de-DE"/>
         </w:rPr>
       </w:pPr>
       <w:bookmarkStart w:id="0" w:name="_Hlk173919112"/>
       <w:r>
         <w:rPr>
+          <w:rFonts w:ascii="Neue Hans Kendrick" w:hAnsi="Neue Hans Kendrick"/>
           <w:b/>
           <w:sz w:val="18"/>
           <w:szCs w:val="18"/>
           <w:u w:val="single"/>
-          <w:lang w:bidi="de-DE"/>
+          <w:lang w:val="en-US" w:bidi="de-DE"/>
         </w:rPr>
         <w:lastRenderedPageBreak/>
         <w:t xml:space="preserve">Calculation of services  </w:t>
@@ -1567,11 +1766,12 @@
       <w:pPr>
         <w:jc w:val="both"/>
         <w:rPr>
+          <w:rFonts w:ascii="Neue Hans Kendrick" w:hAnsi="Neue Hans Kendrick"/>
           <w:b/>
           <w:sz w:val="18"/>
           <w:szCs w:val="18"/>
           <w:u w:val="single"/>
-          <w:lang w:bidi="de-DE"/>
+          <w:lang w:val="en-US" w:bidi="de-DE"/>
         </w:rPr>
       </w:pPr>
     </w:p>
@@ -1606,6 +1806,7 @@
           <w:p>
             <w:pPr>
               <w:rPr>
+                <w:rFonts w:ascii="Neue Hans Kendrick" w:hAnsi="Neue Hans Kendrick"/>
                 <w:b/>
                 <w:sz w:val="18"/>
                 <w:szCs w:val="18"/>
@@ -1614,6 +1815,7 @@
             </w:pPr>
             <w:r>
               <w:rPr>
+                <w:rFonts w:ascii="Neue Hans Kendrick" w:hAnsi="Neue Hans Kendrick"/>
                 <w:b/>
                 <w:sz w:val="18"/>
                 <w:szCs w:val="18"/>
@@ -1632,6 +1834,7 @@
           <w:p>
             <w:pPr>
               <w:rPr>
+                <w:rFonts w:ascii="Neue Hans Kendrick" w:hAnsi="Neue Hans Kendrick"/>
                 <w:b/>
                 <w:sz w:val="18"/>
                 <w:szCs w:val="18"/>
@@ -1640,6 +1843,7 @@
             </w:pPr>
             <w:r>
               <w:rPr>
+                <w:rFonts w:ascii="Neue Hans Kendrick" w:hAnsi="Neue Hans Kendrick"/>
                 <w:b/>
                 <w:sz w:val="18"/>
                 <w:szCs w:val="18"/>
@@ -1658,6 +1862,7 @@
           <w:p>
             <w:pPr>
               <w:rPr>
+                <w:rFonts w:ascii="Neue Hans Kendrick" w:hAnsi="Neue Hans Kendrick"/>
                 <w:b/>
                 <w:sz w:val="18"/>
                 <w:szCs w:val="18"/>
@@ -1666,6 +1871,7 @@
             </w:pPr>
             <w:r>
               <w:rPr>
+                <w:rFonts w:ascii="Neue Hans Kendrick" w:hAnsi="Neue Hans Kendrick"/>
                 <w:b/>
                 <w:sz w:val="18"/>
                 <w:szCs w:val="18"/>
@@ -1684,6 +1890,7 @@
           <w:p>
             <w:pPr>
               <w:rPr>
+                <w:rFonts w:ascii="Neue Hans Kendrick" w:hAnsi="Neue Hans Kendrick"/>
                 <w:b/>
                 <w:sz w:val="18"/>
                 <w:szCs w:val="18"/>
@@ -1692,6 +1899,7 @@
             </w:pPr>
             <w:r>
               <w:rPr>
+                <w:rFonts w:ascii="Neue Hans Kendrick" w:hAnsi="Neue Hans Kendrick"/>
                 <w:b/>
                 <w:sz w:val="18"/>
                 <w:szCs w:val="18"/>
@@ -1710,6 +1918,7 @@
           <w:p>
             <w:pPr>
               <w:rPr>
+                <w:rFonts w:ascii="Neue Hans Kendrick" w:hAnsi="Neue Hans Kendrick"/>
                 <w:b/>
                 <w:sz w:val="18"/>
                 <w:szCs w:val="18"/>
@@ -1718,6 +1927,7 @@
             </w:pPr>
             <w:r>
               <w:rPr>
+                <w:rFonts w:ascii="Neue Hans Kendrick" w:hAnsi="Neue Hans Kendrick"/>
                 <w:b/>
                 <w:sz w:val="18"/>
                 <w:szCs w:val="18"/>
@@ -1732,6 +1942,7 @@
     <w:p>
       <w:pPr>
         <w:rPr>
+          <w:rFonts w:ascii="Neue Hans Kendrick" w:hAnsi="Neue Hans Kendrick"/>
           <w:sz w:val="2"/>
           <w:szCs w:val="8"/>
           <w:lang w:val="en-US"/>
@@ -1739,6 +1950,7 @@
       </w:pPr>
       <w:r>
         <w:rPr>
+          <w:rFonts w:ascii="Neue Hans Kendrick" w:hAnsi="Neue Hans Kendrick"/>
           <w:sz w:val="2"/>
           <w:szCs w:val="8"/>
           <w:lang w:val="en-US"/>
@@ -1748,21 +1960,34 @@
       <w:proofErr w:type="spellStart"/>
       <w:r>
         <w:rPr>
+          <w:rFonts w:ascii="Neue Hans Kendrick" w:hAnsi="Neue Hans Kendrick"/>
           <w:sz w:val="2"/>
           <w:szCs w:val="8"/>
           <w:lang w:val="en-US"/>
         </w:rPr>
-        <w:t>contract_sections</w:t>
-      </w:r>
-      <w:proofErr w:type="spellEnd"/>
-      <w:r>
-        <w:rPr>
+        <w:t>contract_</w:t>
+      </w:r>
+      <w:proofErr w:type="gramStart"/>
+      <w:r>
+        <w:rPr>
+          <w:rFonts w:ascii="Neue Hans Kendrick" w:hAnsi="Neue Hans Kendrick"/>
           <w:sz w:val="2"/>
           <w:szCs w:val="8"/>
           <w:lang w:val="en-US"/>
         </w:rPr>
+        <w:t>sections</w:t>
+      </w:r>
+      <w:proofErr w:type="spellEnd"/>
+      <w:r>
+        <w:rPr>
+          <w:rFonts w:ascii="Neue Hans Kendrick" w:hAnsi="Neue Hans Kendrick"/>
+          <w:sz w:val="2"/>
+          <w:szCs w:val="8"/>
+          <w:lang w:val="en-US"/>
+        </w:rPr>
         <w:t xml:space="preserve"> %}</w:t>
       </w:r>
+      <w:proofErr w:type="gramEnd"/>
     </w:p>
     <w:tbl>
       <w:tblPr>
@@ -1792,6 +2017,7 @@
           <w:p>
             <w:pPr>
               <w:rPr>
+                <w:rFonts w:ascii="Neue Hans Kendrick" w:hAnsi="Neue Hans Kendrick"/>
                 <w:sz w:val="18"/>
                 <w:szCs w:val="18"/>
                 <w:lang w:val="en-US"/>
@@ -1799,6 +2025,7 @@
             </w:pPr>
             <w:r>
               <w:rPr>
+                <w:rFonts w:ascii="Neue Hans Kendrick" w:hAnsi="Neue Hans Kendrick"/>
                 <w:sz w:val="18"/>
                 <w:szCs w:val="18"/>
                 <w:lang w:val="en-US"/>
@@ -1806,35 +2033,70 @@
               <w:t>{{</w:t>
             </w:r>
             <w:proofErr w:type="spellStart"/>
+            <w:proofErr w:type="gramStart"/>
             <w:r>
               <w:rPr>
+                <w:rFonts w:ascii="Neue Hans Kendrick" w:hAnsi="Neue Hans Kendrick"/>
                 <w:sz w:val="18"/>
                 <w:szCs w:val="18"/>
                 <w:lang w:val="en-US"/>
               </w:rPr>
-              <w:t>section.section_serial</w:t>
+              <w:t>section.section</w:t>
+            </w:r>
+            <w:proofErr w:type="gramEnd"/>
+            <w:r>
+              <w:rPr>
+                <w:rFonts w:ascii="Neue Hans Kendrick" w:hAnsi="Neue Hans Kendrick"/>
+                <w:sz w:val="18"/>
+                <w:szCs w:val="18"/>
+                <w:lang w:val="en-US"/>
+              </w:rPr>
+              <w:t>_serial</w:t>
             </w:r>
             <w:proofErr w:type="spellEnd"/>
             <w:r>
               <w:rPr>
+                <w:rFonts w:ascii="Neue Hans Kendrick" w:hAnsi="Neue Hans Kendrick"/>
                 <w:sz w:val="18"/>
                 <w:szCs w:val="18"/>
                 <w:lang w:val="en-US"/>
               </w:rPr>
-              <w:t xml:space="preserve"> }}. {{ </w:t>
+              <w:t xml:space="preserve"> }}. </w:t>
+            </w:r>
+            <w:proofErr w:type="gramStart"/>
+            <w:r>
+              <w:rPr>
+                <w:rFonts w:ascii="Neue Hans Kendrick" w:hAnsi="Neue Hans Kendrick"/>
+                <w:sz w:val="18"/>
+                <w:szCs w:val="18"/>
+                <w:lang w:val="en-US"/>
+              </w:rPr>
+              <w:t xml:space="preserve">{{ </w:t>
             </w:r>
             <w:proofErr w:type="spellStart"/>
             <w:r>
               <w:rPr>
+                <w:rFonts w:ascii="Neue Hans Kendrick" w:hAnsi="Neue Hans Kendrick"/>
                 <w:sz w:val="18"/>
                 <w:szCs w:val="18"/>
                 <w:lang w:val="en-US"/>
               </w:rPr>
-              <w:t>section.section_name</w:t>
+              <w:t>section</w:t>
+            </w:r>
+            <w:proofErr w:type="gramEnd"/>
+            <w:r>
+              <w:rPr>
+                <w:rFonts w:ascii="Neue Hans Kendrick" w:hAnsi="Neue Hans Kendrick"/>
+                <w:sz w:val="18"/>
+                <w:szCs w:val="18"/>
+                <w:lang w:val="en-US"/>
+              </w:rPr>
+              <w:t>.section_name</w:t>
             </w:r>
             <w:proofErr w:type="spellEnd"/>
             <w:r>
               <w:rPr>
+                <w:rFonts w:ascii="Neue Hans Kendrick" w:hAnsi="Neue Hans Kendrick"/>
                 <w:sz w:val="18"/>
                 <w:szCs w:val="18"/>
                 <w:lang w:val="en-US"/>
@@ -1851,6 +2113,7 @@
           <w:p>
             <w:pPr>
               <w:rPr>
+                <w:rFonts w:ascii="Neue Hans Kendrick" w:hAnsi="Neue Hans Kendrick"/>
                 <w:sz w:val="18"/>
                 <w:szCs w:val="18"/>
                 <w:lang w:val="en-US"/>
@@ -1868,6 +2131,7 @@
             <w:pPr>
               <w:jc w:val="right"/>
               <w:rPr>
+                <w:rFonts w:ascii="Neue Hans Kendrick" w:hAnsi="Neue Hans Kendrick"/>
                 <w:sz w:val="18"/>
                 <w:szCs w:val="18"/>
                 <w:lang w:bidi="de-DE"/>
@@ -1875,6 +2139,7 @@
             </w:pPr>
             <w:r>
               <w:rPr>
+                <w:rFonts w:ascii="Neue Hans Kendrick" w:hAnsi="Neue Hans Kendrick"/>
                 <w:b/>
                 <w:bCs/>
                 <w:sz w:val="18"/>
@@ -1885,6 +2150,7 @@
             </w:r>
             <w:r>
               <w:rPr>
+                <w:rFonts w:ascii="Neue Hans Kendrick" w:hAnsi="Neue Hans Kendrick"/>
                 <w:sz w:val="18"/>
                 <w:szCs w:val="18"/>
                 <w:lang w:bidi="de-DE"/>
@@ -1898,6 +2164,7 @@
     <w:p>
       <w:pPr>
         <w:rPr>
+          <w:rFonts w:ascii="Neue Hans Kendrick" w:hAnsi="Neue Hans Kendrick"/>
           <w:b/>
           <w:sz w:val="2"/>
           <w:szCs w:val="8"/>
@@ -1906,6 +2173,7 @@
       </w:pPr>
       <w:r>
         <w:rPr>
+          <w:rFonts w:ascii="Neue Hans Kendrick" w:hAnsi="Neue Hans Kendrick"/>
           <w:b/>
           <w:sz w:val="2"/>
           <w:szCs w:val="8"/>
@@ -1914,8 +2182,10 @@
         <w:t xml:space="preserve">{% for item in </w:t>
       </w:r>
       <w:proofErr w:type="spellStart"/>
-      <w:r>
-        <w:rPr>
+      <w:proofErr w:type="gramStart"/>
+      <w:r>
+        <w:rPr>
+          <w:rFonts w:ascii="Neue Hans Kendrick" w:hAnsi="Neue Hans Kendrick"/>
           <w:b/>
           <w:sz w:val="2"/>
           <w:szCs w:val="8"/>
@@ -1924,8 +2194,10 @@
         <w:t>section.Item</w:t>
       </w:r>
       <w:proofErr w:type="spellEnd"/>
-      <w:r>
-        <w:rPr>
+      <w:proofErr w:type="gramEnd"/>
+      <w:r>
+        <w:rPr>
+          <w:rFonts w:ascii="Neue Hans Kendrick" w:hAnsi="Neue Hans Kendrick"/>
           <w:b/>
           <w:sz w:val="2"/>
           <w:szCs w:val="8"/>
@@ -1964,13 +2236,16 @@
           <w:p>
             <w:pPr>
               <w:rPr>
+                <w:rFonts w:ascii="Neue Hans Kendrick" w:hAnsi="Neue Hans Kendrick"/>
                 <w:sz w:val="18"/>
                 <w:szCs w:val="18"/>
                 <w:lang w:val="en-US"/>
               </w:rPr>
             </w:pPr>
+            <w:proofErr w:type="gramStart"/>
             <w:r>
               <w:rPr>
+                <w:rFonts w:ascii="Neue Hans Kendrick" w:hAnsi="Neue Hans Kendrick"/>
                 <w:sz w:val="18"/>
                 <w:szCs w:val="18"/>
                 <w:lang w:val="en-US"/>
@@ -1980,15 +2255,27 @@
             <w:proofErr w:type="spellStart"/>
             <w:r>
               <w:rPr>
+                <w:rFonts w:ascii="Neue Hans Kendrick" w:hAnsi="Neue Hans Kendrick"/>
                 <w:sz w:val="18"/>
                 <w:szCs w:val="18"/>
                 <w:lang w:val="en-US"/>
               </w:rPr>
-              <w:t>item.Item_serial</w:t>
+              <w:t>item</w:t>
+            </w:r>
+            <w:proofErr w:type="gramEnd"/>
+            <w:r>
+              <w:rPr>
+                <w:rFonts w:ascii="Neue Hans Kendrick" w:hAnsi="Neue Hans Kendrick"/>
+                <w:sz w:val="18"/>
+                <w:szCs w:val="18"/>
+                <w:lang w:val="en-US"/>
+              </w:rPr>
+              <w:t>.Item_serial</w:t>
             </w:r>
             <w:proofErr w:type="spellEnd"/>
             <w:r>
               <w:rPr>
+                <w:rFonts w:ascii="Neue Hans Kendrick" w:hAnsi="Neue Hans Kendrick"/>
                 <w:sz w:val="18"/>
                 <w:szCs w:val="18"/>
                 <w:lang w:val="en-US"/>
@@ -2005,6 +2292,7 @@
           <w:p>
             <w:pPr>
               <w:rPr>
+                <w:rFonts w:ascii="Neue Hans Kendrick" w:hAnsi="Neue Hans Kendrick"/>
                 <w:sz w:val="18"/>
                 <w:szCs w:val="18"/>
                 <w:lang w:val="en-US"/>
@@ -2012,6 +2300,7 @@
             </w:pPr>
             <w:r>
               <w:rPr>
+                <w:rFonts w:ascii="Neue Hans Kendrick" w:hAnsi="Neue Hans Kendrick"/>
                 <w:sz w:val="18"/>
                 <w:szCs w:val="18"/>
                 <w:lang w:val="en-US"/>
@@ -2019,17 +2308,30 @@
               <w:t>{{</w:t>
             </w:r>
             <w:proofErr w:type="spellStart"/>
+            <w:proofErr w:type="gramStart"/>
             <w:r>
               <w:rPr>
+                <w:rFonts w:ascii="Neue Hans Kendrick" w:hAnsi="Neue Hans Kendrick"/>
                 <w:sz w:val="18"/>
                 <w:szCs w:val="18"/>
                 <w:lang w:val="en-US"/>
               </w:rPr>
-              <w:t>item.Item_name</w:t>
+              <w:t>item.Item</w:t>
+            </w:r>
+            <w:proofErr w:type="gramEnd"/>
+            <w:r>
+              <w:rPr>
+                <w:rFonts w:ascii="Neue Hans Kendrick" w:hAnsi="Neue Hans Kendrick"/>
+                <w:sz w:val="18"/>
+                <w:szCs w:val="18"/>
+                <w:lang w:val="en-US"/>
+              </w:rPr>
+              <w:t>_name</w:t>
             </w:r>
             <w:proofErr w:type="spellEnd"/>
             <w:r>
               <w:rPr>
+                <w:rFonts w:ascii="Neue Hans Kendrick" w:hAnsi="Neue Hans Kendrick"/>
                 <w:sz w:val="18"/>
                 <w:szCs w:val="18"/>
                 <w:lang w:val="en-US"/>
@@ -2047,6 +2349,7 @@
             <w:pPr>
               <w:jc w:val="center"/>
               <w:rPr>
+                <w:rFonts w:ascii="Neue Hans Kendrick" w:hAnsi="Neue Hans Kendrick"/>
                 <w:sz w:val="18"/>
                 <w:szCs w:val="18"/>
                 <w:lang w:bidi="de-DE"/>
@@ -2054,6 +2357,7 @@
             </w:pPr>
             <w:r>
               <w:rPr>
+                <w:rFonts w:ascii="Neue Hans Kendrick" w:hAnsi="Neue Hans Kendrick"/>
                 <w:sz w:val="18"/>
                 <w:szCs w:val="18"/>
                 <w:lang w:bidi="de-DE"/>
@@ -2071,6 +2375,7 @@
             <w:pPr>
               <w:jc w:val="center"/>
               <w:rPr>
+                <w:rFonts w:ascii="Neue Hans Kendrick" w:hAnsi="Neue Hans Kendrick"/>
                 <w:sz w:val="18"/>
                 <w:szCs w:val="18"/>
                 <w:lang w:bidi="de-DE"/>
@@ -2078,6 +2383,7 @@
             </w:pPr>
             <w:r>
               <w:rPr>
+                <w:rFonts w:ascii="Neue Hans Kendrick" w:hAnsi="Neue Hans Kendrick"/>
                 <w:sz w:val="18"/>
                 <w:szCs w:val="18"/>
                 <w:lang w:bidi="de-DE"/>
@@ -2095,6 +2401,7 @@
             <w:pPr>
               <w:jc w:val="center"/>
               <w:rPr>
+                <w:rFonts w:ascii="Neue Hans Kendrick" w:hAnsi="Neue Hans Kendrick"/>
                 <w:sz w:val="18"/>
                 <w:szCs w:val="18"/>
                 <w:lang w:bidi="de-DE"/>
@@ -2102,6 +2409,7 @@
             </w:pPr>
             <w:r>
               <w:rPr>
+                <w:rFonts w:ascii="Neue Hans Kendrick" w:hAnsi="Neue Hans Kendrick"/>
                 <w:sz w:val="18"/>
                 <w:szCs w:val="18"/>
                 <w:lang w:bidi="de-DE"/>
@@ -2119,6 +2427,7 @@
             <w:pPr>
               <w:jc w:val="right"/>
               <w:rPr>
+                <w:rFonts w:ascii="Neue Hans Kendrick" w:hAnsi="Neue Hans Kendrick"/>
                 <w:sz w:val="18"/>
                 <w:szCs w:val="18"/>
                 <w:lang w:bidi="de-DE"/>
@@ -2126,6 +2435,7 @@
             </w:pPr>
             <w:r>
               <w:rPr>
+                <w:rFonts w:ascii="Neue Hans Kendrick" w:hAnsi="Neue Hans Kendrick"/>
                 <w:sz w:val="18"/>
                 <w:szCs w:val="18"/>
                 <w:lang w:bidi="de-DE"/>
@@ -2139,6 +2449,7 @@
     <w:p>
       <w:pPr>
         <w:rPr>
+          <w:rFonts w:ascii="Neue Hans Kendrick" w:hAnsi="Neue Hans Kendrick"/>
           <w:b/>
           <w:sz w:val="2"/>
           <w:szCs w:val="8"/>
@@ -2147,6 +2458,7 @@
       </w:pPr>
       <w:r>
         <w:rPr>
+          <w:rFonts w:ascii="Neue Hans Kendrick" w:hAnsi="Neue Hans Kendrick"/>
           <w:b/>
           <w:sz w:val="2"/>
           <w:szCs w:val="8"/>
@@ -2181,6 +2493,7 @@
           <w:p>
             <w:pPr>
               <w:rPr>
+                <w:rFonts w:ascii="Neue Hans Kendrick" w:hAnsi="Neue Hans Kendrick"/>
                 <w:sz w:val="18"/>
                 <w:szCs w:val="18"/>
                 <w:lang w:val="en-US"/>
@@ -2196,6 +2509,7 @@
           <w:p>
             <w:pPr>
               <w:rPr>
+                <w:rFonts w:ascii="Neue Hans Kendrick" w:hAnsi="Neue Hans Kendrick"/>
                 <w:sz w:val="18"/>
                 <w:szCs w:val="18"/>
                 <w:lang w:bidi="de-DE"/>
@@ -2203,6 +2517,7 @@
             </w:pPr>
             <w:r>
               <w:rPr>
+                <w:rFonts w:ascii="Neue Hans Kendrick" w:hAnsi="Neue Hans Kendrick"/>
                 <w:sz w:val="18"/>
                 <w:szCs w:val="18"/>
                 <w:lang w:bidi="de-DE"/>
@@ -2218,6 +2533,7 @@
           <w:p>
             <w:pPr>
               <w:rPr>
+                <w:rFonts w:ascii="Neue Hans Kendrick" w:hAnsi="Neue Hans Kendrick"/>
                 <w:sz w:val="18"/>
                 <w:szCs w:val="18"/>
                 <w:lang w:bidi="de-DE"/>
@@ -2230,6 +2546,7 @@
     <w:p>
       <w:pPr>
         <w:rPr>
+          <w:rFonts w:ascii="Neue Hans Kendrick" w:hAnsi="Neue Hans Kendrick"/>
           <w:b/>
           <w:sz w:val="2"/>
           <w:szCs w:val="8"/>
@@ -2238,6 +2555,7 @@
       </w:pPr>
       <w:r>
         <w:rPr>
+          <w:rFonts w:ascii="Neue Hans Kendrick" w:hAnsi="Neue Hans Kendrick"/>
           <w:b/>
           <w:sz w:val="2"/>
           <w:szCs w:val="8"/>
@@ -2249,6 +2567,7 @@
     <w:p>
       <w:pPr>
         <w:rPr>
+          <w:rFonts w:ascii="Neue Hans Kendrick" w:hAnsi="Neue Hans Kendrick"/>
           <w:b/>
           <w:sz w:val="2"/>
           <w:szCs w:val="8"/>
@@ -2257,6 +2576,7 @@
       </w:pPr>
       <w:r>
         <w:rPr>
+          <w:rFonts w:ascii="Neue Hans Kendrick" w:hAnsi="Neue Hans Kendrick"/>
           <w:b/>
           <w:sz w:val="2"/>
           <w:szCs w:val="8"/>
@@ -2268,6 +2588,7 @@
     <w:p>
       <w:pPr>
         <w:rPr>
+          <w:rFonts w:ascii="Neue Hans Kendrick" w:hAnsi="Neue Hans Kendrick"/>
           <w:b/>
           <w:sz w:val="2"/>
           <w:szCs w:val="8"/>
@@ -2278,6 +2599,7 @@
     <w:p>
       <w:pPr>
         <w:rPr>
+          <w:rFonts w:ascii="Neue Hans Kendrick" w:hAnsi="Neue Hans Kendrick"/>
           <w:b/>
           <w:sz w:val="2"/>
           <w:szCs w:val="8"/>
@@ -2286,6 +2608,7 @@
       </w:pPr>
       <w:r>
         <w:rPr>
+          <w:rFonts w:ascii="Neue Hans Kendrick" w:hAnsi="Neue Hans Kendrick"/>
           <w:b/>
           <w:sz w:val="2"/>
           <w:szCs w:val="8"/>
@@ -2296,6 +2619,7 @@
       <w:proofErr w:type="spellStart"/>
       <w:r>
         <w:rPr>
+          <w:rFonts w:ascii="Neue Hans Kendrick" w:hAnsi="Neue Hans Kendrick"/>
           <w:b/>
           <w:sz w:val="2"/>
           <w:szCs w:val="8"/>
@@ -2306,6 +2630,7 @@
       <w:proofErr w:type="spellEnd"/>
       <w:r>
         <w:rPr>
+          <w:rFonts w:ascii="Neue Hans Kendrick" w:hAnsi="Neue Hans Kendrick"/>
           <w:b/>
           <w:sz w:val="2"/>
           <w:szCs w:val="8"/>
@@ -2317,6 +2642,7 @@
     <w:p>
       <w:pPr>
         <w:rPr>
+          <w:rFonts w:ascii="Neue Hans Kendrick" w:hAnsi="Neue Hans Kendrick"/>
           <w:b/>
           <w:sz w:val="2"/>
           <w:szCs w:val="8"/>
@@ -2325,6 +2651,7 @@
       </w:pPr>
       <w:r>
         <w:rPr>
+          <w:rFonts w:ascii="Neue Hans Kendrick" w:hAnsi="Neue Hans Kendrick"/>
           <w:b/>
           <w:sz w:val="2"/>
           <w:szCs w:val="8"/>
@@ -2335,6 +2662,7 @@
       <w:proofErr w:type="spellStart"/>
       <w:r>
         <w:rPr>
+          <w:rFonts w:ascii="Neue Hans Kendrick" w:hAnsi="Neue Hans Kendrick"/>
           <w:b/>
           <w:sz w:val="2"/>
           <w:szCs w:val="8"/>
@@ -2345,6 +2673,7 @@
       <w:proofErr w:type="spellEnd"/>
       <w:r>
         <w:rPr>
+          <w:rFonts w:ascii="Neue Hans Kendrick" w:hAnsi="Neue Hans Kendrick"/>
           <w:b/>
           <w:sz w:val="2"/>
           <w:szCs w:val="8"/>
@@ -2394,6 +2723,7 @@
           <w:p>
             <w:pPr>
               <w:rPr>
+                <w:rFonts w:ascii="Neue Hans Kendrick" w:hAnsi="Neue Hans Kendrick"/>
                 <w:b/>
                 <w:sz w:val="18"/>
                 <w:szCs w:val="18"/>
@@ -2402,6 +2732,7 @@
             </w:pPr>
             <w:r>
               <w:rPr>
+                <w:rFonts w:ascii="Neue Hans Kendrick" w:hAnsi="Neue Hans Kendrick"/>
                 <w:b/>
                 <w:sz w:val="18"/>
                 <w:szCs w:val="18"/>
@@ -2424,6 +2755,7 @@
           <w:p>
             <w:pPr>
               <w:rPr>
+                <w:rFonts w:ascii="Neue Hans Kendrick" w:hAnsi="Neue Hans Kendrick"/>
                 <w:b/>
                 <w:sz w:val="18"/>
                 <w:szCs w:val="18"/>
@@ -2445,6 +2777,7 @@
           <w:p>
             <w:pPr>
               <w:rPr>
+                <w:rFonts w:ascii="Neue Hans Kendrick" w:hAnsi="Neue Hans Kendrick"/>
                 <w:b/>
                 <w:sz w:val="18"/>
                 <w:szCs w:val="18"/>
@@ -2466,6 +2799,7 @@
           <w:p>
             <w:pPr>
               <w:rPr>
+                <w:rFonts w:ascii="Neue Hans Kendrick" w:hAnsi="Neue Hans Kendrick"/>
                 <w:b/>
                 <w:sz w:val="18"/>
                 <w:szCs w:val="18"/>
@@ -2487,6 +2821,7 @@
           <w:p>
             <w:pPr>
               <w:rPr>
+                <w:rFonts w:ascii="Neue Hans Kendrick" w:hAnsi="Neue Hans Kendrick"/>
                 <w:b/>
                 <w:sz w:val="18"/>
                 <w:szCs w:val="18"/>
@@ -2508,6 +2843,7 @@
           <w:p>
             <w:pPr>
               <w:rPr>
+                <w:rFonts w:ascii="Neue Hans Kendrick" w:hAnsi="Neue Hans Kendrick"/>
                 <w:b/>
                 <w:sz w:val="18"/>
                 <w:szCs w:val="18"/>
@@ -2531,6 +2867,7 @@
             <w:pPr>
               <w:jc w:val="right"/>
               <w:rPr>
+                <w:rFonts w:ascii="Neue Hans Kendrick" w:hAnsi="Neue Hans Kendrick"/>
                 <w:b/>
                 <w:sz w:val="18"/>
                 <w:szCs w:val="18"/>
@@ -2539,6 +2876,7 @@
             </w:pPr>
             <w:r>
               <w:rPr>
+                <w:rFonts w:ascii="Neue Hans Kendrick" w:hAnsi="Neue Hans Kendrick"/>
                 <w:b/>
                 <w:bCs/>
                 <w:sz w:val="18"/>
@@ -2549,6 +2887,7 @@
             </w:r>
             <w:r>
               <w:rPr>
+                <w:rFonts w:ascii="Neue Hans Kendrick" w:hAnsi="Neue Hans Kendrick"/>
                 <w:sz w:val="18"/>
                 <w:szCs w:val="18"/>
                 <w:lang w:bidi="de-DE"/>
@@ -2562,6 +2901,7 @@
     <w:p>
       <w:pPr>
         <w:rPr>
+          <w:rFonts w:ascii="Neue Hans Kendrick" w:hAnsi="Neue Hans Kendrick"/>
           <w:b/>
           <w:sz w:val="18"/>
           <w:szCs w:val="18"/>
@@ -2572,6 +2912,7 @@
     <w:p>
       <w:pPr>
         <w:rPr>
+          <w:rFonts w:ascii="Neue Hans Kendrick" w:hAnsi="Neue Hans Kendrick"/>
           <w:b/>
           <w:sz w:val="18"/>
           <w:szCs w:val="18"/>
@@ -2581,6 +2922,7 @@
       </w:pPr>
       <w:r>
         <w:rPr>
+          <w:rFonts w:ascii="Neue Hans Kendrick" w:hAnsi="Neue Hans Kendrick"/>
           <w:b/>
           <w:sz w:val="18"/>
           <w:szCs w:val="18"/>
@@ -2593,6 +2935,7 @@
     <w:p>
       <w:pPr>
         <w:rPr>
+          <w:rFonts w:ascii="Neue Hans Kendrick" w:hAnsi="Neue Hans Kendrick"/>
           <w:b/>
           <w:sz w:val="18"/>
           <w:szCs w:val="18"/>
@@ -2601,6 +2944,7 @@
       </w:pPr>
       <w:r>
         <w:rPr>
+          <w:rFonts w:ascii="Neue Hans Kendrick" w:hAnsi="Neue Hans Kendrick"/>
           <w:b/>
           <w:sz w:val="18"/>
           <w:szCs w:val="18"/>
@@ -2638,6 +2982,7 @@
           <w:p>
             <w:pPr>
               <w:rPr>
+                <w:rFonts w:ascii="Neue Hans Kendrick" w:hAnsi="Neue Hans Kendrick"/>
                 <w:bCs/>
                 <w:sz w:val="18"/>
                 <w:szCs w:val="18"/>
@@ -2646,6 +2991,7 @@
             </w:pPr>
             <w:r>
               <w:rPr>
+                <w:rFonts w:ascii="Neue Hans Kendrick" w:hAnsi="Neue Hans Kendrick"/>
                 <w:bCs/>
                 <w:sz w:val="18"/>
                 <w:szCs w:val="18"/>
@@ -2663,6 +3009,7 @@
           <w:p>
             <w:pPr>
               <w:rPr>
+                <w:rFonts w:ascii="Neue Hans Kendrick" w:hAnsi="Neue Hans Kendrick"/>
                 <w:bCs/>
                 <w:sz w:val="18"/>
                 <w:szCs w:val="18"/>
@@ -2671,6 +3018,7 @@
             </w:pPr>
             <w:r>
               <w:rPr>
+                <w:rFonts w:ascii="Neue Hans Kendrick" w:hAnsi="Neue Hans Kendrick"/>
                 <w:bCs/>
                 <w:sz w:val="18"/>
                 <w:szCs w:val="18"/>
@@ -2688,6 +3036,7 @@
           <w:p>
             <w:pPr>
               <w:rPr>
+                <w:rFonts w:ascii="Neue Hans Kendrick" w:hAnsi="Neue Hans Kendrick"/>
                 <w:bCs/>
                 <w:sz w:val="18"/>
                 <w:szCs w:val="18"/>
@@ -2696,6 +3045,7 @@
             </w:pPr>
             <w:r>
               <w:rPr>
+                <w:rFonts w:ascii="Neue Hans Kendrick" w:hAnsi="Neue Hans Kendrick"/>
                 <w:sz w:val="18"/>
                 <w:szCs w:val="18"/>
                 <w:lang w:bidi="de-DE"/>
@@ -2713,6 +3063,7 @@
             <w:pPr>
               <w:jc w:val="right"/>
               <w:rPr>
+                <w:rFonts w:ascii="Neue Hans Kendrick" w:hAnsi="Neue Hans Kendrick"/>
                 <w:b/>
                 <w:bCs/>
                 <w:sz w:val="18"/>
@@ -2722,6 +3073,7 @@
             </w:pPr>
             <w:r>
               <w:rPr>
+                <w:rFonts w:ascii="Neue Hans Kendrick" w:hAnsi="Neue Hans Kendrick"/>
                 <w:b/>
                 <w:bCs/>
                 <w:sz w:val="18"/>
@@ -2732,6 +3084,7 @@
             </w:r>
             <w:r>
               <w:rPr>
+                <w:rFonts w:ascii="Neue Hans Kendrick" w:hAnsi="Neue Hans Kendrick"/>
                 <w:sz w:val="18"/>
                 <w:szCs w:val="18"/>
                 <w:lang w:bidi="de-DE"/>
@@ -2745,6 +3098,7 @@
     <w:p>
       <w:pPr>
         <w:rPr>
+          <w:rFonts w:ascii="Neue Hans Kendrick" w:hAnsi="Neue Hans Kendrick"/>
           <w:b/>
           <w:sz w:val="18"/>
           <w:szCs w:val="18"/>
@@ -2753,6 +3107,7 @@
       </w:pPr>
       <w:r>
         <w:rPr>
+          <w:rFonts w:ascii="Neue Hans Kendrick" w:hAnsi="Neue Hans Kendrick"/>
           <w:b/>
           <w:sz w:val="18"/>
           <w:szCs w:val="18"/>
@@ -2764,6 +3119,7 @@
     <w:p>
       <w:pPr>
         <w:rPr>
+          <w:rFonts w:ascii="Neue Hans Kendrick" w:hAnsi="Neue Hans Kendrick"/>
           <w:b/>
           <w:sz w:val="18"/>
           <w:szCs w:val="18"/>
@@ -2807,6 +3163,7 @@
           <w:p>
             <w:pPr>
               <w:rPr>
+                <w:rFonts w:ascii="Neue Hans Kendrick" w:hAnsi="Neue Hans Kendrick"/>
                 <w:b/>
                 <w:sz w:val="18"/>
                 <w:szCs w:val="18"/>
@@ -2816,6 +3173,7 @@
             </w:pPr>
             <w:r>
               <w:rPr>
+                <w:rFonts w:ascii="Neue Hans Kendrick" w:hAnsi="Neue Hans Kendrick"/>
                 <w:b/>
                 <w:sz w:val="18"/>
                 <w:szCs w:val="18"/>
@@ -2828,6 +3186,7 @@
           <w:p>
             <w:pPr>
               <w:rPr>
+                <w:rFonts w:ascii="Neue Hans Kendrick" w:hAnsi="Neue Hans Kendrick"/>
                 <w:sz w:val="18"/>
                 <w:szCs w:val="18"/>
                 <w:lang w:bidi="de-DE"/>
@@ -2848,6 +3207,7 @@
           <w:p>
             <w:pPr>
               <w:rPr>
+                <w:rFonts w:ascii="Neue Hans Kendrick" w:hAnsi="Neue Hans Kendrick"/>
                 <w:sz w:val="18"/>
                 <w:szCs w:val="18"/>
                 <w:lang w:bidi="de-DE"/>
@@ -2868,6 +3228,7 @@
           <w:p>
             <w:pPr>
               <w:rPr>
+                <w:rFonts w:ascii="Neue Hans Kendrick" w:hAnsi="Neue Hans Kendrick"/>
                 <w:sz w:val="18"/>
                 <w:szCs w:val="18"/>
                 <w:lang w:bidi="de-DE"/>
@@ -2888,6 +3249,7 @@
           <w:p>
             <w:pPr>
               <w:rPr>
+                <w:rFonts w:ascii="Neue Hans Kendrick" w:hAnsi="Neue Hans Kendrick"/>
                 <w:sz w:val="18"/>
                 <w:szCs w:val="18"/>
                 <w:lang w:bidi="de-DE"/>
@@ -2916,6 +3278,7 @@
             <w:pPr>
               <w:jc w:val="right"/>
               <w:rPr>
+                <w:rFonts w:ascii="Neue Hans Kendrick" w:hAnsi="Neue Hans Kendrick"/>
                 <w:sz w:val="18"/>
                 <w:szCs w:val="18"/>
                 <w:lang w:bidi="de-DE"/>
@@ -2923,6 +3286,7 @@
             </w:pPr>
             <w:r>
               <w:rPr>
+                <w:rFonts w:ascii="Neue Hans Kendrick" w:hAnsi="Neue Hans Kendrick"/>
                 <w:b/>
                 <w:bCs/>
                 <w:sz w:val="18"/>
@@ -2933,6 +3297,7 @@
             </w:r>
             <w:r>
               <w:rPr>
+                <w:rFonts w:ascii="Neue Hans Kendrick" w:hAnsi="Neue Hans Kendrick"/>
                 <w:sz w:val="18"/>
                 <w:szCs w:val="18"/>
                 <w:lang w:bidi="de-DE"/>
@@ -2946,6 +3311,7 @@
     <w:p>
       <w:pPr>
         <w:rPr>
+          <w:rFonts w:ascii="Neue Hans Kendrick" w:hAnsi="Neue Hans Kendrick"/>
           <w:b/>
           <w:sz w:val="18"/>
           <w:szCs w:val="18"/>
@@ -2957,6 +3323,7 @@
     <w:p>
       <w:pPr>
         <w:rPr>
+          <w:rFonts w:ascii="Neue Hans Kendrick" w:hAnsi="Neue Hans Kendrick"/>
           <w:b/>
           <w:sz w:val="18"/>
           <w:szCs w:val="18"/>
@@ -2966,6 +3333,7 @@
       <w:bookmarkStart w:id="1" w:name="_Hlk173919179"/>
       <w:r>
         <w:rPr>
+          <w:rFonts w:ascii="Neue Hans Kendrick" w:hAnsi="Neue Hans Kendrick"/>
           <w:b/>
           <w:sz w:val="18"/>
           <w:szCs w:val="18"/>
@@ -3014,6 +3382,7 @@
           <w:p>
             <w:pPr>
               <w:rPr>
+                <w:rFonts w:ascii="Neue Hans Kendrick" w:hAnsi="Neue Hans Kendrick"/>
                 <w:sz w:val="18"/>
                 <w:szCs w:val="18"/>
                 <w:lang w:bidi="de-DE"/>
@@ -3021,6 +3390,7 @@
             </w:pPr>
             <w:r>
               <w:rPr>
+                <w:rFonts w:ascii="Neue Hans Kendrick" w:hAnsi="Neue Hans Kendrick"/>
                 <w:b/>
                 <w:sz w:val="18"/>
                 <w:szCs w:val="18"/>
@@ -3043,6 +3413,7 @@
           <w:p>
             <w:pPr>
               <w:rPr>
+                <w:rFonts w:ascii="Neue Hans Kendrick" w:hAnsi="Neue Hans Kendrick"/>
                 <w:sz w:val="18"/>
                 <w:szCs w:val="18"/>
                 <w:lang w:bidi="de-DE"/>
@@ -3063,6 +3434,7 @@
           <w:p>
             <w:pPr>
               <w:rPr>
+                <w:rFonts w:ascii="Neue Hans Kendrick" w:hAnsi="Neue Hans Kendrick"/>
                 <w:sz w:val="18"/>
                 <w:szCs w:val="18"/>
                 <w:lang w:bidi="de-DE"/>
@@ -3083,6 +3455,7 @@
           <w:p>
             <w:pPr>
               <w:rPr>
+                <w:rFonts w:ascii="Neue Hans Kendrick" w:hAnsi="Neue Hans Kendrick"/>
                 <w:sz w:val="18"/>
                 <w:szCs w:val="18"/>
                 <w:lang w:bidi="de-DE"/>
@@ -3111,6 +3484,7 @@
             <w:pPr>
               <w:jc w:val="right"/>
               <w:rPr>
+                <w:rFonts w:ascii="Neue Hans Kendrick" w:hAnsi="Neue Hans Kendrick"/>
                 <w:sz w:val="18"/>
                 <w:szCs w:val="18"/>
                 <w:lang w:bidi="de-DE"/>
@@ -3118,6 +3492,7 @@
             </w:pPr>
             <w:r>
               <w:rPr>
+                <w:rFonts w:ascii="Neue Hans Kendrick" w:hAnsi="Neue Hans Kendrick"/>
                 <w:sz w:val="18"/>
                 <w:szCs w:val="18"/>
                 <w:lang w:bidi="de-DE"/>
@@ -3148,6 +3523,7 @@
           <w:p>
             <w:pPr>
               <w:rPr>
+                <w:rFonts w:ascii="Neue Hans Kendrick" w:hAnsi="Neue Hans Kendrick"/>
                 <w:sz w:val="18"/>
                 <w:szCs w:val="18"/>
                 <w:lang w:bidi="de-DE"/>
@@ -3155,6 +3531,7 @@
             </w:pPr>
             <w:r>
               <w:rPr>
+                <w:rFonts w:ascii="Neue Hans Kendrick" w:hAnsi="Neue Hans Kendrick"/>
                 <w:sz w:val="18"/>
                 <w:szCs w:val="18"/>
                 <w:lang w:bidi="de-DE"/>
@@ -3176,6 +3553,7 @@
           <w:p>
             <w:pPr>
               <w:rPr>
+                <w:rFonts w:ascii="Neue Hans Kendrick" w:hAnsi="Neue Hans Kendrick"/>
                 <w:sz w:val="18"/>
                 <w:szCs w:val="18"/>
                 <w:lang w:bidi="de-DE"/>
@@ -3196,6 +3574,7 @@
           <w:p>
             <w:pPr>
               <w:rPr>
+                <w:rFonts w:ascii="Neue Hans Kendrick" w:hAnsi="Neue Hans Kendrick"/>
                 <w:sz w:val="18"/>
                 <w:szCs w:val="18"/>
                 <w:lang w:bidi="de-DE"/>
@@ -3216,6 +3595,7 @@
           <w:p>
             <w:pPr>
               <w:rPr>
+                <w:rFonts w:ascii="Neue Hans Kendrick" w:hAnsi="Neue Hans Kendrick"/>
                 <w:sz w:val="18"/>
                 <w:szCs w:val="18"/>
                 <w:lang w:bidi="de-DE"/>
@@ -3244,6 +3624,7 @@
             <w:pPr>
               <w:jc w:val="right"/>
               <w:rPr>
+                <w:rFonts w:ascii="Neue Hans Kendrick" w:hAnsi="Neue Hans Kendrick"/>
                 <w:sz w:val="18"/>
                 <w:szCs w:val="18"/>
                 <w:lang w:bidi="de-DE"/>
@@ -3251,6 +3632,7 @@
             </w:pPr>
             <w:r>
               <w:rPr>
+                <w:rFonts w:ascii="Neue Hans Kendrick" w:hAnsi="Neue Hans Kendrick"/>
                 <w:sz w:val="18"/>
                 <w:szCs w:val="18"/>
                 <w:lang w:bidi="de-DE"/>
@@ -3282,6 +3664,7 @@
           <w:p>
             <w:pPr>
               <w:rPr>
+                <w:rFonts w:ascii="Neue Hans Kendrick" w:hAnsi="Neue Hans Kendrick"/>
                 <w:sz w:val="18"/>
                 <w:szCs w:val="18"/>
                 <w:u w:val="single"/>
@@ -3290,6 +3673,7 @@
             </w:pPr>
             <w:r>
               <w:rPr>
+                <w:rFonts w:ascii="Neue Hans Kendrick" w:hAnsi="Neue Hans Kendrick"/>
                 <w:b/>
                 <w:sz w:val="18"/>
                 <w:szCs w:val="18"/>
@@ -3320,6 +3704,7 @@
           <w:p>
             <w:pPr>
               <w:rPr>
+                <w:rFonts w:ascii="Neue Hans Kendrick" w:hAnsi="Neue Hans Kendrick"/>
                 <w:b/>
                 <w:sz w:val="18"/>
                 <w:szCs w:val="18"/>
@@ -3349,6 +3734,7 @@
           <w:p>
             <w:pPr>
               <w:rPr>
+                <w:rFonts w:ascii="Neue Hans Kendrick" w:hAnsi="Neue Hans Kendrick"/>
                 <w:b/>
                 <w:sz w:val="18"/>
                 <w:szCs w:val="18"/>
@@ -3378,6 +3764,7 @@
           <w:p>
             <w:pPr>
               <w:rPr>
+                <w:rFonts w:ascii="Neue Hans Kendrick" w:hAnsi="Neue Hans Kendrick"/>
                 <w:b/>
                 <w:sz w:val="18"/>
                 <w:szCs w:val="18"/>
@@ -3409,6 +3796,7 @@
             <w:pPr>
               <w:jc w:val="right"/>
               <w:rPr>
+                <w:rFonts w:ascii="Neue Hans Kendrick" w:hAnsi="Neue Hans Kendrick"/>
                 <w:b/>
                 <w:sz w:val="18"/>
                 <w:szCs w:val="18"/>
@@ -3417,6 +3805,7 @@
             </w:pPr>
             <w:r>
               <w:rPr>
+                <w:rFonts w:ascii="Neue Hans Kendrick" w:hAnsi="Neue Hans Kendrick"/>
                 <w:b/>
                 <w:bCs/>
                 <w:sz w:val="18"/>
@@ -3427,6 +3816,7 @@
             </w:r>
             <w:r>
               <w:rPr>
+                <w:rFonts w:ascii="Neue Hans Kendrick" w:hAnsi="Neue Hans Kendrick"/>
                 <w:sz w:val="18"/>
                 <w:szCs w:val="18"/>
                 <w:lang w:bidi="de-DE"/>
@@ -3435,6 +3825,7 @@
             </w:r>
             <w:r>
               <w:rPr>
+                <w:rFonts w:ascii="Neue Hans Kendrick" w:hAnsi="Neue Hans Kendrick"/>
                 <w:b/>
                 <w:sz w:val="18"/>
                 <w:szCs w:val="18"/>
@@ -3449,6 +3840,7 @@
     <w:p>
       <w:pPr>
         <w:rPr>
+          <w:rFonts w:ascii="Neue Hans Kendrick" w:hAnsi="Neue Hans Kendrick"/>
           <w:sz w:val="18"/>
           <w:szCs w:val="18"/>
         </w:rPr>
@@ -3459,19 +3851,27 @@
     <w:p>
       <w:pPr>
         <w:rPr>
+          <w:rFonts w:ascii="Neue Hans Kendrick" w:hAnsi="Neue Hans Kendrick"/>
           <w:sz w:val="18"/>
           <w:szCs w:val="18"/>
         </w:rPr>
       </w:pPr>
       <w:r>
         <w:rPr>
+          <w:rFonts w:ascii="Neue Hans Kendrick" w:hAnsi="Neue Hans Kendrick"/>
           <w:sz w:val="18"/>
           <w:szCs w:val="18"/>
         </w:rPr>
         <w:br w:type="page"/>
       </w:r>
     </w:p>
-    <w:p/>
+    <w:p>
+      <w:pPr>
+        <w:rPr>
+          <w:rFonts w:ascii="Neue Hans Kendrick" w:hAnsi="Neue Hans Kendrick"/>
+        </w:rPr>
+      </w:pPr>
+    </w:p>
     <w:p>
       <w:pPr>
         <w:rPr>
@@ -3536,6 +3936,7 @@
         <w:t>Studioprojekte</w:t>
       </w:r>
       <w:proofErr w:type="spellEnd"/>
+      <w:proofErr w:type="gramStart"/>
       <w:r>
         <w:rPr>
           <w:rFonts w:ascii="Neue Hans Kendrick" w:eastAsia="Neue Hans Kendrick Light" w:hAnsi="Neue Hans Kendrick" w:cs="Neue Hans Kendrick Light"/>
@@ -3548,6 +3949,7 @@
         </w:rPr>
         <w:t>" %}</w:t>
       </w:r>
+      <w:proofErr w:type="gramEnd"/>
     </w:p>
     <w:p>
       <w:pPr>
@@ -3590,6 +3992,7 @@
       <w:pPr>
         <w:pStyle w:val="Heading1"/>
         <w:rPr>
+          <w:rFonts w:ascii="Neue Hans Kendrick" w:hAnsi="Neue Hans Kendrick"/>
           <w:lang w:val="en-US"/>
         </w:rPr>
       </w:pPr>
@@ -3605,6 +4008,7 @@
       </w:r>
       <w:r>
         <w:rPr>
+          <w:rFonts w:ascii="Neue Hans Kendrick" w:hAnsi="Neue Hans Kendrick"/>
           <w:lang w:val="en-US"/>
         </w:rPr>
         <w:t xml:space="preserve"> </w:t>
@@ -3614,6 +4018,7 @@
       <w:pPr>
         <w:pStyle w:val="Brieftext"/>
         <w:rPr>
+          <w:rFonts w:ascii="Neue Hans Kendrick" w:hAnsi="Neue Hans Kendrick"/>
           <w:lang w:val="en-US"/>
         </w:rPr>
       </w:pPr>
@@ -3624,7 +4029,17 @@
           <w:color w:val="000000"/>
           <w:lang w:val="en-US" w:eastAsia="de-DE" w:bidi="de-DE"/>
         </w:rPr>
-        <w:t>The client will provide 3D project models in suitable formats (preferably .3dm or .</w:t>
+        <w:t xml:space="preserve">The client will provide 3D project models in suitable formats (preferably .3dm </w:t>
+      </w:r>
+      <w:proofErr w:type="gramStart"/>
+      <w:r>
+        <w:rPr>
+          <w:rFonts w:ascii="Neue Hans Kendrick" w:eastAsia="Neue Hans Kendrick Light" w:hAnsi="Neue Hans Kendrick" w:cs="Neue Hans Kendrick Light"/>
+          <w:bCs/>
+          <w:color w:val="000000"/>
+          <w:lang w:val="en-US" w:eastAsia="de-DE" w:bidi="de-DE"/>
+        </w:rPr>
+        <w:t>or .</w:t>
       </w:r>
       <w:proofErr w:type="spellStart"/>
       <w:r>
@@ -3637,6 +4052,7 @@
         <w:t>rvt</w:t>
       </w:r>
       <w:proofErr w:type="spellEnd"/>
+      <w:proofErr w:type="gramEnd"/>
       <w:r>
         <w:rPr>
           <w:rFonts w:ascii="Neue Hans Kendrick" w:eastAsia="Neue Hans Kendrick Light" w:hAnsi="Neue Hans Kendrick" w:cs="Neue Hans Kendrick Light"/>
@@ -3654,13 +4070,34 @@
           <w:lang w:val="en-US" w:eastAsia="de-DE" w:bidi="de-DE"/>
         </w:rPr>
         <w:br/>
-        <w:t>Collaboration will preferably be conducted via Building Information Modeling (BIM), ideally in the IFC exchange format. Timely and comprehensive cooperation from all project participants, especially design architects and MEP engineers (HVAC, electrical, plumbing), must be ensured.</w:t>
+        <w:t xml:space="preserve">Collaboration will preferably be conducted via Building Information Modeling (BIM), ideally in the IFC exchange format. Timely and comprehensive cooperation from all project participants, </w:t>
+      </w:r>
+      <w:proofErr w:type="gramStart"/>
+      <w:r>
+        <w:rPr>
+          <w:rFonts w:ascii="Neue Hans Kendrick" w:eastAsia="Neue Hans Kendrick Light" w:hAnsi="Neue Hans Kendrick" w:cs="Neue Hans Kendrick Light"/>
+          <w:bCs/>
+          <w:color w:val="000000"/>
+          <w:lang w:val="en-US" w:eastAsia="de-DE" w:bidi="de-DE"/>
+        </w:rPr>
+        <w:t>especially</w:t>
+      </w:r>
+      <w:proofErr w:type="gramEnd"/>
+      <w:r>
+        <w:rPr>
+          <w:rFonts w:ascii="Neue Hans Kendrick" w:eastAsia="Neue Hans Kendrick Light" w:hAnsi="Neue Hans Kendrick" w:cs="Neue Hans Kendrick Light"/>
+          <w:bCs/>
+          <w:color w:val="000000"/>
+          <w:lang w:val="en-US" w:eastAsia="de-DE" w:bidi="de-DE"/>
+        </w:rPr>
+        <w:t xml:space="preserve"> design architects and MEP engineers (HVAC, electrical, plumbing), must be ensured.</w:t>
       </w:r>
     </w:p>
     <w:p>
       <w:pPr>
         <w:pStyle w:val="Heading1"/>
         <w:rPr>
+          <w:rFonts w:ascii="Neue Hans Kendrick" w:hAnsi="Neue Hans Kendrick"/>
           <w:lang w:val="en-US"/>
         </w:rPr>
       </w:pPr>
@@ -3710,7 +4147,27 @@
           <w:color w:val="000000"/>
           <w:lang w:val="en-US" w:eastAsia="de-DE" w:bidi="de-DE"/>
         </w:rPr>
-        <w:t>All relevant documents and information must be provided immediately upon request by the design office to ensure smooth project progress. Reviewing detail plans, particularly regarding acoustic requirements and other specialized planning content, is part of our service.</w:t>
+        <w:t xml:space="preserve">All relevant documents and information must be provided immediately upon request by the design office to ensure smooth project progress. Reviewing </w:t>
+      </w:r>
+      <w:proofErr w:type="gramStart"/>
+      <w:r>
+        <w:rPr>
+          <w:rFonts w:ascii="Neue Hans Kendrick" w:eastAsia="Neue Hans Kendrick Light" w:hAnsi="Neue Hans Kendrick" w:cs="Neue Hans Kendrick Light"/>
+          <w:bCs/>
+          <w:color w:val="000000"/>
+          <w:lang w:val="en-US" w:eastAsia="de-DE" w:bidi="de-DE"/>
+        </w:rPr>
+        <w:t>detail</w:t>
+      </w:r>
+      <w:proofErr w:type="gramEnd"/>
+      <w:r>
+        <w:rPr>
+          <w:rFonts w:ascii="Neue Hans Kendrick" w:eastAsia="Neue Hans Kendrick Light" w:hAnsi="Neue Hans Kendrick" w:cs="Neue Hans Kendrick Light"/>
+          <w:bCs/>
+          <w:color w:val="000000"/>
+          <w:lang w:val="en-US" w:eastAsia="de-DE" w:bidi="de-DE"/>
+        </w:rPr>
+        <w:t xml:space="preserve"> plans, particularly regarding acoustic requirements and other specialized planning content, is part of our service.</w:t>
       </w:r>
     </w:p>
     <w:p>
@@ -3783,6 +4240,9 @@
     <w:p>
       <w:pPr>
         <w:pStyle w:val="Heading1"/>
+        <w:rPr>
+          <w:rFonts w:ascii="Neue Hans Kendrick" w:hAnsi="Neue Hans Kendrick"/>
+        </w:rPr>
       </w:pPr>
       <w:r>
         <w:rPr>
@@ -3792,17 +4252,7 @@
           <w:color w:val="000000"/>
           <w:lang w:eastAsia="de-DE" w:bidi="de-DE"/>
         </w:rPr>
-        <w:t>Participation in Construction Meeting</w:t>
-      </w:r>
-      <w:r>
-        <w:rPr>
-          <w:rFonts w:ascii="Neue Hans Kendrick" w:eastAsia="Neue Hans Kendrick Light" w:hAnsi="Neue Hans Kendrick" w:cs="Neue Hans Kendrick Light"/>
-          <w:b/>
-          <w:bCs/>
-          <w:color w:val="000000"/>
-          <w:lang w:eastAsia="de-DE" w:bidi="de-DE"/>
-        </w:rPr>
-        <w:t>s</w:t>
+        <w:t>Participation in Construction Meetings</w:t>
       </w:r>
     </w:p>
     <w:p>
@@ -3846,6 +4296,9 @@
     <w:p>
       <w:pPr>
         <w:pStyle w:val="Heading1"/>
+        <w:rPr>
+          <w:rFonts w:ascii="Neue Hans Kendrick" w:hAnsi="Neue Hans Kendrick"/>
+        </w:rPr>
       </w:pPr>
       <w:r>
         <w:rPr>
@@ -3968,6 +4421,9 @@
     <w:p>
       <w:pPr>
         <w:pStyle w:val="Heading1"/>
+        <w:rPr>
+          <w:rFonts w:ascii="Neue Hans Kendrick" w:hAnsi="Neue Hans Kendrick"/>
+        </w:rPr>
       </w:pPr>
       <w:r>
         <w:rPr>
@@ -4136,18 +4592,7 @@
           <w:szCs w:val="16"/>
           <w:lang w:val="de-DE" w:eastAsia="de-DE" w:bidi="de-DE"/>
         </w:rPr>
-        <w:t>Specialist Planne</w:t>
-      </w:r>
-      <w:r>
-        <w:rPr>
-          <w:rFonts w:ascii="Neue Hans Kendrick" w:eastAsia="Neue Hans Kendrick Light" w:hAnsi="Neue Hans Kendrick" w:cs="Neue Hans Kendrick Light"/>
-          <w:bCs/>
-          <w:color w:val="000000"/>
-          <w:sz w:val="16"/>
-          <w:szCs w:val="16"/>
-          <w:lang w:val="de-DE" w:eastAsia="de-DE" w:bidi="de-DE"/>
-        </w:rPr>
-        <w:t>r</w:t>
+        <w:t>Specialist Planner</w:t>
       </w:r>
       <w:r>
         <w:rPr>
@@ -4218,16 +4663,6 @@
           <w:lang w:val="de-DE" w:eastAsia="de-DE" w:bidi="de-DE"/>
         </w:rPr>
         <w:tab/>
-      </w:r>
-      <w:r>
-        <w:rPr>
-          <w:rFonts w:ascii="Neue Hans Kendrick" w:eastAsia="Neue Hans Kendrick Light" w:hAnsi="Neue Hans Kendrick" w:cs="Neue Hans Kendrick Light"/>
-          <w:bCs/>
-          <w:color w:val="000000"/>
-          <w:sz w:val="16"/>
-          <w:szCs w:val="16"/>
-          <w:lang w:val="de-DE" w:eastAsia="de-DE" w:bidi="de-DE"/>
-        </w:rPr>
         <w:t>165 €/h</w:t>
       </w:r>
     </w:p>
@@ -4436,16 +4871,6 @@
           <w:lang w:val="de-DE" w:eastAsia="de-DE" w:bidi="de-DE"/>
         </w:rPr>
         <w:tab/>
-      </w:r>
-      <w:r>
-        <w:rPr>
-          <w:rFonts w:ascii="Neue Hans Kendrick" w:eastAsia="Neue Hans Kendrick Light" w:hAnsi="Neue Hans Kendrick" w:cs="Neue Hans Kendrick Light"/>
-          <w:bCs/>
-          <w:color w:val="000000"/>
-          <w:sz w:val="16"/>
-          <w:szCs w:val="16"/>
-          <w:lang w:val="de-DE" w:eastAsia="de-DE" w:bidi="de-DE"/>
-        </w:rPr>
         <w:t>145 €/h</w:t>
       </w:r>
     </w:p>
@@ -4505,16 +4930,6 @@
           <w:lang w:val="de-DE" w:eastAsia="de-DE" w:bidi="de-DE"/>
         </w:rPr>
         <w:tab/>
-      </w:r>
-      <w:r>
-        <w:rPr>
-          <w:rFonts w:ascii="Neue Hans Kendrick" w:eastAsia="Neue Hans Kendrick Light" w:hAnsi="Neue Hans Kendrick" w:cs="Neue Hans Kendrick Light"/>
-          <w:bCs/>
-          <w:color w:val="000000"/>
-          <w:sz w:val="16"/>
-          <w:szCs w:val="16"/>
-          <w:lang w:val="de-DE" w:eastAsia="de-DE" w:bidi="de-DE"/>
-        </w:rPr>
         <w:t>135 €/h</w:t>
       </w:r>
     </w:p>
@@ -4585,16 +5000,6 @@
           <w:lang w:val="de-DE" w:eastAsia="de-DE" w:bidi="de-DE"/>
         </w:rPr>
         <w:tab/>
-      </w:r>
-      <w:r>
-        <w:rPr>
-          <w:rFonts w:ascii="Neue Hans Kendrick" w:eastAsia="Neue Hans Kendrick Light" w:hAnsi="Neue Hans Kendrick" w:cs="Neue Hans Kendrick Light"/>
-          <w:bCs/>
-          <w:color w:val="000000"/>
-          <w:sz w:val="16"/>
-          <w:szCs w:val="16"/>
-          <w:lang w:val="de-DE" w:eastAsia="de-DE" w:bidi="de-DE"/>
-        </w:rPr>
         <w:t>115 €/h</w:t>
       </w:r>
     </w:p>
@@ -4723,14 +5128,6 @@
           <w:lang w:eastAsia="de-DE" w:bidi="de-DE"/>
         </w:rPr>
         <w:tab/>
-      </w:r>
-      <w:r>
-        <w:rPr>
-          <w:rFonts w:ascii="Neue Hans Kendrick" w:eastAsia="Neue Hans Kendrick Light" w:hAnsi="Neue Hans Kendrick" w:cs="Neue Hans Kendrick Light"/>
-          <w:bCs/>
-          <w:color w:val="000000"/>
-          <w:lang w:eastAsia="de-DE" w:bidi="de-DE"/>
-        </w:rPr>
         <w:t>2.000 €/Tag</w:t>
       </w:r>
     </w:p>
@@ -4798,14 +5195,6 @@
           <w:lang w:eastAsia="de-DE" w:bidi="de-DE"/>
         </w:rPr>
         <w:tab/>
-      </w:r>
-      <w:r>
-        <w:rPr>
-          <w:rFonts w:ascii="Neue Hans Kendrick" w:eastAsia="Neue Hans Kendrick Light" w:hAnsi="Neue Hans Kendrick" w:cs="Neue Hans Kendrick Light"/>
-          <w:bCs/>
-          <w:color w:val="000000"/>
-          <w:lang w:eastAsia="de-DE" w:bidi="de-DE"/>
-        </w:rPr>
         <w:t>1.300 €/Tag</w:t>
       </w:r>
     </w:p>
@@ -4945,6 +5334,9 @@
     <w:p>
       <w:pPr>
         <w:pStyle w:val="Heading1"/>
+        <w:rPr>
+          <w:rFonts w:ascii="Neue Hans Kendrick" w:hAnsi="Neue Hans Kendrick"/>
+        </w:rPr>
       </w:pPr>
       <w:r>
         <w:rPr>
@@ -5488,6 +5880,7 @@
         </w:numPr>
         <w:ind w:hanging="139"/>
         <w:rPr>
+          <w:rFonts w:ascii="Neue Hans Kendrick" w:hAnsi="Neue Hans Kendrick"/>
           <w:lang w:val="en-US"/>
         </w:rPr>
       </w:pPr>
@@ -5499,32 +5892,34 @@
           <w:color w:val="000000"/>
           <w:lang w:val="en-US" w:eastAsia="de-DE" w:bidi="de-DE"/>
         </w:rPr>
-        <w:t xml:space="preserve">           </w:t>
-      </w:r>
-      <w:r>
-        <w:rPr>
-          <w:rFonts w:ascii="Neue Hans Kendrick" w:eastAsia="Neue Hans Kendrick Light" w:hAnsi="Neue Hans Kendrick" w:cs="Neue Hans Kendrick Light"/>
-          <w:b/>
+        <w:t xml:space="preserve">           Provision of Planning Documents and BIM Data</w:t>
+      </w:r>
+      <w:r>
+        <w:rPr>
+          <w:rFonts w:ascii="Neue Hans Kendrick" w:hAnsi="Neue Hans Kendrick"/>
+          <w:lang w:val="en-US"/>
+        </w:rPr>
+        <w:t xml:space="preserve"> </w:t>
+      </w:r>
+    </w:p>
+    <w:p>
+      <w:pPr>
+        <w:pStyle w:val="Brieftext"/>
+        <w:rPr>
+          <w:rFonts w:ascii="Neue Hans Kendrick" w:hAnsi="Neue Hans Kendrick"/>
+          <w:lang w:val="en-US"/>
+        </w:rPr>
+      </w:pPr>
+      <w:r>
+        <w:rPr>
+          <w:rFonts w:ascii="Neue Hans Kendrick" w:eastAsia="Neue Hans Kendrick Light" w:hAnsi="Neue Hans Kendrick" w:cs="Neue Hans Kendrick Light"/>
           <w:bCs/>
           <w:color w:val="000000"/>
           <w:lang w:val="en-US" w:eastAsia="de-DE" w:bidi="de-DE"/>
         </w:rPr>
-        <w:t>Provision of Planning Documents and BIM Data</w:t>
-      </w:r>
-      <w:r>
-        <w:rPr>
-          <w:lang w:val="en-US"/>
-        </w:rPr>
-        <w:t xml:space="preserve"> </w:t>
-      </w:r>
-    </w:p>
-    <w:p>
-      <w:pPr>
-        <w:pStyle w:val="Brieftext"/>
-        <w:rPr>
-          <w:lang w:val="en-US"/>
-        </w:rPr>
-      </w:pPr>
+        <w:t xml:space="preserve">The client will provide 3D project models in suitable formats (preferably .3dm </w:t>
+      </w:r>
+      <w:proofErr w:type="gramStart"/>
       <w:r>
         <w:rPr>
           <w:rFonts w:ascii="Neue Hans Kendrick" w:eastAsia="Neue Hans Kendrick Light" w:hAnsi="Neue Hans Kendrick" w:cs="Neue Hans Kendrick Light"/>
@@ -5532,7 +5927,7 @@
           <w:color w:val="000000"/>
           <w:lang w:val="en-US" w:eastAsia="de-DE" w:bidi="de-DE"/>
         </w:rPr>
-        <w:t>The client will provide 3D project models in suitable formats (preferably .3dm or .</w:t>
+        <w:t>or .</w:t>
       </w:r>
       <w:proofErr w:type="spellStart"/>
       <w:r>
@@ -5545,6 +5940,7 @@
         <w:t>rvt</w:t>
       </w:r>
       <w:proofErr w:type="spellEnd"/>
+      <w:proofErr w:type="gramEnd"/>
       <w:r>
         <w:rPr>
           <w:rFonts w:ascii="Neue Hans Kendrick" w:eastAsia="Neue Hans Kendrick Light" w:hAnsi="Neue Hans Kendrick" w:cs="Neue Hans Kendrick Light"/>
@@ -5562,13 +5958,34 @@
           <w:lang w:val="en-US" w:eastAsia="de-DE" w:bidi="de-DE"/>
         </w:rPr>
         <w:br/>
-        <w:t>Collaboration will preferably be conducted via Building Information Modeling (BIM), ideally in the IFC exchange format. Timely and comprehensive cooperation from all project participants, especially design architects and MEP engineers (HVAC, electrical, plumbing), must be ensured.</w:t>
+        <w:t xml:space="preserve">Collaboration will preferably be conducted via Building Information Modeling (BIM), ideally in the IFC exchange format. Timely and comprehensive cooperation from all project participants, </w:t>
+      </w:r>
+      <w:proofErr w:type="gramStart"/>
+      <w:r>
+        <w:rPr>
+          <w:rFonts w:ascii="Neue Hans Kendrick" w:eastAsia="Neue Hans Kendrick Light" w:hAnsi="Neue Hans Kendrick" w:cs="Neue Hans Kendrick Light"/>
+          <w:bCs/>
+          <w:color w:val="000000"/>
+          <w:lang w:val="en-US" w:eastAsia="de-DE" w:bidi="de-DE"/>
+        </w:rPr>
+        <w:t>especially</w:t>
+      </w:r>
+      <w:proofErr w:type="gramEnd"/>
+      <w:r>
+        <w:rPr>
+          <w:rFonts w:ascii="Neue Hans Kendrick" w:eastAsia="Neue Hans Kendrick Light" w:hAnsi="Neue Hans Kendrick" w:cs="Neue Hans Kendrick Light"/>
+          <w:bCs/>
+          <w:color w:val="000000"/>
+          <w:lang w:val="en-US" w:eastAsia="de-DE" w:bidi="de-DE"/>
+        </w:rPr>
+        <w:t xml:space="preserve"> design architects and MEP engineers (HVAC, electrical, plumbing), must be ensured.</w:t>
       </w:r>
     </w:p>
     <w:p>
       <w:pPr>
         <w:pStyle w:val="Heading1"/>
         <w:rPr>
+          <w:rFonts w:ascii="Neue Hans Kendrick" w:hAnsi="Neue Hans Kendrick"/>
           <w:lang w:val="en-US"/>
         </w:rPr>
       </w:pPr>
@@ -5618,7 +6035,27 @@
           <w:color w:val="000000"/>
           <w:lang w:val="en-US" w:eastAsia="de-DE" w:bidi="de-DE"/>
         </w:rPr>
-        <w:t>All relevant documents and information must be provided immediately upon request by the design office to ensure smooth project progress. Reviewing detail plans, particularly regarding acoustic requirements and other specialized planning content, is part of our service.</w:t>
+        <w:t xml:space="preserve">All relevant documents and information must be provided immediately upon request by the design office to ensure smooth project progress. Reviewing </w:t>
+      </w:r>
+      <w:proofErr w:type="gramStart"/>
+      <w:r>
+        <w:rPr>
+          <w:rFonts w:ascii="Neue Hans Kendrick" w:eastAsia="Neue Hans Kendrick Light" w:hAnsi="Neue Hans Kendrick" w:cs="Neue Hans Kendrick Light"/>
+          <w:bCs/>
+          <w:color w:val="000000"/>
+          <w:lang w:val="en-US" w:eastAsia="de-DE" w:bidi="de-DE"/>
+        </w:rPr>
+        <w:t>detail</w:t>
+      </w:r>
+      <w:proofErr w:type="gramEnd"/>
+      <w:r>
+        <w:rPr>
+          <w:rFonts w:ascii="Neue Hans Kendrick" w:eastAsia="Neue Hans Kendrick Light" w:hAnsi="Neue Hans Kendrick" w:cs="Neue Hans Kendrick Light"/>
+          <w:bCs/>
+          <w:color w:val="000000"/>
+          <w:lang w:val="en-US" w:eastAsia="de-DE" w:bidi="de-DE"/>
+        </w:rPr>
+        <w:t xml:space="preserve"> plans, particularly regarding acoustic requirements and other specialized planning content, is part of our service.</w:t>
       </w:r>
     </w:p>
     <w:p>
@@ -5691,6 +6128,9 @@
     <w:p>
       <w:pPr>
         <w:pStyle w:val="Heading1"/>
+        <w:rPr>
+          <w:rFonts w:ascii="Neue Hans Kendrick" w:hAnsi="Neue Hans Kendrick"/>
+        </w:rPr>
       </w:pPr>
       <w:r>
         <w:rPr>
@@ -5748,21 +6188,15 @@
           <w:lang w:val="en-US" w:eastAsia="de-DE" w:bidi="de-DE"/>
         </w:rPr>
         <w:br/>
-        <w:t xml:space="preserve">The design office is permitted to take photographs of the interior and exterior areas during the construction period and after the project is completed and to use these photographs without restriction for its own publications, references, and marketing purposes. </w:t>
-      </w:r>
-      <w:r>
-        <w:rPr>
-          <w:rFonts w:ascii="Neue Hans Kendrick" w:eastAsia="Neue Hans Kendrick Light" w:hAnsi="Neue Hans Kendrick" w:cs="Neue Hans Kendrick Light"/>
-          <w:bCs/>
-          <w:color w:val="000000"/>
-          <w:lang w:eastAsia="de-DE" w:bidi="de-DE"/>
-        </w:rPr>
-        <w:t>Access must be granted.</w:t>
+        <w:t>The design office is permitted to take photographs of the interior and exterior areas during the construction period and after the project is completed and to use these photographs without restriction for its own publications, references, and marketing purposes. Access must be granted.</w:t>
       </w:r>
     </w:p>
     <w:p>
       <w:pPr>
         <w:pStyle w:val="Heading1"/>
+        <w:rPr>
+          <w:rFonts w:ascii="Neue Hans Kendrick" w:hAnsi="Neue Hans Kendrick"/>
+        </w:rPr>
       </w:pPr>
       <w:r>
         <w:rPr>
@@ -5885,6 +6319,9 @@
     <w:p>
       <w:pPr>
         <w:pStyle w:val="Heading1"/>
+        <w:rPr>
+          <w:rFonts w:ascii="Neue Hans Kendrick" w:hAnsi="Neue Hans Kendrick"/>
+        </w:rPr>
       </w:pPr>
       <w:r>
         <w:rPr>
@@ -5936,18 +6373,7 @@
           <w:color w:val="000000"/>
           <w:lang w:eastAsia="de-DE" w:bidi="de-DE"/>
         </w:rPr>
-        <w:t>Hourly Rates</w:t>
-      </w:r>
-      <w:r>
-        <w:rPr>
-          <w:rFonts w:ascii="Neue Hans Kendrick" w:eastAsia="Neue Hans Kendrick Light" w:hAnsi="Neue Hans Kendrick" w:cs="Neue Hans Kendrick Light"/>
-          <w:bCs/>
-          <w:i/>
-          <w:iCs/>
-          <w:color w:val="000000"/>
-          <w:lang w:eastAsia="de-DE" w:bidi="de-DE"/>
-        </w:rPr>
-        <w:t>:</w:t>
+        <w:t>Hourly Rates:</w:t>
       </w:r>
     </w:p>
     <w:p>
@@ -6053,18 +6479,7 @@
           <w:szCs w:val="16"/>
           <w:lang w:val="de-DE" w:eastAsia="de-DE" w:bidi="de-DE"/>
         </w:rPr>
-        <w:t>Specialist Planne</w:t>
-      </w:r>
-      <w:r>
-        <w:rPr>
-          <w:rFonts w:ascii="Neue Hans Kendrick" w:eastAsia="Neue Hans Kendrick Light" w:hAnsi="Neue Hans Kendrick" w:cs="Neue Hans Kendrick Light"/>
-          <w:bCs/>
-          <w:color w:val="000000"/>
-          <w:sz w:val="16"/>
-          <w:szCs w:val="16"/>
-          <w:lang w:val="de-DE" w:eastAsia="de-DE" w:bidi="de-DE"/>
-        </w:rPr>
-        <w:t>r</w:t>
+        <w:t>Specialist Planner</w:t>
       </w:r>
       <w:r>
         <w:rPr>
@@ -6135,16 +6550,6 @@
           <w:lang w:val="de-DE" w:eastAsia="de-DE" w:bidi="de-DE"/>
         </w:rPr>
         <w:tab/>
-      </w:r>
-      <w:r>
-        <w:rPr>
-          <w:rFonts w:ascii="Neue Hans Kendrick" w:eastAsia="Neue Hans Kendrick Light" w:hAnsi="Neue Hans Kendrick" w:cs="Neue Hans Kendrick Light"/>
-          <w:bCs/>
-          <w:color w:val="000000"/>
-          <w:sz w:val="16"/>
-          <w:szCs w:val="16"/>
-          <w:lang w:val="de-DE" w:eastAsia="de-DE" w:bidi="de-DE"/>
-        </w:rPr>
         <w:t>165 €/h</w:t>
       </w:r>
     </w:p>
@@ -6353,16 +6758,6 @@
           <w:lang w:val="de-DE" w:eastAsia="de-DE" w:bidi="de-DE"/>
         </w:rPr>
         <w:tab/>
-      </w:r>
-      <w:r>
-        <w:rPr>
-          <w:rFonts w:ascii="Neue Hans Kendrick" w:eastAsia="Neue Hans Kendrick Light" w:hAnsi="Neue Hans Kendrick" w:cs="Neue Hans Kendrick Light"/>
-          <w:bCs/>
-          <w:color w:val="000000"/>
-          <w:sz w:val="16"/>
-          <w:szCs w:val="16"/>
-          <w:lang w:val="de-DE" w:eastAsia="de-DE" w:bidi="de-DE"/>
-        </w:rPr>
         <w:t>145 €/h</w:t>
       </w:r>
     </w:p>
@@ -6422,16 +6817,6 @@
           <w:lang w:val="de-DE" w:eastAsia="de-DE" w:bidi="de-DE"/>
         </w:rPr>
         <w:tab/>
-      </w:r>
-      <w:r>
-        <w:rPr>
-          <w:rFonts w:ascii="Neue Hans Kendrick" w:eastAsia="Neue Hans Kendrick Light" w:hAnsi="Neue Hans Kendrick" w:cs="Neue Hans Kendrick Light"/>
-          <w:bCs/>
-          <w:color w:val="000000"/>
-          <w:sz w:val="16"/>
-          <w:szCs w:val="16"/>
-          <w:lang w:val="de-DE" w:eastAsia="de-DE" w:bidi="de-DE"/>
-        </w:rPr>
         <w:t>135 €/h</w:t>
       </w:r>
     </w:p>
@@ -6502,16 +6887,6 @@
           <w:lang w:val="de-DE" w:eastAsia="de-DE" w:bidi="de-DE"/>
         </w:rPr>
         <w:tab/>
-      </w:r>
-      <w:r>
-        <w:rPr>
-          <w:rFonts w:ascii="Neue Hans Kendrick" w:eastAsia="Neue Hans Kendrick Light" w:hAnsi="Neue Hans Kendrick" w:cs="Neue Hans Kendrick Light"/>
-          <w:bCs/>
-          <w:color w:val="000000"/>
-          <w:sz w:val="16"/>
-          <w:szCs w:val="16"/>
-          <w:lang w:val="de-DE" w:eastAsia="de-DE" w:bidi="de-DE"/>
-        </w:rPr>
         <w:t>115 €/h</w:t>
       </w:r>
     </w:p>
@@ -6640,14 +7015,6 @@
           <w:lang w:eastAsia="de-DE" w:bidi="de-DE"/>
         </w:rPr>
         <w:tab/>
-      </w:r>
-      <w:r>
-        <w:rPr>
-          <w:rFonts w:ascii="Neue Hans Kendrick" w:eastAsia="Neue Hans Kendrick Light" w:hAnsi="Neue Hans Kendrick" w:cs="Neue Hans Kendrick Light"/>
-          <w:bCs/>
-          <w:color w:val="000000"/>
-          <w:lang w:eastAsia="de-DE" w:bidi="de-DE"/>
-        </w:rPr>
         <w:t>2.000 €/Tag</w:t>
       </w:r>
     </w:p>
@@ -6686,16 +7053,7 @@
           <w:color w:val="000000"/>
           <w:lang w:eastAsia="de-DE" w:bidi="de-DE"/>
         </w:rPr>
-        <w:t>Specialist Planner</w:t>
-      </w:r>
-      <w:r>
-        <w:rPr>
-          <w:rFonts w:ascii="Neue Hans Kendrick" w:eastAsia="Neue Hans Kendrick Light" w:hAnsi="Neue Hans Kendrick" w:cs="Neue Hans Kendrick Light"/>
-          <w:bCs/>
-          <w:color w:val="000000"/>
-          <w:lang w:eastAsia="de-DE" w:bidi="de-DE"/>
-        </w:rPr>
-        <w:t>:</w:t>
+        <w:t>Specialist Planner:</w:t>
       </w:r>
       <w:r>
         <w:rPr>
@@ -6715,14 +7073,6 @@
           <w:lang w:eastAsia="de-DE" w:bidi="de-DE"/>
         </w:rPr>
         <w:tab/>
-      </w:r>
-      <w:r>
-        <w:rPr>
-          <w:rFonts w:ascii="Neue Hans Kendrick" w:eastAsia="Neue Hans Kendrick Light" w:hAnsi="Neue Hans Kendrick" w:cs="Neue Hans Kendrick Light"/>
-          <w:bCs/>
-          <w:color w:val="000000"/>
-          <w:lang w:eastAsia="de-DE" w:bidi="de-DE"/>
-        </w:rPr>
         <w:t>1.300 €/Tag</w:t>
       </w:r>
     </w:p>
@@ -6761,16 +7111,7 @@
           <w:color w:val="000000"/>
           <w:lang w:eastAsia="de-DE" w:bidi="de-DE"/>
         </w:rPr>
-        <w:t>Project Manager/Acoustic Engineer</w:t>
-      </w:r>
-      <w:r>
-        <w:rPr>
-          <w:rFonts w:ascii="Neue Hans Kendrick" w:eastAsia="Neue Hans Kendrick Light" w:hAnsi="Neue Hans Kendrick" w:cs="Neue Hans Kendrick Light"/>
-          <w:bCs/>
-          <w:color w:val="000000"/>
-          <w:lang w:eastAsia="de-DE" w:bidi="de-DE"/>
-        </w:rPr>
-        <w:t>:</w:t>
+        <w:t>Project Manager/Acoustic Engineer:</w:t>
       </w:r>
       <w:r>
         <w:rPr>
@@ -6853,6 +7194,9 @@
     <w:p>
       <w:pPr>
         <w:pStyle w:val="Heading1"/>
+        <w:rPr>
+          <w:rFonts w:ascii="Neue Hans Kendrick" w:hAnsi="Neue Hans Kendrick"/>
+        </w:rPr>
       </w:pPr>
       <w:r>
         <w:rPr>
@@ -11728,12 +12072,25 @@
 </file>
 
 <file path=customXml/item1.xml><?xml version="1.0" encoding="utf-8"?>
+<?mso-contentType ?>
+<FormTemplates xmlns="http://schemas.microsoft.com/sharepoint/v3/contenttype/forms">
+  <Display>DocumentLibraryForm</Display>
+  <Edit>DocumentLibraryForm</Edit>
+  <New>DocumentLibraryForm</New>
+</FormTemplates>
+</file>
+
+<file path=customXml/item2.xml><?xml version="1.0" encoding="utf-8"?>
+<b:Sources xmlns:b="http://schemas.openxmlformats.org/officeDocument/2006/bibliography" xmlns="http://schemas.openxmlformats.org/officeDocument/2006/bibliography" SelectedStyle="/APASixthEditionOfficeOnline.xsl" StyleName="APA" Version="6"/>
+</file>
+
+<file path=customXml/item3.xml><?xml version="1.0" encoding="utf-8"?>
 <p:properties xmlns:p="http://schemas.microsoft.com/office/2006/metadata/properties" xmlns:xsi="http://www.w3.org/2001/XMLSchema-instance" xmlns:pc="http://schemas.microsoft.com/office/infopath/2007/PartnerControls">
   <documentManagement/>
 </p:properties>
 </file>
 
-<file path=customXml/item2.xml><?xml version="1.0" encoding="utf-8"?>
+<file path=customXml/item4.xml><?xml version="1.0" encoding="utf-8"?>
 <ct:contentTypeSchema xmlns:ct="http://schemas.microsoft.com/office/2006/metadata/contentType" xmlns:ma="http://schemas.microsoft.com/office/2006/metadata/properties/metaAttributes" ct:_="" ma:_="" ma:contentTypeName="Dokument" ma:contentTypeID="0x01010017CF66FC4D990F46B0AA7830BA509D12" ma:contentTypeVersion="0" ma:contentTypeDescription="Ein neues Dokument erstellen." ma:contentTypeScope="" ma:versionID="5365672a5a67ac9bd0dbc9061a01f446">
   <xsd:schema xmlns:xsd="http://www.w3.org/2001/XMLSchema" xmlns:xs="http://www.w3.org/2001/XMLSchema" xmlns:p="http://schemas.microsoft.com/office/2006/metadata/properties" targetNamespace="http://schemas.microsoft.com/office/2006/metadata/properties" ma:root="true" ma:fieldsID="8c96a1500b55a331f0d0926ba64a978c">
     <xsd:element name="properties">
@@ -11847,20 +12204,23 @@
 </ct:contentTypeSchema>
 </file>
 
-<file path=customXml/item3.xml><?xml version="1.0" encoding="utf-8"?>
-<?mso-contentType ?>
-<FormTemplates xmlns="http://schemas.microsoft.com/sharepoint/v3/contenttype/forms">
-  <Display>DocumentLibraryForm</Display>
-  <Edit>DocumentLibraryForm</Edit>
-  <New>DocumentLibraryForm</New>
-</FormTemplates>
+<file path=customXml/itemProps1.xml><?xml version="1.0" encoding="utf-8"?>
+<ds:datastoreItem xmlns:ds="http://schemas.openxmlformats.org/officeDocument/2006/customXml" ds:itemID="{3955E71D-0DE1-4E61-B2F0-D0BB3D26CA05}">
+  <ds:schemaRefs>
+    <ds:schemaRef ds:uri="http://schemas.microsoft.com/sharepoint/v3/contenttype/forms"/>
+  </ds:schemaRefs>
+</ds:datastoreItem>
 </file>
 
-<file path=customXml/item4.xml><?xml version="1.0" encoding="utf-8"?>
-<b:Sources xmlns:b="http://schemas.openxmlformats.org/officeDocument/2006/bibliography" xmlns="http://schemas.openxmlformats.org/officeDocument/2006/bibliography" SelectedStyle="/APASixthEditionOfficeOnline.xsl" StyleName="APA" Version="6"/>
+<file path=customXml/itemProps2.xml><?xml version="1.0" encoding="utf-8"?>
+<ds:datastoreItem xmlns:ds="http://schemas.openxmlformats.org/officeDocument/2006/customXml" ds:itemID="{87659016-28FE-1448-9ADC-46CE0D940975}">
+  <ds:schemaRefs>
+    <ds:schemaRef ds:uri="http://schemas.openxmlformats.org/officeDocument/2006/bibliography"/>
+  </ds:schemaRefs>
+</ds:datastoreItem>
 </file>
 
-<file path=customXml/itemProps1.xml><?xml version="1.0" encoding="utf-8"?>
+<file path=customXml/itemProps3.xml><?xml version="1.0" encoding="utf-8"?>
 <ds:datastoreItem xmlns:ds="http://schemas.openxmlformats.org/officeDocument/2006/customXml" ds:itemID="{6C808A0C-6712-4A8B-9473-28FB10470055}">
   <ds:schemaRefs>
     <ds:schemaRef ds:uri="http://schemas.microsoft.com/office/2006/metadata/properties"/>
@@ -11869,7 +12229,7 @@
 </ds:datastoreItem>
 </file>
 
-<file path=customXml/itemProps2.xml><?xml version="1.0" encoding="utf-8"?>
+<file path=customXml/itemProps4.xml><?xml version="1.0" encoding="utf-8"?>
 <ds:datastoreItem xmlns:ds="http://schemas.openxmlformats.org/officeDocument/2006/customXml" ds:itemID="{0019DEA0-F105-4BAD-8548-7D7D6AF3961A}">
   <ds:schemaRefs>
     <ds:schemaRef ds:uri="http://schemas.microsoft.com/office/2006/metadata/contentType"/>
@@ -11883,20 +12243,4 @@
     <ds:schemaRef ds:uri="http://schemas.microsoft.com/office/infopath/2007/PartnerControls"/>
   </ds:schemaRefs>
 </ds:datastoreItem>
-</file>
-
-<file path=customXml/itemProps3.xml><?xml version="1.0" encoding="utf-8"?>
-<ds:datastoreItem xmlns:ds="http://schemas.openxmlformats.org/officeDocument/2006/customXml" ds:itemID="{3955E71D-0DE1-4E61-B2F0-D0BB3D26CA05}">
-  <ds:schemaRefs>
-    <ds:schemaRef ds:uri="http://schemas.microsoft.com/sharepoint/v3/contenttype/forms"/>
-  </ds:schemaRefs>
-</ds:datastoreItem>
-</file>
-
-<file path=customXml/itemProps4.xml><?xml version="1.0" encoding="utf-8"?>
-<ds:datastoreItem xmlns:ds="http://schemas.openxmlformats.org/officeDocument/2006/customXml" ds:itemID="{87659016-28FE-1448-9ADC-46CE0D940975}">
-  <ds:schemaRefs>
-    <ds:schemaRef ds:uri="http://schemas.openxmlformats.org/officeDocument/2006/bibliography"/>
-  </ds:schemaRefs>
-</ds:datastoreItem>
 </file>
</xml_diff>

<commit_message>
updated download invoices views
</commit_message>
<xml_diff>
--- a/templates/estimates/BCK_En.docx
+++ b/templates/estimates/BCK_En.docx
@@ -5686,25 +5686,41 @@
                 <w:b/>
                 <w:lang w:eastAsia="de-DE" w:bidi="de-DE"/>
               </w:rPr>
-              <w:t xml:space="preserve">Grundhonorar + </w:t>
-            </w:r>
-            <w:proofErr w:type="gramStart"/>
+              <w:t>Basic Fee</w:t>
+            </w:r>
             <w:r>
               <w:rPr>
                 <w:rFonts w:ascii="Neue Hans Kendrick" w:eastAsia="Neue Hans Kendrick Light" w:hAnsi="Neue Hans Kendrick" w:cs="Neue Hans Kendrick Light"/>
                 <w:b/>
                 <w:lang w:eastAsia="de-DE" w:bidi="de-DE"/>
               </w:rPr>
-              <w:t>Zuschläge[</w:t>
-            </w:r>
-            <w:proofErr w:type="gramEnd"/>
+              <w:t xml:space="preserve"> + </w:t>
+            </w:r>
+            <w:proofErr w:type="spellStart"/>
             <w:r>
               <w:rPr>
                 <w:rFonts w:ascii="Neue Hans Kendrick" w:eastAsia="Neue Hans Kendrick Light" w:hAnsi="Neue Hans Kendrick" w:cs="Neue Hans Kendrick Light"/>
                 <w:b/>
                 <w:lang w:eastAsia="de-DE" w:bidi="de-DE"/>
               </w:rPr>
-              <w:t>€]</w:t>
+              <w:t>Surcharge</w:t>
+            </w:r>
+            <w:proofErr w:type="spellEnd"/>
+            <w:r>
+              <w:rPr>
+                <w:rFonts w:ascii="Neue Hans Kendrick" w:eastAsia="Neue Hans Kendrick Light" w:hAnsi="Neue Hans Kendrick" w:cs="Neue Hans Kendrick Light"/>
+                <w:b/>
+                <w:lang w:eastAsia="de-DE" w:bidi="de-DE"/>
+              </w:rPr>
+              <w:t xml:space="preserve"> </w:t>
+            </w:r>
+            <w:r>
+              <w:rPr>
+                <w:rFonts w:ascii="Neue Hans Kendrick" w:eastAsia="Neue Hans Kendrick Light" w:hAnsi="Neue Hans Kendrick" w:cs="Neue Hans Kendrick Light"/>
+                <w:b/>
+                <w:lang w:eastAsia="de-DE" w:bidi="de-DE"/>
+              </w:rPr>
+              <w:t>[€]</w:t>
             </w:r>
           </w:p>
         </w:tc>
@@ -6109,7 +6125,7 @@
                 <w:tab w:val="left" w:pos="14742"/>
                 <w:tab w:val="left" w:pos="15876"/>
               </w:tabs>
-              <w:spacing w:after="160" w:line="259" w:lineRule="auto"/>
+              <w:spacing w:line="259" w:lineRule="auto"/>
               <w:rPr>
                 <w:rFonts w:ascii="Neue Hans Kendrick" w:eastAsia="Neue Hans Kendrick Light" w:hAnsi="Neue Hans Kendrick" w:cs="Neue Hans Kendrick Light"/>
                 <w:b/>
@@ -6198,7 +6214,7 @@
                 <w:tab w:val="left" w:pos="14742"/>
                 <w:tab w:val="left" w:pos="15876"/>
               </w:tabs>
-              <w:spacing w:after="160" w:line="259" w:lineRule="auto"/>
+              <w:spacing w:line="259" w:lineRule="auto"/>
               <w:jc w:val="center"/>
               <w:rPr>
                 <w:rFonts w:ascii="Neue Hans Kendrick" w:eastAsia="Neue Hans Kendrick Light" w:hAnsi="Neue Hans Kendrick" w:cs="Neue Hans Kendrick Light"/>
@@ -6225,6 +6241,35 @@
                 <w:lang w:eastAsia="de-DE" w:bidi="de-DE"/>
               </w:rPr>
               <w:t>fee</w:t>
+            </w:r>
+            <w:proofErr w:type="spellEnd"/>
+            <w:r>
+              <w:rPr>
+                <w:rFonts w:ascii="Neue Hans Kendrick" w:eastAsia="Neue Hans Kendrick Light" w:hAnsi="Neue Hans Kendrick" w:cs="Neue Hans Kendrick Light"/>
+                <w:b/>
+                <w:sz w:val="18"/>
+                <w:lang w:eastAsia="de-DE" w:bidi="de-DE"/>
+              </w:rPr>
+              <w:t xml:space="preserve"> </w:t>
+            </w:r>
+            <w:r>
+              <w:rPr>
+                <w:rFonts w:ascii="Neue Hans Kendrick" w:eastAsia="Neue Hans Kendrick Light" w:hAnsi="Neue Hans Kendrick" w:cs="Neue Hans Kendrick Light"/>
+                <w:b/>
+                <w:sz w:val="18"/>
+                <w:lang w:eastAsia="de-DE" w:bidi="de-DE"/>
+              </w:rPr>
+              <w:t xml:space="preserve">+ </w:t>
+            </w:r>
+            <w:proofErr w:type="spellStart"/>
+            <w:r>
+              <w:rPr>
+                <w:rFonts w:ascii="Neue Hans Kendrick" w:eastAsia="Neue Hans Kendrick Light" w:hAnsi="Neue Hans Kendrick" w:cs="Neue Hans Kendrick Light"/>
+                <w:b/>
+                <w:sz w:val="18"/>
+                <w:lang w:eastAsia="de-DE" w:bidi="de-DE"/>
+              </w:rPr>
+              <w:t>Surcharge</w:t>
             </w:r>
             <w:proofErr w:type="spellEnd"/>
             <w:r>
@@ -6270,7 +6315,7 @@
                 <w:tab w:val="left" w:pos="14742"/>
                 <w:tab w:val="left" w:pos="15876"/>
               </w:tabs>
-              <w:spacing w:after="160" w:line="259" w:lineRule="auto"/>
+              <w:spacing w:line="259" w:lineRule="auto"/>
               <w:jc w:val="center"/>
               <w:rPr>
                 <w:rFonts w:ascii="Neue Hans Kendrick" w:eastAsia="Neue Hans Kendrick Light" w:hAnsi="Neue Hans Kendrick" w:cs="Neue Hans Kendrick Light"/>
@@ -6313,7 +6358,7 @@
                 <w:tab w:val="left" w:pos="14742"/>
                 <w:tab w:val="left" w:pos="15876"/>
               </w:tabs>
-              <w:spacing w:after="160" w:line="259" w:lineRule="auto"/>
+              <w:spacing w:line="259" w:lineRule="auto"/>
               <w:jc w:val="center"/>
               <w:rPr>
                 <w:rFonts w:ascii="Neue Hans Kendrick" w:eastAsia="Neue Hans Kendrick Light" w:hAnsi="Neue Hans Kendrick" w:cs="Neue Hans Kendrick Light"/>
@@ -6394,7 +6439,7 @@
                 <w:tab w:val="left" w:pos="14742"/>
                 <w:tab w:val="left" w:pos="15876"/>
               </w:tabs>
-              <w:spacing w:after="160" w:line="259" w:lineRule="auto"/>
+              <w:spacing w:line="259" w:lineRule="auto"/>
               <w:jc w:val="right"/>
               <w:rPr>
                 <w:rFonts w:ascii="Neue Hans Kendrick" w:eastAsia="Neue Hans Kendrick Light" w:hAnsi="Neue Hans Kendrick" w:cs="Neue Hans Kendrick Light"/>
@@ -7392,27 +7437,7 @@
                 <w:sz w:val="18"/>
                 <w:lang w:eastAsia="de-DE" w:bidi="de-DE"/>
               </w:rPr>
-              <w:t xml:space="preserve"> </w:t>
-            </w:r>
-            <w:proofErr w:type="spellStart"/>
-            <w:r>
-              <w:rPr>
-                <w:rFonts w:ascii="Neue Hans Kendrick" w:eastAsia="Neue Hans Kendrick Light" w:hAnsi="Neue Hans Kendrick" w:cs="Neue Hans Kendrick Light"/>
-                <w:b/>
-                <w:sz w:val="18"/>
-                <w:lang w:eastAsia="de-DE" w:bidi="de-DE"/>
-              </w:rPr>
-              <w:t>of</w:t>
-            </w:r>
-            <w:proofErr w:type="spellEnd"/>
-            <w:r>
-              <w:rPr>
-                <w:rFonts w:ascii="Neue Hans Kendrick" w:eastAsia="Neue Hans Kendrick Light" w:hAnsi="Neue Hans Kendrick" w:cs="Neue Hans Kendrick Light"/>
-                <w:b/>
-                <w:sz w:val="18"/>
-                <w:lang w:eastAsia="de-DE" w:bidi="de-DE"/>
-              </w:rPr>
-              <w:t xml:space="preserve"> </w:t>
+              <w:t xml:space="preserve"> of </w:t>
             </w:r>
             <w:proofErr w:type="spellStart"/>
             <w:r>
@@ -9336,29 +9361,7 @@
                 <w:szCs w:val="18"/>
                 <w:lang w:bidi="de-DE"/>
               </w:rPr>
-              <w:t xml:space="preserve"> </w:t>
-            </w:r>
-            <w:proofErr w:type="spellStart"/>
-            <w:r>
-              <w:rPr>
-                <w:rFonts w:ascii="Neue Hans Kendrick" w:hAnsi="Neue Hans Kendrick"/>
-                <w:b/>
-                <w:sz w:val="18"/>
-                <w:szCs w:val="18"/>
-                <w:lang w:bidi="de-DE"/>
-              </w:rPr>
-              <w:t>of</w:t>
-            </w:r>
-            <w:proofErr w:type="spellEnd"/>
-            <w:r>
-              <w:rPr>
-                <w:rFonts w:ascii="Neue Hans Kendrick" w:hAnsi="Neue Hans Kendrick"/>
-                <w:b/>
-                <w:sz w:val="18"/>
-                <w:szCs w:val="18"/>
-                <w:lang w:bidi="de-DE"/>
-              </w:rPr>
-              <w:t xml:space="preserve"> </w:t>
+              <w:t xml:space="preserve"> of </w:t>
             </w:r>
             <w:proofErr w:type="spellStart"/>
             <w:r>
@@ -9617,6 +9620,18 @@
         </w:rPr>
         <w:t xml:space="preserve"> %}</w:t>
       </w:r>
+    </w:p>
+    <w:p>
+      <w:pPr>
+        <w:rPr>
+          <w:rFonts w:ascii="Neue Hans Kendrick" w:hAnsi="Neue Hans Kendrick"/>
+          <w:b/>
+          <w:sz w:val="18"/>
+          <w:szCs w:val="18"/>
+          <w:u w:val="single"/>
+          <w:lang w:bidi="de-DE"/>
+        </w:rPr>
+      </w:pPr>
     </w:p>
     <w:p>
       <w:pPr>
@@ -17560,13 +17575,23 @@
                               <w:szCs w:val="12"/>
                             </w:rPr>
                           </w:pPr>
+                          <w:proofErr w:type="spellStart"/>
                           <w:r>
                             <w:rPr>
                               <w:spacing w:val="-6"/>
                               <w:sz w:val="12"/>
                               <w:szCs w:val="12"/>
                             </w:rPr>
-                            <w:t>Münzstr. 10 • 10178 Berlin</w:t>
+                            <w:t>Münzstr</w:t>
+                          </w:r>
+                          <w:proofErr w:type="spellEnd"/>
+                          <w:r>
+                            <w:rPr>
+                              <w:spacing w:val="-6"/>
+                              <w:sz w:val="12"/>
+                              <w:szCs w:val="12"/>
+                            </w:rPr>
+                            <w:t>. 10 • 10178 Berlin</w:t>
                           </w:r>
                         </w:p>
                         <w:p>
@@ -17651,7 +17676,43 @@
                               <w:sz w:val="12"/>
                               <w:szCs w:val="12"/>
                             </w:rPr>
-                            <w:t xml:space="preserve">Dipl. Ing. Architekt Benjamin Koziczinski M.Sc. </w:t>
+                            <w:t xml:space="preserve">Dipl. Ing. Architekt Benjamin </w:t>
+                          </w:r>
+                          <w:proofErr w:type="spellStart"/>
+                          <w:r>
+                            <w:rPr>
+                              <w:spacing w:val="-6"/>
+                              <w:sz w:val="12"/>
+                              <w:szCs w:val="12"/>
+                            </w:rPr>
+                            <w:t>Koziczinski</w:t>
+                          </w:r>
+                          <w:proofErr w:type="spellEnd"/>
+                          <w:r>
+                            <w:rPr>
+                              <w:spacing w:val="-6"/>
+                              <w:sz w:val="12"/>
+                              <w:szCs w:val="12"/>
+                            </w:rPr>
+                            <w:t xml:space="preserve"> </w:t>
+                          </w:r>
+                          <w:proofErr w:type="spellStart"/>
+                          <w:r>
+                            <w:rPr>
+                              <w:spacing w:val="-6"/>
+                              <w:sz w:val="12"/>
+                              <w:szCs w:val="12"/>
+                            </w:rPr>
+                            <w:t>M.Sc</w:t>
+                          </w:r>
+                          <w:proofErr w:type="spellEnd"/>
+                          <w:r>
+                            <w:rPr>
+                              <w:spacing w:val="-6"/>
+                              <w:sz w:val="12"/>
+                              <w:szCs w:val="12"/>
+                            </w:rPr>
+                            <w:t xml:space="preserve">. </w:t>
                           </w:r>
                         </w:p>
                         <w:p>
@@ -19982,19 +20043,6 @@
 </file>
 
 <file path=customXml/item1.xml><?xml version="1.0" encoding="utf-8"?>
-<b:Sources xmlns:b="http://schemas.openxmlformats.org/officeDocument/2006/bibliography" xmlns="http://schemas.openxmlformats.org/officeDocument/2006/bibliography" SelectedStyle="/APASixthEditionOfficeOnline.xsl" StyleName="APA" Version="6"/>
-</file>
-
-<file path=customXml/item2.xml><?xml version="1.0" encoding="utf-8"?>
-<?mso-contentType ?>
-<FormTemplates xmlns="http://schemas.microsoft.com/sharepoint/v3/contenttype/forms">
-  <Display>DocumentLibraryForm</Display>
-  <Edit>DocumentLibraryForm</Edit>
-  <New>DocumentLibraryForm</New>
-</FormTemplates>
-</file>
-
-<file path=customXml/item3.xml><?xml version="1.0" encoding="utf-8"?>
 <ct:contentTypeSchema xmlns:ct="http://schemas.microsoft.com/office/2006/metadata/contentType" xmlns:ma="http://schemas.microsoft.com/office/2006/metadata/properties/metaAttributes" ct:_="" ma:_="" ma:contentTypeName="Dokument" ma:contentTypeID="0x01010017CF66FC4D990F46B0AA7830BA509D12" ma:contentTypeVersion="0" ma:contentTypeDescription="Ein neues Dokument erstellen." ma:contentTypeScope="" ma:versionID="5365672a5a67ac9bd0dbc9061a01f446">
   <xsd:schema xmlns:xsd="http://www.w3.org/2001/XMLSchema" xmlns:xs="http://www.w3.org/2001/XMLSchema" xmlns:p="http://schemas.microsoft.com/office/2006/metadata/properties" targetNamespace="http://schemas.microsoft.com/office/2006/metadata/properties" ma:root="true" ma:fieldsID="8c96a1500b55a331f0d0926ba64a978c">
     <xsd:element name="properties">
@@ -20108,6 +20156,19 @@
 </ct:contentTypeSchema>
 </file>
 
+<file path=customXml/item2.xml><?xml version="1.0" encoding="utf-8"?>
+<?mso-contentType ?>
+<FormTemplates xmlns="http://schemas.microsoft.com/sharepoint/v3/contenttype/forms">
+  <Display>DocumentLibraryForm</Display>
+  <Edit>DocumentLibraryForm</Edit>
+  <New>DocumentLibraryForm</New>
+</FormTemplates>
+</file>
+
+<file path=customXml/item3.xml><?xml version="1.0" encoding="utf-8"?>
+<b:Sources xmlns:b="http://schemas.openxmlformats.org/officeDocument/2006/bibliography" xmlns="http://schemas.openxmlformats.org/officeDocument/2006/bibliography" SelectedStyle="/APASixthEditionOfficeOnline.xsl" StyleName="APA" Version="6"/>
+</file>
+
 <file path=customXml/item4.xml><?xml version="1.0" encoding="utf-8"?>
 <p:properties xmlns:p="http://schemas.microsoft.com/office/2006/metadata/properties" xmlns:xsi="http://www.w3.org/2001/XMLSchema-instance" xmlns:pc="http://schemas.microsoft.com/office/infopath/2007/PartnerControls">
   <documentManagement/>
@@ -20115,22 +20176,6 @@
 </file>
 
 <file path=customXml/itemProps1.xml><?xml version="1.0" encoding="utf-8"?>
-<ds:datastoreItem xmlns:ds="http://schemas.openxmlformats.org/officeDocument/2006/customXml" ds:itemID="{87659016-28FE-1448-9ADC-46CE0D940975}">
-  <ds:schemaRefs>
-    <ds:schemaRef ds:uri="http://schemas.openxmlformats.org/officeDocument/2006/bibliography"/>
-  </ds:schemaRefs>
-</ds:datastoreItem>
-</file>
-
-<file path=customXml/itemProps2.xml><?xml version="1.0" encoding="utf-8"?>
-<ds:datastoreItem xmlns:ds="http://schemas.openxmlformats.org/officeDocument/2006/customXml" ds:itemID="{3955E71D-0DE1-4E61-B2F0-D0BB3D26CA05}">
-  <ds:schemaRefs>
-    <ds:schemaRef ds:uri="http://schemas.microsoft.com/sharepoint/v3/contenttype/forms"/>
-  </ds:schemaRefs>
-</ds:datastoreItem>
-</file>
-
-<file path=customXml/itemProps3.xml><?xml version="1.0" encoding="utf-8"?>
 <ds:datastoreItem xmlns:ds="http://schemas.openxmlformats.org/officeDocument/2006/customXml" ds:itemID="{0019DEA0-F105-4BAD-8548-7D7D6AF3961A}">
   <ds:schemaRefs>
     <ds:schemaRef ds:uri="http://schemas.microsoft.com/office/2006/metadata/contentType"/>
@@ -20146,6 +20191,22 @@
 </ds:datastoreItem>
 </file>
 
+<file path=customXml/itemProps2.xml><?xml version="1.0" encoding="utf-8"?>
+<ds:datastoreItem xmlns:ds="http://schemas.openxmlformats.org/officeDocument/2006/customXml" ds:itemID="{3955E71D-0DE1-4E61-B2F0-D0BB3D26CA05}">
+  <ds:schemaRefs>
+    <ds:schemaRef ds:uri="http://schemas.microsoft.com/sharepoint/v3/contenttype/forms"/>
+  </ds:schemaRefs>
+</ds:datastoreItem>
+</file>
+
+<file path=customXml/itemProps3.xml><?xml version="1.0" encoding="utf-8"?>
+<ds:datastoreItem xmlns:ds="http://schemas.openxmlformats.org/officeDocument/2006/customXml" ds:itemID="{87659016-28FE-1448-9ADC-46CE0D940975}">
+  <ds:schemaRefs>
+    <ds:schemaRef ds:uri="http://schemas.openxmlformats.org/officeDocument/2006/bibliography"/>
+  </ds:schemaRefs>
+</ds:datastoreItem>
+</file>
+
 <file path=customXml/itemProps4.xml><?xml version="1.0" encoding="utf-8"?>
 <ds:datastoreItem xmlns:ds="http://schemas.openxmlformats.org/officeDocument/2006/customXml" ds:itemID="{6C808A0C-6712-4A8B-9473-28FB10470055}">
   <ds:schemaRefs>

</xml_diff>